<commit_message>
Porgres vo tehnici izvestaj za prakticniot proekt.
</commit_message>
<xml_diff>
--- a/prakticen proekt baza bilki.docx
+++ b/prakticen proekt baza bilki.docx
@@ -106,21 +106,7 @@
         <w:rPr>
           <w:lang w:val="mk-MK"/>
         </w:rPr>
-        <w:t xml:space="preserve">Целата на проектот е да се научи практично користење на </w:t>
-      </w:r>
-      <w:proofErr w:type="spellStart"/>
-      <w:r>
-        <w:rPr>
-          <w:lang w:val="mk-MK"/>
-        </w:rPr>
-        <w:t>релациона</w:t>
-      </w:r>
-      <w:proofErr w:type="spellEnd"/>
-      <w:r>
-        <w:rPr>
-          <w:lang w:val="mk-MK"/>
-        </w:rPr>
-        <w:t xml:space="preserve"> база преку креирање на модел и табели, креирање прашалници, програмирање процедури во самата база, полнење на базата со случајни податоци и оптимизација на прашалници. За овој проект обработуваме база со податоци од растенија и производи што се прават од тие растенија.</w:t>
+        <w:t>Целата на проектот е да се научи практично користење на релациона база преку креирање на модел и табели, креирање прашалници, програмирање процедури во самата база, полнење на базата со случајни податоци и оптимизација на прашалници. За овој проект обработуваме база со податоци од растенија и производи што се прават од тие растенија.</w:t>
       </w:r>
     </w:p>
     <w:p>
@@ -141,21 +127,7 @@
         <w:rPr>
           <w:lang w:val="mk-MK"/>
         </w:rPr>
-        <w:t xml:space="preserve">логички модел, </w:t>
-      </w:r>
-      <w:proofErr w:type="spellStart"/>
-      <w:r>
-        <w:rPr>
-          <w:lang w:val="mk-MK"/>
-        </w:rPr>
-        <w:t>релациски</w:t>
-      </w:r>
-      <w:proofErr w:type="spellEnd"/>
-      <w:r>
-        <w:rPr>
-          <w:lang w:val="mk-MK"/>
-        </w:rPr>
-        <w:t xml:space="preserve"> модел, табели, прашалници, оптимизација, случајно генерирани податоци, </w:t>
+        <w:t xml:space="preserve">логички модел, релациски модел, табели, прашалници, оптимизација, случајно генерирани податоци, </w:t>
       </w:r>
       <w:r>
         <w:t>PL/SQL, Explain plan</w:t>
@@ -164,12 +136,939 @@
     <w:p>
       <w:pPr>
         <w:pStyle w:val="heading1"/>
+        <w:rPr>
+          <w:lang w:val="mk-MK"/>
+        </w:rPr>
+      </w:pPr>
+      <w:r>
+        <w:rPr>
+          <w:lang w:val="mk-MK"/>
+        </w:rPr>
+        <w:t>Вовед</w:t>
+      </w:r>
+    </w:p>
+    <w:p>
+      <w:pPr>
+        <w:rPr>
+          <w:lang w:val="mk-MK"/>
+        </w:rPr>
+      </w:pPr>
+      <w:r>
+        <w:rPr>
+          <w:lang w:val="mk-MK"/>
+        </w:rPr>
+        <w:t>Овој проект е направен под барања поставени за предметот Напредни бази на податоци. Треба да се направат следниве чекори.</w:t>
+      </w:r>
+    </w:p>
+    <w:p>
+      <w:pPr>
+        <w:pStyle w:val="numitem"/>
+        <w:rPr>
+          <w:lang w:val="mk-MK"/>
+        </w:rPr>
+      </w:pPr>
+      <w:r>
+        <w:rPr>
+          <w:lang w:val="mk-MK"/>
+        </w:rPr>
+        <w:t xml:space="preserve">Да се дизајнира модел на база со ЕР-дијаграми Користена е алатката </w:t>
+      </w:r>
+      <w:r>
+        <w:t>Oracle Data Modeler</w:t>
+      </w:r>
+      <w:r>
+        <w:rPr>
+          <w:lang w:val="mk-MK"/>
+        </w:rPr>
+        <w:t>.</w:t>
+      </w:r>
+    </w:p>
+    <w:p>
+      <w:pPr>
+        <w:pStyle w:val="numitem"/>
+        <w:rPr>
+          <w:lang w:val="mk-MK"/>
+        </w:rPr>
+      </w:pPr>
+      <w:r>
+        <w:rPr>
+          <w:lang w:val="mk-MK"/>
+        </w:rPr>
+        <w:t>Да се претвори логичкиот модел во релациоски модел и јазик за опис на податоци, односно да се креираат табели. Искирстена е истата алатка.</w:t>
+      </w:r>
+    </w:p>
+    <w:p>
+      <w:pPr>
+        <w:pStyle w:val="numitem"/>
+        <w:rPr>
+          <w:lang w:val="mk-MK"/>
+        </w:rPr>
+      </w:pPr>
+      <w:r>
+        <w:rPr>
+          <w:lang w:val="mk-MK"/>
+        </w:rPr>
+        <w:t>Да се инсталира база Оракл.</w:t>
+      </w:r>
+    </w:p>
+    <w:p>
+      <w:pPr>
+        <w:pStyle w:val="numitem"/>
+        <w:rPr>
+          <w:lang w:val="mk-MK"/>
+        </w:rPr>
+      </w:pPr>
+      <w:r>
+        <w:rPr>
+          <w:lang w:val="mk-MK"/>
+        </w:rPr>
+        <w:t>Да се внеси моделот во базата и пробни податоци.</w:t>
+      </w:r>
+    </w:p>
+    <w:p>
+      <w:pPr>
+        <w:pStyle w:val="numitem"/>
+        <w:rPr>
+          <w:lang w:val="mk-MK"/>
+        </w:rPr>
+      </w:pPr>
+      <w:r>
+        <w:rPr>
+          <w:lang w:val="mk-MK"/>
+        </w:rPr>
+        <w:t>Да се нашиаш 3 прашалници.</w:t>
+      </w:r>
+    </w:p>
+    <w:p>
+      <w:pPr>
+        <w:pStyle w:val="numitem"/>
+        <w:rPr>
+          <w:lang w:val="mk-MK"/>
+        </w:rPr>
+      </w:pPr>
+      <w:r>
+        <w:rPr>
+          <w:lang w:val="mk-MK"/>
+        </w:rPr>
+        <w:t>Да се напишат 2 пакета, секој со најмалку 3 процедури, за внес, за ажурирање и за бришење, и со една функција што прави пресемтки според бизнис логиката.</w:t>
+      </w:r>
+    </w:p>
+    <w:p>
+      <w:pPr>
+        <w:pStyle w:val="numitem"/>
+        <w:rPr>
+          <w:lang w:val="mk-MK"/>
+        </w:rPr>
+      </w:pPr>
+      <w:r>
+        <w:rPr>
+          <w:lang w:val="mk-MK"/>
+        </w:rPr>
+        <w:t>Да се наполни базата со голема количина на случајно генерирани податоци. Во овој проект беше напишан пакет со процедури што ја праваат таа работа.</w:t>
+      </w:r>
+    </w:p>
+    <w:p>
+      <w:pPr>
+        <w:pStyle w:val="numitem"/>
+        <w:rPr>
+          <w:lang w:val="mk-MK"/>
+        </w:rPr>
+      </w:pPr>
+      <w:r>
+        <w:rPr>
+          <w:lang w:val="mk-MK"/>
+        </w:rPr>
+        <w:t>Напишаните прашалници да се тестираат врс многуте податоци, да се видат плановите на извршување и времето на извршување и евентуално да се оптимизираат тие прашалници со нивна измена или со додавање индекси.</w:t>
+      </w:r>
+    </w:p>
+    <w:p>
+      <w:pPr>
+        <w:pStyle w:val="numitem"/>
+        <w:rPr>
+          <w:lang w:val="mk-MK"/>
+        </w:rPr>
+      </w:pPr>
+      <w:r>
+        <w:rPr>
+          <w:lang w:val="mk-MK"/>
+        </w:rPr>
+        <w:t>Да се направи мала апликација со форма за преглед и уредување на некоја од табелите.</w:t>
+      </w:r>
+    </w:p>
+    <w:p>
+      <w:pPr>
+        <w:pStyle w:val="numitem"/>
+        <w:numPr>
+          <w:ilvl w:val="0"/>
+          <w:numId w:val="0"/>
+        </w:numPr>
+      </w:pPr>
+      <w:r>
+        <w:rPr>
+          <w:lang w:val="mk-MK"/>
+        </w:rPr>
+        <w:t xml:space="preserve">Користени алатки се база </w:t>
+      </w:r>
+      <w:r>
+        <w:t>Oracle 11.2g</w:t>
+      </w:r>
+      <w:r>
+        <w:rPr>
+          <w:lang w:val="mk-MK"/>
+        </w:rPr>
+        <w:t xml:space="preserve"> </w:t>
+      </w:r>
+      <w:r>
+        <w:rPr>
+          <w:lang w:val="mk-MK"/>
+        </w:rPr>
+        <w:t>инсталирана</w:t>
+      </w:r>
+      <w:r>
+        <w:rPr>
+          <w:lang w:val="mk-MK"/>
+        </w:rPr>
+        <w:t xml:space="preserve"> во виртуелна машина со оперативен систем </w:t>
+      </w:r>
+      <w:r>
+        <w:t>Windows Server 2008, Oracle Data Modeler</w:t>
+      </w:r>
+      <w:r>
+        <w:rPr>
+          <w:lang w:val="mk-MK"/>
+        </w:rPr>
+        <w:t xml:space="preserve"> за моделирање на </w:t>
+      </w:r>
+      <w:r>
+        <w:rPr>
+          <w:lang w:val="mk-MK"/>
+        </w:rPr>
+        <w:lastRenderedPageBreak/>
+        <w:t xml:space="preserve">ЕР дијаграмот и релациските шеми, </w:t>
+      </w:r>
+      <w:r>
+        <w:t xml:space="preserve">Oracle SQL Developer </w:t>
+      </w:r>
+      <w:r>
+        <w:rPr>
+          <w:lang w:val="mk-MK"/>
+        </w:rPr>
+        <w:t xml:space="preserve">за пишувањето на прашалниците и процедурите и на крајот апликацијата беше напишана во јазик Јава во </w:t>
+      </w:r>
+      <w:r>
+        <w:rPr>
+          <w:lang w:val="mk-MK"/>
+        </w:rPr>
+        <w:t>интегрираната</w:t>
+      </w:r>
+      <w:r>
+        <w:rPr>
+          <w:lang w:val="mk-MK"/>
+        </w:rPr>
+        <w:t xml:space="preserve"> околина </w:t>
+      </w:r>
+      <w:r>
+        <w:t>Eclipse.</w:t>
+      </w:r>
+      <w:r>
+        <w:rPr>
+          <w:lang w:val="mk-MK"/>
+        </w:rPr>
+        <w:t xml:space="preserve"> За контрола на ве</w:t>
+      </w:r>
+      <w:r>
+        <w:rPr>
+          <w:lang w:val="mk-MK"/>
+        </w:rPr>
+        <w:t>р</w:t>
+      </w:r>
+      <w:r>
+        <w:rPr>
+          <w:lang w:val="mk-MK"/>
+        </w:rPr>
+        <w:t xml:space="preserve">зии на изворниот код беше користен </w:t>
+      </w:r>
+      <w:r>
+        <w:t>Git.</w:t>
+      </w:r>
+    </w:p>
+    <w:p>
+      <w:pPr>
+        <w:pStyle w:val="heading1"/>
+        <w:rPr>
+          <w:lang w:val="mk-MK"/>
+        </w:rPr>
+      </w:pPr>
+      <w:r>
+        <w:rPr>
+          <w:lang w:val="mk-MK"/>
+        </w:rPr>
+        <w:t>База регистар на Билки</w:t>
+      </w:r>
+    </w:p>
+    <w:p>
+      <w:pPr>
+        <w:rPr>
+          <w:lang w:val="mk-MK"/>
+        </w:rPr>
+      </w:pPr>
+      <w:r>
+        <w:rPr>
+          <w:lang w:val="mk-MK"/>
+        </w:rPr>
+        <w:t>Базата што ја правиме е регистар на билки (растенија), производи што се прават од билките и од други производи (опишани со рецепти) и дадени се табели што поврзуваат одредени производи со разни болести кои ги лечат или помагаат при нивно третирање. Сега ќе ги прикажеле логичкиот и релациониот модел.</w:t>
+      </w:r>
+    </w:p>
+    <w:p>
+      <w:pPr>
+        <w:pStyle w:val="image"/>
+        <w:rPr>
+          <w:lang w:val="mk-MK"/>
+        </w:rPr>
+      </w:pPr>
+      <w:r>
+        <w:rPr>
+          <w:noProof/>
+          <w:lang w:val="mk-MK" w:eastAsia="mk-MK"/>
+        </w:rPr>
+        <w:drawing>
+          <wp:inline distT="0" distB="0" distL="0" distR="0">
+            <wp:extent cx="4391025" cy="4029075"/>
+            <wp:effectExtent l="0" t="0" r="9525" b="9525"/>
+            <wp:docPr id="1" name="Слика 1" descr="D:\projects\bazi\Logical.png"/>
+            <wp:cNvGraphicFramePr>
+              <a:graphicFrameLocks xmlns:a="http://schemas.openxmlformats.org/drawingml/2006/main" noChangeAspect="1"/>
+            </wp:cNvGraphicFramePr>
+            <a:graphic xmlns:a="http://schemas.openxmlformats.org/drawingml/2006/main">
+              <a:graphicData uri="http://schemas.openxmlformats.org/drawingml/2006/picture">
+                <pic:pic xmlns:pic="http://schemas.openxmlformats.org/drawingml/2006/picture">
+                  <pic:nvPicPr>
+                    <pic:cNvPr id="0" name="Picture 1" descr="D:\projects\bazi\Logical.png"/>
+                    <pic:cNvPicPr>
+                      <a:picLocks noChangeAspect="1" noChangeArrowheads="1"/>
+                    </pic:cNvPicPr>
+                  </pic:nvPicPr>
+                  <pic:blipFill>
+                    <a:blip r:embed="rId9">
+                      <a:extLst>
+                        <a:ext uri="{28A0092B-C50C-407E-A947-70E740481C1C}">
+                          <a14:useLocalDpi xmlns:a14="http://schemas.microsoft.com/office/drawing/2010/main" val="0"/>
+                        </a:ext>
+                      </a:extLst>
+                    </a:blip>
+                    <a:srcRect/>
+                    <a:stretch>
+                      <a:fillRect/>
+                    </a:stretch>
+                  </pic:blipFill>
+                  <pic:spPr bwMode="auto">
+                    <a:xfrm>
+                      <a:off x="0" y="0"/>
+                      <a:ext cx="4391025" cy="4029075"/>
+                    </a:xfrm>
+                    <a:prstGeom prst="rect">
+                      <a:avLst/>
+                    </a:prstGeom>
+                    <a:noFill/>
+                    <a:ln>
+                      <a:noFill/>
+                    </a:ln>
+                  </pic:spPr>
+                </pic:pic>
+              </a:graphicData>
+            </a:graphic>
+          </wp:inline>
+        </w:drawing>
+      </w:r>
+    </w:p>
+    <w:p>
+      <w:pPr>
+        <w:pStyle w:val="figurecaption"/>
+        <w:rPr>
+          <w:lang w:val="mk-MK"/>
+        </w:rPr>
+      </w:pPr>
+      <w:r>
+        <w:rPr>
+          <w:b/>
+        </w:rPr>
+        <w:t xml:space="preserve">Fig. </w:t>
+      </w:r>
+      <w:r>
+        <w:rPr>
+          <w:b/>
+        </w:rPr>
+        <w:fldChar w:fldCharType="begin"/>
+      </w:r>
+      <w:r>
+        <w:rPr>
+          <w:b/>
+        </w:rPr>
+        <w:instrText xml:space="preserve"> SEQ "Figure" \* MERGEFORMAT </w:instrText>
+      </w:r>
+      <w:r>
+        <w:rPr>
+          <w:b/>
+        </w:rPr>
+        <w:fldChar w:fldCharType="separate"/>
+      </w:r>
+      <w:r>
+        <w:rPr>
+          <w:b/>
+          <w:noProof/>
+        </w:rPr>
+        <w:t>1</w:t>
+      </w:r>
+      <w:r>
+        <w:rPr>
+          <w:b/>
+        </w:rPr>
+        <w:fldChar w:fldCharType="end"/>
+      </w:r>
+      <w:r>
+        <w:rPr>
+          <w:b/>
+        </w:rPr>
+        <w:t>.</w:t>
+      </w:r>
+      <w:r>
+        <w:t xml:space="preserve"> </w:t>
+      </w:r>
+      <w:r>
+        <w:rPr>
+          <w:lang w:val="mk-MK"/>
+        </w:rPr>
+        <w:t>Логички модел на база Билки.</w:t>
+      </w:r>
+    </w:p>
+    <w:p>
+      <w:pPr>
+        <w:pStyle w:val="image"/>
+        <w:rPr>
+          <w:lang w:val="mk-MK"/>
+        </w:rPr>
+      </w:pPr>
+      <w:r>
+        <w:rPr>
+          <w:noProof/>
+          <w:lang w:val="mk-MK" w:eastAsia="mk-MK"/>
+        </w:rPr>
+        <w:lastRenderedPageBreak/>
+        <w:drawing>
+          <wp:inline distT="0" distB="0" distL="0" distR="0">
+            <wp:extent cx="4391025" cy="5695950"/>
+            <wp:effectExtent l="0" t="0" r="9525" b="0"/>
+            <wp:docPr id="2" name="Слика 2" descr="D:\projects\bazi\Relational_1.png"/>
+            <wp:cNvGraphicFramePr>
+              <a:graphicFrameLocks xmlns:a="http://schemas.openxmlformats.org/drawingml/2006/main" noChangeAspect="1"/>
+            </wp:cNvGraphicFramePr>
+            <a:graphic xmlns:a="http://schemas.openxmlformats.org/drawingml/2006/main">
+              <a:graphicData uri="http://schemas.openxmlformats.org/drawingml/2006/picture">
+                <pic:pic xmlns:pic="http://schemas.openxmlformats.org/drawingml/2006/picture">
+                  <pic:nvPicPr>
+                    <pic:cNvPr id="0" name="Picture 2" descr="D:\projects\bazi\Relational_1.png"/>
+                    <pic:cNvPicPr>
+                      <a:picLocks noChangeAspect="1" noChangeArrowheads="1"/>
+                    </pic:cNvPicPr>
+                  </pic:nvPicPr>
+                  <pic:blipFill>
+                    <a:blip r:embed="rId10">
+                      <a:extLst>
+                        <a:ext uri="{28A0092B-C50C-407E-A947-70E740481C1C}">
+                          <a14:useLocalDpi xmlns:a14="http://schemas.microsoft.com/office/drawing/2010/main" val="0"/>
+                        </a:ext>
+                      </a:extLst>
+                    </a:blip>
+                    <a:srcRect/>
+                    <a:stretch>
+                      <a:fillRect/>
+                    </a:stretch>
+                  </pic:blipFill>
+                  <pic:spPr bwMode="auto">
+                    <a:xfrm>
+                      <a:off x="0" y="0"/>
+                      <a:ext cx="4391025" cy="5695950"/>
+                    </a:xfrm>
+                    <a:prstGeom prst="rect">
+                      <a:avLst/>
+                    </a:prstGeom>
+                    <a:noFill/>
+                    <a:ln>
+                      <a:noFill/>
+                    </a:ln>
+                  </pic:spPr>
+                </pic:pic>
+              </a:graphicData>
+            </a:graphic>
+          </wp:inline>
+        </w:drawing>
+      </w:r>
+    </w:p>
+    <w:p>
+      <w:pPr>
+        <w:pStyle w:val="figurecaption"/>
+        <w:rPr>
+          <w:lang w:val="mk-MK"/>
+        </w:rPr>
+      </w:pPr>
+      <w:r>
+        <w:rPr>
+          <w:b/>
+        </w:rPr>
+        <w:t xml:space="preserve">Fig. </w:t>
+      </w:r>
+      <w:r>
+        <w:rPr>
+          <w:b/>
+        </w:rPr>
+        <w:fldChar w:fldCharType="begin"/>
+      </w:r>
+      <w:r>
+        <w:rPr>
+          <w:b/>
+        </w:rPr>
+        <w:instrText xml:space="preserve"> SEQ "Figure" \* MERGEFORMAT </w:instrText>
+      </w:r>
+      <w:r>
+        <w:rPr>
+          <w:b/>
+        </w:rPr>
+        <w:fldChar w:fldCharType="separate"/>
+      </w:r>
+      <w:r>
+        <w:rPr>
+          <w:b/>
+          <w:noProof/>
+        </w:rPr>
+        <w:t>2</w:t>
+      </w:r>
+      <w:r>
+        <w:rPr>
+          <w:b/>
+        </w:rPr>
+        <w:fldChar w:fldCharType="end"/>
+      </w:r>
+      <w:r>
+        <w:rPr>
+          <w:b/>
+        </w:rPr>
+        <w:t>.</w:t>
+      </w:r>
+      <w:r>
+        <w:t xml:space="preserve"> </w:t>
+      </w:r>
+      <w:r>
+        <w:rPr>
+          <w:lang w:val="mk-MK"/>
+        </w:rPr>
+        <w:t>Релациски модел на база Билки</w:t>
+      </w:r>
+    </w:p>
+    <w:p>
+      <w:pPr>
+        <w:rPr>
+          <w:lang w:val="mk-MK"/>
+        </w:rPr>
+      </w:pPr>
+      <w:r>
+        <w:rPr>
+          <w:lang w:val="mk-MK"/>
+        </w:rPr>
+        <w:t xml:space="preserve">Понатамошната работа е концентрирана околу табелата Видови што е </w:t>
+      </w:r>
+      <w:r>
+        <w:rPr>
+          <w:lang w:val="mk-MK"/>
+        </w:rPr>
+        <w:t>хиерархиска</w:t>
+      </w:r>
+      <w:r>
+        <w:rPr>
+          <w:lang w:val="mk-MK"/>
+        </w:rPr>
+        <w:t xml:space="preserve"> табела – дрво, и табелите Производи, Рецепти </w:t>
+      </w:r>
+      <w:r>
+        <w:rPr>
+          <w:lang w:val="mk-MK"/>
+        </w:rPr>
+        <w:t>и У</w:t>
+      </w:r>
+      <w:r>
+        <w:rPr>
+          <w:lang w:val="mk-MK"/>
+        </w:rPr>
+        <w:t xml:space="preserve">чество </w:t>
+      </w:r>
+      <w:r>
+        <w:rPr>
+          <w:lang w:val="mk-MK"/>
+        </w:rPr>
+        <w:t xml:space="preserve">во </w:t>
+      </w:r>
+      <w:r>
+        <w:rPr>
+          <w:lang w:val="mk-MK"/>
+        </w:rPr>
+        <w:t>рецепти што формираат граф каде табелата Производи ги содржи јазлите, а во табелата Учество во рецепти се наоѓаат ребрата.</w:t>
+      </w:r>
+    </w:p>
+    <w:p>
+      <w:pPr>
+        <w:pStyle w:val="heading1"/>
+        <w:rPr>
+          <w:lang w:val="mk-MK"/>
+        </w:rPr>
+      </w:pPr>
+      <w:r>
+        <w:rPr>
+          <w:lang w:val="mk-MK"/>
+        </w:rPr>
+        <w:lastRenderedPageBreak/>
+        <w:t>Прашалници</w:t>
+      </w:r>
+    </w:p>
+    <w:p>
+      <w:pPr>
+        <w:pStyle w:val="4"/>
+        <w:spacing w:before="0"/>
+        <w:rPr>
+          <w:rStyle w:val="heading4"/>
+          <w:lang w:val="mk-MK"/>
+        </w:rPr>
+      </w:pPr>
+      <w:r>
+        <w:rPr>
+          <w:rStyle w:val="heading4"/>
+        </w:rPr>
+        <w:t>1.</w:t>
+      </w:r>
+      <w:r>
+        <w:rPr>
+          <w:rStyle w:val="heading4"/>
+          <w:lang w:val="mk-MK"/>
+        </w:rPr>
+        <w:t xml:space="preserve"> Прашалник пто ги бара сите видови на прво ниво според име или латинско име и потоа ги наоѓа сите нивни подвидови.</w:t>
+      </w:r>
+    </w:p>
+    <w:p>
+      <w:pPr>
+        <w:pStyle w:val="programcode"/>
+      </w:pPr>
+      <w:r>
+        <w:t>select *</w:t>
+      </w:r>
+    </w:p>
+    <w:p>
+      <w:pPr>
+        <w:pStyle w:val="programcode"/>
+      </w:pPr>
+      <w:r>
+        <w:t>from vidovi v</w:t>
+      </w:r>
+    </w:p>
+    <w:p>
+      <w:pPr>
+        <w:pStyle w:val="programcode"/>
+      </w:pPr>
+      <w:r>
+        <w:t xml:space="preserve">start with V.VIDOVI_IDVID is null AND </w:t>
+      </w:r>
+    </w:p>
+    <w:p>
+      <w:pPr>
+        <w:pStyle w:val="programcode"/>
+      </w:pPr>
+      <w:r>
+        <w:t xml:space="preserve"> </w:t>
+      </w:r>
+      <w:r>
+        <w:t>(lower(V.IME) like lower('%' || :search || '%') OR</w:t>
+      </w:r>
+    </w:p>
+    <w:p>
+      <w:pPr>
+        <w:pStyle w:val="programcode"/>
+      </w:pPr>
+      <w:r>
+        <w:t xml:space="preserve"> </w:t>
+      </w:r>
+      <w:r>
+        <w:t>lower(V.LATINSKO_IME) like lower('%' || :search || '%'))</w:t>
+      </w:r>
+    </w:p>
+    <w:p>
+      <w:pPr>
+        <w:pStyle w:val="programcode"/>
+      </w:pPr>
+      <w:r>
+        <w:t>connect by prior V.IDVID = V.VIDOVI_IDVID;</w:t>
+      </w:r>
+    </w:p>
+    <w:p>
+      <w:pPr>
+        <w:pStyle w:val="4"/>
+        <w:rPr>
+          <w:rStyle w:val="heading4"/>
+        </w:rPr>
+      </w:pPr>
+      <w:r>
+        <w:rPr>
+          <w:rStyle w:val="heading4"/>
+        </w:rPr>
+        <w:t>2.</w:t>
+      </w:r>
+      <w:r>
+        <w:rPr>
+          <w:rStyle w:val="heading4"/>
+          <w:lang w:val="mk-MK"/>
+        </w:rPr>
+        <w:t xml:space="preserve"> Го користиме првиот прашалник за да пребараме видови и потоа ги наоѓаме сите производи што ги содржат тие видови директно и сите </w:t>
+      </w:r>
+      <w:r>
+        <w:rPr>
+          <w:rStyle w:val="heading4"/>
+          <w:lang w:val="mk-MK"/>
+        </w:rPr>
+        <w:t>под</w:t>
+      </w:r>
+      <w:r>
+        <w:rPr>
+          <w:rStyle w:val="heading4"/>
+          <w:lang w:val="mk-MK"/>
+        </w:rPr>
+        <w:t>производи</w:t>
+      </w:r>
+      <w:r>
+        <w:rPr>
+          <w:rStyle w:val="heading4"/>
+          <w:lang w:val="mk-MK"/>
+        </w:rPr>
+        <w:t xml:space="preserve"> што ги содржат производите директно поврзани со видовите. Значи г</w:t>
+      </w:r>
+      <w:r>
+        <w:rPr>
+          <w:rStyle w:val="heading4"/>
+        </w:rPr>
+        <w:t>и наоѓаме сите производи што некако ги содржат пребараните видови.</w:t>
+      </w:r>
+    </w:p>
+    <w:p>
+      <w:pPr>
+        <w:pStyle w:val="programcode"/>
+      </w:pPr>
+      <w:r>
+        <w:t>select unique P.IDPROIZVOD, P.IME</w:t>
+      </w:r>
+    </w:p>
+    <w:p>
+      <w:pPr>
+        <w:pStyle w:val="programcode"/>
+      </w:pPr>
+      <w:r>
+        <w:t>from PROIZVODI p left outer join UCESTVO_RECEPTI ur on P.IDPROIZVOD = UR.RECEPTI_PROIZVODI_IDPROIZVOD</w:t>
+      </w:r>
+    </w:p>
+    <w:p>
+      <w:pPr>
+        <w:pStyle w:val="programcode"/>
+      </w:pPr>
+      <w:r>
+        <w:t>start with VIDOVI_IDVID in (select V.IDVID</w:t>
+      </w:r>
+    </w:p>
+    <w:p>
+      <w:pPr>
+        <w:pStyle w:val="programcode"/>
+      </w:pPr>
+      <w:r>
+        <w:t xml:space="preserve">  from vidovi v</w:t>
+      </w:r>
+    </w:p>
+    <w:p>
+      <w:pPr>
+        <w:pStyle w:val="programcode"/>
+      </w:pPr>
+      <w:r>
+        <w:t xml:space="preserve">  start with V.VIDOVI_IDVID is null AND </w:t>
+      </w:r>
+    </w:p>
+    <w:p>
+      <w:pPr>
+        <w:pStyle w:val="programcode"/>
+      </w:pPr>
+      <w:r>
+        <w:t xml:space="preserve">    (lower(V.IME) like lower('%' || :search || '%') OR</w:t>
+      </w:r>
+    </w:p>
+    <w:p>
+      <w:pPr>
+        <w:pStyle w:val="programcode"/>
+      </w:pPr>
+      <w:r>
+        <w:t xml:space="preserve">    lower(V.LATINSKO_IME) like lower('%' || :search || '%'))</w:t>
+      </w:r>
+    </w:p>
+    <w:p>
+      <w:pPr>
+        <w:pStyle w:val="programcode"/>
+      </w:pPr>
+      <w:r>
+        <w:t xml:space="preserve">  connect by prior V.IDVID = V.VIDOVI_IDVID)</w:t>
+      </w:r>
+    </w:p>
+    <w:p>
+      <w:pPr>
+        <w:pStyle w:val="programcode"/>
+      </w:pPr>
+      <w:r>
+        <w:t>connect by PROIZVODI_IDPROIZVOD = prior IDPROIZVOD;</w:t>
+      </w:r>
+    </w:p>
+    <w:p>
+      <w:pPr>
+        <w:pStyle w:val="4"/>
+        <w:rPr>
+          <w:rStyle w:val="heading4"/>
+          <w:lang w:val="mk-MK"/>
+        </w:rPr>
+      </w:pPr>
+      <w:r>
+        <w:rPr>
+          <w:rStyle w:val="heading4"/>
+          <w:lang w:val="mk-MK"/>
+        </w:rPr>
+        <w:t>3. Наоѓаме најчесто користен вид</w:t>
+      </w:r>
+    </w:p>
+    <w:p>
+      <w:pPr>
+        <w:pStyle w:val="programcode"/>
+      </w:pPr>
+      <w:r>
+        <w:t>select V.IME, V.LATINSKO_IME</w:t>
+      </w:r>
+    </w:p>
+    <w:p>
+      <w:pPr>
+        <w:pStyle w:val="programcode"/>
+      </w:pPr>
+      <w:r>
+        <w:t>from vidovi v</w:t>
+      </w:r>
+    </w:p>
+    <w:p>
+      <w:pPr>
+        <w:pStyle w:val="programcode"/>
+      </w:pPr>
+      <w:r>
+        <w:t>where V.IDVID in</w:t>
+      </w:r>
+    </w:p>
+    <w:p>
+      <w:pPr>
+        <w:pStyle w:val="programcode"/>
+      </w:pPr>
+      <w:r>
+        <w:t xml:space="preserve">  (select  P.VIDOVI_IDVID</w:t>
+      </w:r>
+    </w:p>
+    <w:p>
+      <w:pPr>
+        <w:pStyle w:val="programcode"/>
+      </w:pPr>
+      <w:r>
+        <w:t xml:space="preserve">    from PROIZVODI p left outer join UCESTVO_RECEPTI ur on P.IDPROIZVOD = UR.PROIZVODI_IDPROIZVOD</w:t>
+      </w:r>
+    </w:p>
+    <w:p>
+      <w:pPr>
+        <w:pStyle w:val="programcode"/>
+      </w:pPr>
+      <w:r>
+        <w:t xml:space="preserve">  connect by prior P.IDPROIZVOD =  UR.RECEPTI_PROIZVODI_IDPROIZVOD</w:t>
+      </w:r>
+    </w:p>
+    <w:p>
+      <w:pPr>
+        <w:pStyle w:val="programcode"/>
+      </w:pPr>
+      <w:r>
+        <w:t xml:space="preserve">  group by P.VIDOVI_IDVID</w:t>
+      </w:r>
+    </w:p>
+    <w:p>
+      <w:pPr>
+        <w:pStyle w:val="programcode"/>
+      </w:pPr>
+      <w:r>
+        <w:t xml:space="preserve">  having count(*) = (select  max(COUNT(*))</w:t>
+      </w:r>
+    </w:p>
+    <w:p>
+      <w:pPr>
+        <w:pStyle w:val="programcode"/>
+      </w:pPr>
+      <w:r>
+        <w:t xml:space="preserve">    from PROIZVODI p left outer join UCESTVO_RECEPTI ur on P.IDPROIZVOD = UR.PROIZVODI_IDPROIZVOD</w:t>
+      </w:r>
+    </w:p>
+    <w:p>
+      <w:pPr>
+        <w:pStyle w:val="programcode"/>
+      </w:pPr>
+      <w:r>
+        <w:t xml:space="preserve">  connect by prior P.IDPROIZVOD =  UR.RECEPTI_PROIZVODI_IDPROIZVOD</w:t>
+      </w:r>
+    </w:p>
+    <w:p>
+      <w:pPr>
+        <w:pStyle w:val="programcode"/>
+      </w:pPr>
+      <w:r>
+        <w:t xml:space="preserve">  group by P.VIDOVI_IDVID));</w:t>
+      </w:r>
+    </w:p>
+    <w:p>
+      <w:pPr>
+        <w:pStyle w:val="p1a"/>
+        <w:rPr>
+          <w:lang w:val="mk-MK"/>
+        </w:rPr>
+      </w:pPr>
+      <w:r>
+        <w:rPr>
+          <w:lang w:val="mk-MK"/>
+        </w:rPr>
+        <w:lastRenderedPageBreak/>
+        <w:t>Понатаму овие прашалници ќе ги оптимизираме.</w:t>
+      </w:r>
+    </w:p>
+    <w:p>
+      <w:pPr>
+        <w:pStyle w:val="heading1"/>
+        <w:rPr>
+          <w:lang w:val="mk-MK"/>
+        </w:rPr>
+      </w:pPr>
+      <w:r>
+        <w:rPr>
+          <w:lang w:val="mk-MK"/>
+        </w:rPr>
+        <w:t>Пакети со процедури и функции</w:t>
+      </w:r>
+    </w:p>
+    <w:p>
+      <w:pPr>
+        <w:rPr>
+          <w:lang w:val="mk-MK"/>
+        </w:rPr>
       </w:pPr>
       <w:bookmarkStart w:id="0" w:name="_GoBack"/>
       <w:bookmarkEnd w:id="0"/>
     </w:p>
     <w:sectPr>
-      <w:footerReference w:type="first" r:id="rId9"/>
+      <w:footerReference w:type="first" r:id="rId11"/>
       <w:pgSz w:w="11906" w:h="16838" w:code="9"/>
       <w:pgMar w:top="2948" w:right="2494" w:bottom="2948" w:left="2494" w:header="2381" w:footer="2324" w:gutter="0"/>
       <w:cols w:space="708"/>
@@ -3058,7 +3957,7 @@
 </file>
 
 <file path=customXml/itemProps1.xml><?xml version="1.0" encoding="utf-8"?>
-<ds:datastoreItem xmlns:ds="http://schemas.openxmlformats.org/officeDocument/2006/customXml" ds:itemID="{7D43972B-A1DD-41A6-B92C-2A8ECC77ED51}">
+<ds:datastoreItem xmlns:ds="http://schemas.openxmlformats.org/officeDocument/2006/customXml" ds:itemID="{C338B8A3-199F-4A49-95CD-CD7A4AC0372C}">
   <ds:schemaRefs>
     <ds:schemaRef ds:uri="http://schemas.openxmlformats.org/officeDocument/2006/bibliography"/>
   </ds:schemaRefs>

</xml_diff>

<commit_message>
Vtor progres na tehnickiot izvestaj za prakticniot proekt.
</commit_message>
<xml_diff>
--- a/prakticen proekt baza bilki.docx
+++ b/prakticen proekt baza bilki.docx
@@ -236,7 +236,19 @@
         <w:rPr>
           <w:lang w:val="mk-MK"/>
         </w:rPr>
-        <w:t>Да се нашиаш 3 прашалници.</w:t>
+        <w:t>Да се на</w:t>
+      </w:r>
+      <w:r>
+        <w:rPr>
+          <w:lang w:val="mk-MK"/>
+        </w:rPr>
+        <w:t>пишат</w:t>
+      </w:r>
+      <w:r>
+        <w:rPr>
+          <w:lang w:val="mk-MK"/>
+        </w:rPr>
+        <w:t xml:space="preserve"> 3 прашалници.</w:t>
       </w:r>
     </w:p>
     <w:p>
@@ -1064,8 +1076,1267 @@
           <w:lang w:val="mk-MK"/>
         </w:rPr>
       </w:pPr>
-      <w:bookmarkStart w:id="0" w:name="_GoBack"/>
-      <w:bookmarkEnd w:id="0"/>
+      <w:r>
+        <w:rPr>
+          <w:lang w:val="mk-MK"/>
+        </w:rPr>
+        <w:t>За табелите Производи и Видови имаме два „тригери“ што се повикуваат пред внес на нов запис. Ако за внес немаме зададено вредност за клучот т.е. ако за клучот има НУЛ или број нула, земаме вредност од соодветните секвенци.</w:t>
+      </w:r>
+    </w:p>
+    <w:p>
+      <w:pPr>
+        <w:rPr>
+          <w:lang w:val="mk-MK"/>
+        </w:rPr>
+      </w:pPr>
+      <w:r>
+        <w:rPr>
+          <w:lang w:val="mk-MK"/>
+        </w:rPr>
+        <w:t>Потоа за двете табели ги имаме следниве пакети</w:t>
+      </w:r>
+      <w:r>
+        <w:t xml:space="preserve"> (</w:t>
+      </w:r>
+      <w:r>
+        <w:rPr>
+          <w:lang w:val="mk-MK"/>
+        </w:rPr>
+        <w:t>во документов ќе ги прикажеме само декларациите на функциите, а не целиот код</w:t>
+      </w:r>
+      <w:r>
+        <w:t>)</w:t>
+      </w:r>
+      <w:r>
+        <w:rPr>
+          <w:lang w:val="mk-MK"/>
+        </w:rPr>
+        <w:t>.</w:t>
+      </w:r>
+    </w:p>
+    <w:p>
+      <w:pPr>
+        <w:pStyle w:val="programcode"/>
+        <w:rPr>
+          <w:rFonts w:asciiTheme="minorHAnsi" w:hAnsiTheme="minorHAnsi"/>
+          <w:lang w:val="mk-MK"/>
+        </w:rPr>
+      </w:pPr>
+      <w:r>
+        <w:rPr>
+          <w:lang w:val="mk-MK"/>
+        </w:rPr>
+        <w:t>create or replace package pak_vidovi as</w:t>
+      </w:r>
+    </w:p>
+    <w:p>
+      <w:pPr>
+        <w:pStyle w:val="programcode"/>
+        <w:rPr>
+          <w:rFonts w:asciiTheme="minorHAnsi" w:hAnsiTheme="minorHAnsi"/>
+          <w:lang w:val="mk-MK"/>
+        </w:rPr>
+      </w:pPr>
+    </w:p>
+    <w:p>
+      <w:pPr>
+        <w:pStyle w:val="programcode"/>
+        <w:rPr>
+          <w:rFonts w:asciiTheme="minorHAnsi" w:hAnsiTheme="minorHAnsi"/>
+          <w:lang w:val="mk-MK"/>
+        </w:rPr>
+      </w:pPr>
+      <w:r>
+        <w:rPr>
+          <w:rFonts w:asciiTheme="minorHAnsi" w:hAnsiTheme="minorHAnsi"/>
+          <w:lang w:val="mk-MK"/>
+        </w:rPr>
+        <w:t>Бара редица од табелата видови по латинското име и ја враќа целата редица.</w:t>
+      </w:r>
+    </w:p>
+    <w:p>
+      <w:pPr>
+        <w:pStyle w:val="programcode"/>
+        <w:rPr>
+          <w:rFonts w:asciiTheme="minorHAnsi" w:hAnsiTheme="minorHAnsi"/>
+          <w:lang w:val="mk-MK"/>
+        </w:rPr>
+      </w:pPr>
+      <w:r>
+        <w:rPr>
+          <w:lang w:val="mk-MK"/>
+        </w:rPr>
+        <w:t>function find_vid_po_latinsko_ime(platinsko_ime varchar2) return vidovi%rowtype;</w:t>
+      </w:r>
+    </w:p>
+    <w:p>
+      <w:pPr>
+        <w:pStyle w:val="programcode"/>
+        <w:rPr>
+          <w:rFonts w:asciiTheme="minorHAnsi" w:hAnsiTheme="minorHAnsi"/>
+          <w:lang w:val="mk-MK"/>
+        </w:rPr>
+      </w:pPr>
+    </w:p>
+    <w:p>
+      <w:pPr>
+        <w:pStyle w:val="programcode"/>
+        <w:rPr>
+          <w:rFonts w:asciiTheme="minorHAnsi" w:hAnsiTheme="minorHAnsi"/>
+          <w:lang w:val="mk-MK"/>
+        </w:rPr>
+      </w:pPr>
+      <w:r>
+        <w:rPr>
+          <w:rFonts w:asciiTheme="minorHAnsi" w:hAnsiTheme="minorHAnsi"/>
+          <w:lang w:val="mk-MK"/>
+        </w:rPr>
+        <w:t>Бара редица од Видови по информативното име.</w:t>
+      </w:r>
+    </w:p>
+    <w:p>
+      <w:pPr>
+        <w:pStyle w:val="programcode"/>
+        <w:rPr>
+          <w:rFonts w:asciiTheme="minorHAnsi" w:hAnsiTheme="minorHAnsi"/>
+          <w:lang w:val="mk-MK"/>
+        </w:rPr>
+      </w:pPr>
+      <w:r>
+        <w:rPr>
+          <w:lang w:val="mk-MK"/>
+        </w:rPr>
+        <w:t>function find_vid_po_ime(pime varchar2) return vidovi%rowtype;</w:t>
+      </w:r>
+    </w:p>
+    <w:p>
+      <w:pPr>
+        <w:pStyle w:val="programcode"/>
+        <w:rPr>
+          <w:rFonts w:asciiTheme="minorHAnsi" w:hAnsiTheme="minorHAnsi"/>
+          <w:lang w:val="mk-MK"/>
+        </w:rPr>
+      </w:pPr>
+    </w:p>
+    <w:p>
+      <w:pPr>
+        <w:pStyle w:val="programcode"/>
+        <w:rPr>
+          <w:rFonts w:asciiTheme="minorHAnsi" w:hAnsiTheme="minorHAnsi"/>
+          <w:lang w:val="mk-MK"/>
+        </w:rPr>
+      </w:pPr>
+      <w:r>
+        <w:rPr>
+          <w:rFonts w:asciiTheme="minorHAnsi" w:hAnsiTheme="minorHAnsi"/>
+          <w:lang w:val="mk-MK"/>
+        </w:rPr>
+        <w:t>Внесува нов вид. Клучот се генерира во тригерот и не се задава како параметар. Функцијата прави валидација со регуларен израз така што гледа латинското име да се состои само од букви и да има барем два збора. Гледа и датумот да не е поголем од денешниот. Ако датумот е НУЛ, го става денешниот.</w:t>
+      </w:r>
+    </w:p>
+    <w:p>
+      <w:pPr>
+        <w:pStyle w:val="programcode"/>
+        <w:rPr>
+          <w:rFonts w:asciiTheme="minorHAnsi" w:hAnsiTheme="minorHAnsi"/>
+          <w:lang w:val="mk-MK"/>
+        </w:rPr>
+      </w:pPr>
+      <w:r>
+        <w:rPr>
+          <w:lang w:val="mk-MK"/>
+        </w:rPr>
+        <w:t>procedure insert_vid(platinsko_ime IN varchar2, pime IN varchar2, pnadvid IN number, pdatum IN date);</w:t>
+      </w:r>
+    </w:p>
+    <w:p>
+      <w:pPr>
+        <w:pStyle w:val="programcode"/>
+        <w:rPr>
+          <w:rFonts w:asciiTheme="minorHAnsi" w:hAnsiTheme="minorHAnsi"/>
+          <w:lang w:val="mk-MK"/>
+        </w:rPr>
+      </w:pPr>
+    </w:p>
+    <w:p>
+      <w:pPr>
+        <w:pStyle w:val="programcode"/>
+        <w:rPr>
+          <w:rFonts w:asciiTheme="minorHAnsi" w:hAnsiTheme="minorHAnsi"/>
+          <w:lang w:val="mk-MK"/>
+        </w:rPr>
+      </w:pPr>
+      <w:r>
+        <w:rPr>
+          <w:rFonts w:asciiTheme="minorHAnsi" w:hAnsiTheme="minorHAnsi"/>
+          <w:lang w:val="mk-MK"/>
+        </w:rPr>
+        <w:t>Слична логика како погорната само што за надвид го задаваме латинското име. Неговиот клуч се наоѓа со погорната функција.</w:t>
+      </w:r>
+    </w:p>
+    <w:p>
+      <w:pPr>
+        <w:pStyle w:val="programcode"/>
+        <w:rPr>
+          <w:rFonts w:asciiTheme="minorHAnsi" w:hAnsiTheme="minorHAnsi"/>
+          <w:lang w:val="mk-MK"/>
+        </w:rPr>
+      </w:pPr>
+      <w:r>
+        <w:rPr>
+          <w:lang w:val="mk-MK"/>
+        </w:rPr>
+        <w:t>procedure insert_vid(platinsko_ime IN varchar2, pime IN varchar2, pnadvid_latinsko_ime IN varchar2, pdatum IN date);</w:t>
+      </w:r>
+    </w:p>
+    <w:p>
+      <w:pPr>
+        <w:pStyle w:val="programcode"/>
+        <w:rPr>
+          <w:rFonts w:asciiTheme="minorHAnsi" w:hAnsiTheme="minorHAnsi"/>
+          <w:lang w:val="mk-MK"/>
+        </w:rPr>
+      </w:pPr>
+    </w:p>
+    <w:p>
+      <w:pPr>
+        <w:pStyle w:val="programcode"/>
+        <w:rPr>
+          <w:rFonts w:asciiTheme="minorHAnsi" w:hAnsiTheme="minorHAnsi"/>
+          <w:lang w:val="mk-MK"/>
+        </w:rPr>
+      </w:pPr>
+      <w:r>
+        <w:rPr>
+          <w:rFonts w:asciiTheme="minorHAnsi" w:hAnsiTheme="minorHAnsi"/>
+          <w:lang w:val="mk-MK"/>
+        </w:rPr>
+        <w:t>Ажурираме вид. Ги ажурираме атрибутите за кои даваме вредности што не се НУЛ, додека за тие што има нул, вредностите остануваат непроменети.</w:t>
+      </w:r>
+    </w:p>
+    <w:p>
+      <w:pPr>
+        <w:pStyle w:val="programcode"/>
+        <w:rPr>
+          <w:lang w:val="mk-MK"/>
+        </w:rPr>
+      </w:pPr>
+      <w:r>
+        <w:rPr>
+          <w:lang w:val="mk-MK"/>
+        </w:rPr>
+        <w:t>procedure update_vid(pid in number, platinsko_ime IN varchar2, pime IN varchar2, pnadvid IN number, pdatum IN date);</w:t>
+      </w:r>
+    </w:p>
+    <w:p>
+      <w:pPr>
+        <w:pStyle w:val="programcode"/>
+        <w:rPr>
+          <w:rFonts w:asciiTheme="minorHAnsi" w:hAnsiTheme="minorHAnsi"/>
+          <w:lang w:val="mk-MK"/>
+        </w:rPr>
+      </w:pPr>
+    </w:p>
+    <w:p>
+      <w:pPr>
+        <w:pStyle w:val="programcode"/>
+        <w:rPr>
+          <w:rFonts w:asciiTheme="minorHAnsi" w:hAnsiTheme="minorHAnsi"/>
+          <w:lang w:val="mk-MK"/>
+        </w:rPr>
+      </w:pPr>
+      <w:r>
+        <w:rPr>
+          <w:rFonts w:asciiTheme="minorHAnsi" w:hAnsiTheme="minorHAnsi"/>
+          <w:lang w:val="mk-MK"/>
+        </w:rPr>
+        <w:t>Бришиме еден ред по ИД.</w:t>
+      </w:r>
+    </w:p>
+    <w:p>
+      <w:pPr>
+        <w:pStyle w:val="programcode"/>
+        <w:rPr>
+          <w:rFonts w:asciiTheme="minorHAnsi" w:hAnsiTheme="minorHAnsi"/>
+          <w:lang w:val="mk-MK"/>
+        </w:rPr>
+      </w:pPr>
+      <w:r>
+        <w:rPr>
+          <w:lang w:val="mk-MK"/>
+        </w:rPr>
+        <w:t>procedure delete_vid(pid in number);</w:t>
+      </w:r>
+    </w:p>
+    <w:p>
+      <w:pPr>
+        <w:pStyle w:val="programcode"/>
+        <w:rPr>
+          <w:rFonts w:asciiTheme="minorHAnsi" w:hAnsiTheme="minorHAnsi"/>
+          <w:lang w:val="mk-MK"/>
+        </w:rPr>
+      </w:pPr>
+    </w:p>
+    <w:p>
+      <w:pPr>
+        <w:pStyle w:val="programcode"/>
+        <w:rPr>
+          <w:lang w:val="mk-MK"/>
+        </w:rPr>
+      </w:pPr>
+      <w:r>
+        <w:rPr>
+          <w:lang w:val="mk-MK"/>
+        </w:rPr>
+        <w:t>end pak_vidovi;</w:t>
+      </w:r>
+    </w:p>
+    <w:p>
+      <w:pPr>
+        <w:pStyle w:val="programcode"/>
+      </w:pPr>
+    </w:p>
+    <w:p>
+      <w:pPr>
+        <w:pStyle w:val="programcode"/>
+        <w:rPr>
+          <w:rFonts w:asciiTheme="minorHAnsi" w:hAnsiTheme="minorHAnsi"/>
+          <w:noProof/>
+        </w:rPr>
+      </w:pPr>
+      <w:r>
+        <w:rPr>
+          <w:rFonts w:asciiTheme="minorHAnsi" w:hAnsiTheme="minorHAnsi"/>
+          <w:noProof/>
+          <w:lang w:val="mk-MK"/>
+        </w:rPr>
+        <w:lastRenderedPageBreak/>
+        <w:t>Кај вториов пакет логиката за додавање, ажурирање и бришење записи е слична како погоре специфична е само функцијата „Најди број на производи“.</w:t>
+      </w:r>
+    </w:p>
+    <w:p>
+      <w:pPr>
+        <w:pStyle w:val="programcode"/>
+        <w:rPr>
+          <w:noProof/>
+        </w:rPr>
+      </w:pPr>
+      <w:r>
+        <w:rPr>
+          <w:noProof/>
+        </w:rPr>
+        <w:t>create or replace package pak_proizvodi as</w:t>
+      </w:r>
+    </w:p>
+    <w:p>
+      <w:pPr>
+        <w:pStyle w:val="programcode"/>
+        <w:rPr>
+          <w:noProof/>
+        </w:rPr>
+      </w:pPr>
+    </w:p>
+    <w:p>
+      <w:pPr>
+        <w:pStyle w:val="programcode"/>
+        <w:rPr>
+          <w:noProof/>
+        </w:rPr>
+      </w:pPr>
+      <w:r>
+        <w:rPr>
+          <w:noProof/>
+        </w:rPr>
+        <w:t>procedure insert_proizvod(p_ime varchar2, p</w:t>
+      </w:r>
+      <w:r>
+        <w:rPr>
+          <w:noProof/>
+        </w:rPr>
+        <w:t xml:space="preserve">_opis varchar2, p_idVid number, </w:t>
+      </w:r>
+      <w:r>
+        <w:rPr>
+          <w:noProof/>
+        </w:rPr>
+        <w:t>p_idTip number, p_idNacinObrabotka number, p_datumDodavanje date);</w:t>
+      </w:r>
+    </w:p>
+    <w:p>
+      <w:pPr>
+        <w:pStyle w:val="programcode"/>
+        <w:rPr>
+          <w:noProof/>
+        </w:rPr>
+      </w:pPr>
+    </w:p>
+    <w:p>
+      <w:pPr>
+        <w:pStyle w:val="programcode"/>
+        <w:rPr>
+          <w:noProof/>
+        </w:rPr>
+      </w:pPr>
+      <w:r>
+        <w:rPr>
+          <w:noProof/>
+        </w:rPr>
+        <w:t>procedure update_proizvod(p_id number, p</w:t>
+      </w:r>
+      <w:r>
+        <w:rPr>
+          <w:noProof/>
+        </w:rPr>
+        <w:t xml:space="preserve">_ime varchar2, p_opis varchar2, </w:t>
+      </w:r>
+      <w:r>
+        <w:rPr>
+          <w:noProof/>
+        </w:rPr>
+        <w:t>p_idVid number, p_idTip num</w:t>
+      </w:r>
+      <w:r>
+        <w:rPr>
+          <w:noProof/>
+        </w:rPr>
+        <w:t xml:space="preserve">ber, p_idNacinObrabotka number, </w:t>
+      </w:r>
+      <w:r>
+        <w:rPr>
+          <w:noProof/>
+        </w:rPr>
+        <w:t>p_datumDodavanje date);</w:t>
+      </w:r>
+    </w:p>
+    <w:p>
+      <w:pPr>
+        <w:pStyle w:val="programcode"/>
+        <w:rPr>
+          <w:noProof/>
+        </w:rPr>
+      </w:pPr>
+    </w:p>
+    <w:p>
+      <w:pPr>
+        <w:pStyle w:val="programcode"/>
+        <w:rPr>
+          <w:noProof/>
+        </w:rPr>
+      </w:pPr>
+      <w:r>
+        <w:rPr>
+          <w:noProof/>
+        </w:rPr>
+        <w:t>procedure delete_proizvod(p_id number);</w:t>
+      </w:r>
+    </w:p>
+    <w:p>
+      <w:pPr>
+        <w:pStyle w:val="programcode"/>
+        <w:rPr>
+          <w:noProof/>
+        </w:rPr>
+      </w:pPr>
+    </w:p>
+    <w:p>
+      <w:pPr>
+        <w:pStyle w:val="programcode"/>
+        <w:rPr>
+          <w:rFonts w:asciiTheme="minorHAnsi" w:hAnsiTheme="minorHAnsi"/>
+          <w:noProof/>
+          <w:lang w:val="mk-MK"/>
+        </w:rPr>
+      </w:pPr>
+      <w:r>
+        <w:rPr>
+          <w:rFonts w:asciiTheme="minorHAnsi" w:hAnsiTheme="minorHAnsi"/>
+          <w:noProof/>
+          <w:lang w:val="mk-MK"/>
+        </w:rPr>
+        <w:t xml:space="preserve">Оваа функција чесно може да се реализира само со прашалник, ама тука беше направена со </w:t>
+      </w:r>
+      <w:r>
+        <w:rPr>
+          <w:rFonts w:asciiTheme="minorHAnsi" w:hAnsiTheme="minorHAnsi"/>
+          <w:noProof/>
+        </w:rPr>
+        <w:t>PL/SQL</w:t>
+      </w:r>
+      <w:r>
+        <w:rPr>
+          <w:rFonts w:asciiTheme="minorHAnsi" w:hAnsiTheme="minorHAnsi"/>
+          <w:noProof/>
+          <w:lang w:val="mk-MK"/>
+        </w:rPr>
+        <w:t xml:space="preserve"> за вежба. Таа ги селектира сите видови што директно содржат еден вид и потоа го изминува курсорот и брои елементи.</w:t>
+      </w:r>
+    </w:p>
+    <w:p>
+      <w:pPr>
+        <w:pStyle w:val="programcode"/>
+        <w:rPr>
+          <w:noProof/>
+        </w:rPr>
+      </w:pPr>
+      <w:r>
+        <w:rPr>
+          <w:noProof/>
+        </w:rPr>
+        <w:t>function najdiBrojNaProi</w:t>
+      </w:r>
+      <w:r>
+        <w:rPr>
+          <w:noProof/>
+        </w:rPr>
+        <w:t xml:space="preserve">zvodiSodrzatVid(p_vidId number) </w:t>
+      </w:r>
+      <w:r>
+        <w:rPr>
+          <w:noProof/>
+        </w:rPr>
+        <w:t>return number;</w:t>
+      </w:r>
+    </w:p>
+    <w:p>
+      <w:pPr>
+        <w:pStyle w:val="programcode"/>
+        <w:rPr>
+          <w:noProof/>
+        </w:rPr>
+      </w:pPr>
+    </w:p>
+    <w:p>
+      <w:pPr>
+        <w:pStyle w:val="programcode"/>
+        <w:rPr>
+          <w:noProof/>
+        </w:rPr>
+      </w:pPr>
+      <w:r>
+        <w:rPr>
+          <w:noProof/>
+        </w:rPr>
+        <w:t>end pak_proizvodi;</w:t>
+      </w:r>
+    </w:p>
+    <w:p>
+      <w:pPr>
+        <w:pStyle w:val="heading1"/>
+        <w:rPr>
+          <w:noProof/>
+          <w:lang w:val="mk-MK"/>
+        </w:rPr>
+      </w:pPr>
+      <w:r>
+        <w:rPr>
+          <w:noProof/>
+          <w:lang w:val="mk-MK"/>
+        </w:rPr>
+        <w:t>Полнење со случајни податоци</w:t>
+      </w:r>
+    </w:p>
+    <w:p>
+      <w:pPr>
+        <w:rPr>
+          <w:lang w:val="mk-MK"/>
+        </w:rPr>
+      </w:pPr>
+      <w:r>
+        <w:rPr>
+          <w:lang w:val="mk-MK"/>
+        </w:rPr>
+        <w:t xml:space="preserve">На овој дел беше посветено посебно внимание и доста време. Беа напишани неколку функции кои ги полнат дрвото претставено со табелата Видови и графот за </w:t>
+      </w:r>
+      <w:r>
+        <w:rPr>
+          <w:lang w:val="mk-MK"/>
+        </w:rPr>
+        <w:t>производи</w:t>
+      </w:r>
+      <w:r>
+        <w:rPr>
+          <w:lang w:val="mk-MK"/>
+        </w:rPr>
+        <w:t xml:space="preserve"> претставен со неколку табели. Избран е метод за полнење со програмирање во </w:t>
+      </w:r>
+      <w:r>
+        <w:t>PL/SQL</w:t>
+      </w:r>
+      <w:r>
+        <w:rPr>
+          <w:lang w:val="mk-MK"/>
+        </w:rPr>
+        <w:t xml:space="preserve"> за да се зачува некој логички редослед на внес на записи и некои статистички дистрибуции.</w:t>
+      </w:r>
+    </w:p>
+    <w:p>
+      <w:pPr>
+        <w:pStyle w:val="programcode"/>
+        <w:rPr>
+          <w:noProof/>
+        </w:rPr>
+      </w:pPr>
+      <w:r>
+        <w:rPr>
+          <w:noProof/>
+        </w:rPr>
+        <w:t xml:space="preserve">create or replace package slucajno_polnenje_tabeli as </w:t>
+      </w:r>
+    </w:p>
+    <w:p>
+      <w:pPr>
+        <w:pStyle w:val="programcode"/>
+        <w:rPr>
+          <w:noProof/>
+        </w:rPr>
+      </w:pPr>
+    </w:p>
+    <w:p>
+      <w:pPr>
+        <w:pStyle w:val="programcode"/>
+        <w:rPr>
+          <w:rFonts w:asciiTheme="minorHAnsi" w:hAnsiTheme="minorHAnsi"/>
+          <w:noProof/>
+          <w:lang w:val="mk-MK"/>
+        </w:rPr>
+      </w:pPr>
+      <w:r>
+        <w:rPr>
+          <w:rFonts w:asciiTheme="minorHAnsi" w:hAnsiTheme="minorHAnsi"/>
+          <w:noProof/>
+          <w:lang w:val="mk-MK"/>
+        </w:rPr>
+        <w:t>Прво генерираме број по нормална распределба со очекување 0 и дисперзија 5, негативните предности ги правиме позитивни (ја превиткуваме распределбата околу вертикалната права во 0) и ја закружуваме кон долу за да добиеме цел број.</w:t>
+      </w:r>
+    </w:p>
+    <w:p>
+      <w:pPr>
+        <w:pStyle w:val="programcode"/>
+        <w:rPr>
+          <w:noProof/>
+        </w:rPr>
+      </w:pPr>
+      <w:r>
+        <w:rPr>
+          <w:noProof/>
+        </w:rPr>
+        <w:t>function vrati_slucaen_broj_podvidovi return number;</w:t>
+      </w:r>
+    </w:p>
+    <w:p>
+      <w:pPr>
+        <w:pStyle w:val="programcode"/>
+        <w:rPr>
+          <w:noProof/>
+        </w:rPr>
+      </w:pPr>
+    </w:p>
+    <w:p>
+      <w:pPr>
+        <w:pStyle w:val="programcode"/>
+        <w:rPr>
+          <w:rFonts w:asciiTheme="minorHAnsi" w:hAnsiTheme="minorHAnsi"/>
+          <w:noProof/>
+          <w:lang w:val="mk-MK"/>
+        </w:rPr>
+      </w:pPr>
+      <w:r>
+        <w:rPr>
+          <w:rFonts w:asciiTheme="minorHAnsi" w:hAnsiTheme="minorHAnsi"/>
+          <w:noProof/>
+          <w:lang w:val="mk-MK"/>
+        </w:rPr>
+        <w:t>Враќаме стринг со случајно генерирани букви со должина од 5 до 20 знака.</w:t>
+      </w:r>
+    </w:p>
+    <w:p>
+      <w:pPr>
+        <w:pStyle w:val="programcode"/>
+        <w:rPr>
+          <w:noProof/>
+        </w:rPr>
+      </w:pPr>
+      <w:r>
+        <w:rPr>
+          <w:noProof/>
+        </w:rPr>
+        <w:t>function vrati_slucaen_string return varchar2;</w:t>
+      </w:r>
+    </w:p>
+    <w:p>
+      <w:pPr>
+        <w:pStyle w:val="programcode"/>
+        <w:rPr>
+          <w:noProof/>
+        </w:rPr>
+      </w:pPr>
+    </w:p>
+    <w:p>
+      <w:pPr>
+        <w:pStyle w:val="programcode"/>
+        <w:rPr>
+          <w:rFonts w:asciiTheme="minorHAnsi" w:hAnsiTheme="minorHAnsi"/>
+          <w:noProof/>
+          <w:lang w:val="mk-MK"/>
+        </w:rPr>
+      </w:pPr>
+      <w:r>
+        <w:rPr>
+          <w:rFonts w:asciiTheme="minorHAnsi" w:hAnsiTheme="minorHAnsi"/>
+          <w:noProof/>
+          <w:lang w:val="mk-MK"/>
+        </w:rPr>
+        <w:t>Враќаме речениза со случајно генерирани зоборв каде бројрот на зборови е од 5 до 100.</w:t>
+      </w:r>
+    </w:p>
+    <w:p>
+      <w:pPr>
+        <w:pStyle w:val="programcode"/>
+        <w:rPr>
+          <w:noProof/>
+        </w:rPr>
+      </w:pPr>
+      <w:r>
+        <w:rPr>
+          <w:noProof/>
+        </w:rPr>
+        <w:t>function vrati_slucaen_opis return varchar2;</w:t>
+      </w:r>
+    </w:p>
+    <w:p>
+      <w:pPr>
+        <w:pStyle w:val="programcode"/>
+        <w:rPr>
+          <w:rFonts w:asciiTheme="minorHAnsi" w:hAnsiTheme="minorHAnsi"/>
+          <w:noProof/>
+          <w:lang w:val="mk-MK"/>
+        </w:rPr>
+      </w:pPr>
+      <w:r>
+        <w:rPr>
+          <w:rFonts w:asciiTheme="minorHAnsi" w:hAnsiTheme="minorHAnsi"/>
+          <w:noProof/>
+          <w:lang w:val="mk-MK"/>
+        </w:rPr>
+        <w:lastRenderedPageBreak/>
+        <w:t>Ја полниме табелата така што додаваме вис со случајно име и случајно латиснко име, датум кој не го надминува денешниот и за секој вид додаваме подвидови каде бројот на подвидовите е со изменета нормална распределба опишана погоре. Датумот на секој подвид е ограничен од долу да биде поголем од датумот на надвидот и помал од денешниот.</w:t>
+      </w:r>
+    </w:p>
+    <w:p>
+      <w:pPr>
+        <w:pStyle w:val="programcode"/>
+        <w:rPr>
+          <w:noProof/>
+        </w:rPr>
+      </w:pPr>
+      <w:r>
+        <w:rPr>
+          <w:noProof/>
+        </w:rPr>
+        <w:t>procedure napolni_vidovi;</w:t>
+      </w:r>
+    </w:p>
+    <w:p>
+      <w:pPr>
+        <w:pStyle w:val="programcode"/>
+        <w:rPr>
+          <w:noProof/>
+        </w:rPr>
+      </w:pPr>
+    </w:p>
+    <w:p>
+      <w:pPr>
+        <w:pStyle w:val="programcode"/>
+        <w:rPr>
+          <w:rFonts w:asciiTheme="minorHAnsi" w:hAnsiTheme="minorHAnsi"/>
+          <w:noProof/>
+          <w:lang w:val="mk-MK"/>
+        </w:rPr>
+      </w:pPr>
+      <w:r>
+        <w:rPr>
+          <w:rFonts w:asciiTheme="minorHAnsi" w:hAnsiTheme="minorHAnsi"/>
+          <w:noProof/>
+          <w:lang w:val="mk-MK"/>
+        </w:rPr>
+        <w:t>Ја полниме табелата тип производ со последователни ИД-ња и случајни имиња за типови.</w:t>
+      </w:r>
+    </w:p>
+    <w:p>
+      <w:pPr>
+        <w:pStyle w:val="programcode"/>
+        <w:rPr>
+          <w:noProof/>
+        </w:rPr>
+      </w:pPr>
+      <w:r>
+        <w:rPr>
+          <w:noProof/>
+        </w:rPr>
+        <w:t>procedure napolni_tip_proizvod;</w:t>
+      </w:r>
+    </w:p>
+    <w:p>
+      <w:pPr>
+        <w:pStyle w:val="programcode"/>
+        <w:rPr>
+          <w:noProof/>
+        </w:rPr>
+      </w:pPr>
+    </w:p>
+    <w:p>
+      <w:pPr>
+        <w:pStyle w:val="programcode"/>
+        <w:rPr>
+          <w:rFonts w:asciiTheme="minorHAnsi" w:hAnsiTheme="minorHAnsi"/>
+          <w:noProof/>
+          <w:lang w:val="mk-MK"/>
+        </w:rPr>
+      </w:pPr>
+      <w:r>
+        <w:rPr>
+          <w:rFonts w:asciiTheme="minorHAnsi" w:hAnsiTheme="minorHAnsi"/>
+          <w:noProof/>
+          <w:lang w:val="mk-MK"/>
+        </w:rPr>
+        <w:t>Слично како претходната.</w:t>
+      </w:r>
+    </w:p>
+    <w:p>
+      <w:pPr>
+        <w:pStyle w:val="programcode"/>
+        <w:rPr>
+          <w:noProof/>
+        </w:rPr>
+      </w:pPr>
+      <w:r>
+        <w:rPr>
+          <w:noProof/>
+        </w:rPr>
+        <w:t>procedure napolni_nacin_obrabotka;</w:t>
+      </w:r>
+    </w:p>
+    <w:p>
+      <w:pPr>
+        <w:pStyle w:val="programcode"/>
+        <w:rPr>
+          <w:noProof/>
+        </w:rPr>
+      </w:pPr>
+    </w:p>
+    <w:p>
+      <w:pPr>
+        <w:pStyle w:val="programcode"/>
+        <w:rPr>
+          <w:rFonts w:asciiTheme="minorHAnsi" w:hAnsiTheme="minorHAnsi"/>
+          <w:noProof/>
+        </w:rPr>
+      </w:pPr>
+      <w:r>
+        <w:rPr>
+          <w:rFonts w:asciiTheme="minorHAnsi" w:hAnsiTheme="minorHAnsi"/>
+          <w:noProof/>
+          <w:lang w:val="mk-MK"/>
+        </w:rPr>
+        <w:t>Со оваа функција ги полниме т.н. основни производи односно производи директно поврзани со некаков вид. За еден вид бројот на производи е според нормална распределба слична како погоре, само со дисперзија 2.</w:t>
+      </w:r>
+    </w:p>
+    <w:p>
+      <w:pPr>
+        <w:pStyle w:val="programcode"/>
+        <w:rPr>
+          <w:noProof/>
+        </w:rPr>
+      </w:pPr>
+      <w:r>
+        <w:rPr>
+          <w:noProof/>
+        </w:rPr>
+        <w:t>procedure napolni_proizvodi;</w:t>
+      </w:r>
+    </w:p>
+    <w:p>
+      <w:pPr>
+        <w:pStyle w:val="programcode"/>
+        <w:rPr>
+          <w:noProof/>
+        </w:rPr>
+      </w:pPr>
+    </w:p>
+    <w:p>
+      <w:pPr>
+        <w:pStyle w:val="programcode"/>
+        <w:rPr>
+          <w:rFonts w:asciiTheme="minorHAnsi" w:hAnsiTheme="minorHAnsi"/>
+          <w:noProof/>
+          <w:lang w:val="mk-MK"/>
+        </w:rPr>
+      </w:pPr>
+      <w:r>
+        <w:rPr>
+          <w:rFonts w:asciiTheme="minorHAnsi" w:hAnsiTheme="minorHAnsi"/>
+          <w:noProof/>
+          <w:lang w:val="mk-MK"/>
+        </w:rPr>
+        <w:t>Тука ги полниме прозиводите изградени од други производи, значи тука додаваме прозивод, негов рецепт и врски за тоа кои производи учествуваат во рецептот на еден прозивод</w:t>
+      </w:r>
+      <w:r>
+        <w:rPr>
+          <w:rFonts w:asciiTheme="minorHAnsi" w:hAnsiTheme="minorHAnsi"/>
+          <w:noProof/>
+          <w:lang w:val="mk-MK"/>
+        </w:rPr>
+        <w:t xml:space="preserve"> (го полниме графот)</w:t>
+      </w:r>
+      <w:r>
+        <w:rPr>
+          <w:rFonts w:asciiTheme="minorHAnsi" w:hAnsiTheme="minorHAnsi"/>
+          <w:noProof/>
+          <w:lang w:val="mk-MK"/>
+        </w:rPr>
+        <w:t xml:space="preserve">. Бројот на прозиводи во рецепт е спред нормална распределба со очекување </w:t>
+      </w:r>
+      <w:r>
+        <w:rPr>
+          <w:rFonts w:asciiTheme="minorHAnsi" w:hAnsiTheme="minorHAnsi"/>
+          <w:noProof/>
+          <w:lang w:val="mk-MK"/>
+        </w:rPr>
+        <w:t>5 и дисперзија 5. Изборот на прозиводи во рецепти е според рамномерна распределба од досега вметнатите производи исклучувајќи ги последните стотина вметнати прозиводи. Значи процесот оди вака. Вметни 1000 производи. Потоа вметни нови 1000 и во нивните рецепти вклучувај ги првите 1000 (на крајот имаме 2000). Потоа вметнувај нови 1000 и во нивните рецепти вклучувај ги првите 2000. Значи симулираме сценарио каде поновите производи користат прозиводи кои „остареле“ малку и се познати.</w:t>
+      </w:r>
+    </w:p>
+    <w:p>
+      <w:pPr>
+        <w:pStyle w:val="programcode"/>
+        <w:rPr>
+          <w:noProof/>
+        </w:rPr>
+      </w:pPr>
+      <w:r>
+        <w:rPr>
+          <w:noProof/>
+        </w:rPr>
+        <w:t>procedure napolni_proizvodi2;</w:t>
+      </w:r>
+    </w:p>
+    <w:p>
+      <w:pPr>
+        <w:pStyle w:val="programcode"/>
+        <w:rPr>
+          <w:noProof/>
+        </w:rPr>
+      </w:pPr>
+    </w:p>
+    <w:p>
+      <w:pPr>
+        <w:pStyle w:val="programcode"/>
+        <w:rPr>
+          <w:noProof/>
+        </w:rPr>
+      </w:pPr>
+      <w:r>
+        <w:rPr>
+          <w:noProof/>
+        </w:rPr>
+        <w:t>end slucajno_polnenje_tabeli;</w:t>
+      </w:r>
+    </w:p>
+    <w:p>
+      <w:pPr>
+        <w:rPr>
+          <w:lang w:val="mk-MK"/>
+        </w:rPr>
+      </w:pPr>
+      <w:r>
+        <w:rPr>
+          <w:lang w:val="mk-MK"/>
+        </w:rPr>
+        <w:t>На крајот завршивме со следниве броеви на записи.</w:t>
+      </w:r>
+    </w:p>
+    <w:p>
+      <w:pPr>
+        <w:pStyle w:val="tablecaption"/>
+        <w:rPr>
+          <w:lang w:val="mk-MK"/>
+        </w:rPr>
+      </w:pPr>
+      <w:r>
+        <w:rPr>
+          <w:b/>
+        </w:rPr>
+        <w:t xml:space="preserve">Table </w:t>
+      </w:r>
+      <w:r>
+        <w:rPr>
+          <w:b/>
+        </w:rPr>
+        <w:fldChar w:fldCharType="begin"/>
+      </w:r>
+      <w:r>
+        <w:rPr>
+          <w:b/>
+        </w:rPr>
+        <w:instrText xml:space="preserve"> SEQ "Table" \* MERGEFORMAT </w:instrText>
+      </w:r>
+      <w:r>
+        <w:rPr>
+          <w:b/>
+        </w:rPr>
+        <w:fldChar w:fldCharType="separate"/>
+      </w:r>
+      <w:r>
+        <w:rPr>
+          <w:b/>
+          <w:noProof/>
+        </w:rPr>
+        <w:t>1</w:t>
+      </w:r>
+      <w:r>
+        <w:rPr>
+          <w:b/>
+        </w:rPr>
+        <w:fldChar w:fldCharType="end"/>
+      </w:r>
+      <w:r>
+        <w:rPr>
+          <w:b/>
+        </w:rPr>
+        <w:t>.</w:t>
+      </w:r>
+      <w:r>
+        <w:t xml:space="preserve"> </w:t>
+      </w:r>
+      <w:r>
+        <w:rPr>
+          <w:lang w:val="mk-MK"/>
+        </w:rPr>
+        <w:t>Број на записи по табела.</w:t>
+      </w:r>
+    </w:p>
+    <w:tbl>
+      <w:tblPr>
+        <w:tblStyle w:val="af0"/>
+        <w:tblW w:w="7083" w:type="dxa"/>
+        <w:tblLook w:val="04A0" w:firstRow="1" w:lastRow="0" w:firstColumn="1" w:lastColumn="0" w:noHBand="0" w:noVBand="1"/>
+      </w:tblPr>
+      <w:tblGrid>
+        <w:gridCol w:w="927"/>
+        <w:gridCol w:w="1314"/>
+        <w:gridCol w:w="1028"/>
+        <w:gridCol w:w="1928"/>
+        <w:gridCol w:w="925"/>
+        <w:gridCol w:w="1124"/>
+      </w:tblGrid>
+      <w:tr>
+        <w:trPr>
+          <w:trHeight w:val="300"/>
+        </w:trPr>
+        <w:tc>
+          <w:tcPr>
+            <w:tcW w:w="829" w:type="dxa"/>
+            <w:noWrap/>
+            <w:hideMark/>
+          </w:tcPr>
+          <w:p>
+            <w:pPr>
+              <w:ind w:firstLine="0"/>
+            </w:pPr>
+            <w:r>
+              <w:t>VID</w:t>
+            </w:r>
+            <w:r>
+              <w:t>OVI</w:t>
+            </w:r>
+            <w:bookmarkStart w:id="0" w:name="_GoBack"/>
+            <w:bookmarkEnd w:id="0"/>
+          </w:p>
+        </w:tc>
+        <w:tc>
+          <w:tcPr>
+            <w:tcW w:w="1314" w:type="dxa"/>
+            <w:noWrap/>
+            <w:hideMark/>
+          </w:tcPr>
+          <w:p>
+            <w:pPr>
+              <w:ind w:firstLine="0"/>
+            </w:pPr>
+            <w:r>
+              <w:t>PROIZVODI</w:t>
+            </w:r>
+          </w:p>
+        </w:tc>
+        <w:tc>
+          <w:tcPr>
+            <w:tcW w:w="1007" w:type="dxa"/>
+            <w:noWrap/>
+            <w:hideMark/>
+          </w:tcPr>
+          <w:p>
+            <w:pPr>
+              <w:ind w:firstLine="0"/>
+            </w:pPr>
+            <w:r>
+              <w:t>RECEPTI</w:t>
+            </w:r>
+          </w:p>
+        </w:tc>
+        <w:tc>
+          <w:tcPr>
+            <w:tcW w:w="1884" w:type="dxa"/>
+            <w:noWrap/>
+            <w:hideMark/>
+          </w:tcPr>
+          <w:p>
+            <w:pPr>
+              <w:ind w:firstLine="0"/>
+            </w:pPr>
+            <w:r>
+              <w:t>UCESVO_RECEPTI</w:t>
+            </w:r>
+          </w:p>
+        </w:tc>
+        <w:tc>
+          <w:tcPr>
+            <w:tcW w:w="925" w:type="dxa"/>
+            <w:noWrap/>
+            <w:hideMark/>
+          </w:tcPr>
+          <w:p>
+            <w:pPr>
+              <w:ind w:firstLine="0"/>
+            </w:pPr>
+            <w:r>
+              <w:t>TIPOVI</w:t>
+            </w:r>
+          </w:p>
+        </w:tc>
+        <w:tc>
+          <w:tcPr>
+            <w:tcW w:w="1124" w:type="dxa"/>
+            <w:noWrap/>
+            <w:hideMark/>
+          </w:tcPr>
+          <w:p>
+            <w:pPr>
+              <w:ind w:firstLine="0"/>
+            </w:pPr>
+            <w:r>
+              <w:t>NACINI</w:t>
+            </w:r>
+          </w:p>
+        </w:tc>
+      </w:tr>
+      <w:tr>
+        <w:trPr>
+          <w:trHeight w:val="300"/>
+        </w:trPr>
+        <w:tc>
+          <w:tcPr>
+            <w:tcW w:w="829" w:type="dxa"/>
+            <w:noWrap/>
+            <w:hideMark/>
+          </w:tcPr>
+          <w:p>
+            <w:pPr>
+              <w:ind w:firstLine="0"/>
+            </w:pPr>
+            <w:r>
+              <w:t>233132</w:t>
+            </w:r>
+          </w:p>
+        </w:tc>
+        <w:tc>
+          <w:tcPr>
+            <w:tcW w:w="1314" w:type="dxa"/>
+            <w:noWrap/>
+            <w:hideMark/>
+          </w:tcPr>
+          <w:p>
+            <w:pPr>
+              <w:ind w:firstLine="0"/>
+            </w:pPr>
+            <w:r>
+              <w:t>364737</w:t>
+            </w:r>
+          </w:p>
+        </w:tc>
+        <w:tc>
+          <w:tcPr>
+            <w:tcW w:w="1007" w:type="dxa"/>
+            <w:noWrap/>
+            <w:hideMark/>
+          </w:tcPr>
+          <w:p>
+            <w:pPr>
+              <w:ind w:firstLine="0"/>
+            </w:pPr>
+            <w:r>
+              <w:t>82324</w:t>
+            </w:r>
+          </w:p>
+        </w:tc>
+        <w:tc>
+          <w:tcPr>
+            <w:tcW w:w="1884" w:type="dxa"/>
+            <w:noWrap/>
+            <w:hideMark/>
+          </w:tcPr>
+          <w:p>
+            <w:pPr>
+              <w:ind w:firstLine="0"/>
+            </w:pPr>
+            <w:r>
+              <w:t>545461</w:t>
+            </w:r>
+          </w:p>
+        </w:tc>
+        <w:tc>
+          <w:tcPr>
+            <w:tcW w:w="925" w:type="dxa"/>
+            <w:noWrap/>
+            <w:hideMark/>
+          </w:tcPr>
+          <w:p>
+            <w:pPr>
+              <w:ind w:firstLine="0"/>
+            </w:pPr>
+            <w:r>
+              <w:t>100</w:t>
+            </w:r>
+          </w:p>
+        </w:tc>
+        <w:tc>
+          <w:tcPr>
+            <w:tcW w:w="1124" w:type="dxa"/>
+            <w:noWrap/>
+            <w:hideMark/>
+          </w:tcPr>
+          <w:p>
+            <w:pPr>
+              <w:ind w:firstLine="0"/>
+            </w:pPr>
+            <w:r>
+              <w:t>100</w:t>
+            </w:r>
+          </w:p>
+        </w:tc>
+      </w:tr>
+    </w:tbl>
+    <w:p>
+      <w:pPr>
+        <w:rPr>
+          <w:lang w:val="mk-MK"/>
+        </w:rPr>
+      </w:pPr>
+    </w:p>
+    <w:p>
+      <w:pPr>
+        <w:rPr>
+          <w:lang w:val="mk-MK"/>
+        </w:rPr>
+      </w:pPr>
     </w:p>
     <w:sectPr>
       <w:footerReference w:type="first" r:id="rId11"/>
@@ -3666,6 +4937,24 @@
       <w:sz w:val="16"/>
     </w:rPr>
   </w:style>
+  <w:style w:type="table" w:styleId="af0">
+    <w:name w:val="Table Grid"/>
+    <w:basedOn w:val="a3"/>
+    <w:rsid w:val="009A387A"/>
+    <w:pPr>
+      <w:spacing w:after="0" w:line="240" w:lineRule="auto"/>
+    </w:pPr>
+    <w:tblPr>
+      <w:tblBorders>
+        <w:top w:val="single" w:sz="4" w:space="0" w:color="auto"/>
+        <w:left w:val="single" w:sz="4" w:space="0" w:color="auto"/>
+        <w:bottom w:val="single" w:sz="4" w:space="0" w:color="auto"/>
+        <w:right w:val="single" w:sz="4" w:space="0" w:color="auto"/>
+        <w:insideH w:val="single" w:sz="4" w:space="0" w:color="auto"/>
+        <w:insideV w:val="single" w:sz="4" w:space="0" w:color="auto"/>
+      </w:tblBorders>
+    </w:tblPr>
+  </w:style>
 </w:styles>
 </file>
 
@@ -3957,7 +5246,7 @@
 </file>
 
 <file path=customXml/itemProps1.xml><?xml version="1.0" encoding="utf-8"?>
-<ds:datastoreItem xmlns:ds="http://schemas.openxmlformats.org/officeDocument/2006/customXml" ds:itemID="{C338B8A3-199F-4A49-95CD-CD7A4AC0372C}">
+<ds:datastoreItem xmlns:ds="http://schemas.openxmlformats.org/officeDocument/2006/customXml" ds:itemID="{02AF61D6-5947-4582-8222-A6FAD03D6E36}">
   <ds:schemaRefs>
     <ds:schemaRef ds:uri="http://schemas.openxmlformats.org/officeDocument/2006/bibliography"/>
   </ds:schemaRefs>

</xml_diff>

<commit_message>
Zavrsen opis na eden optimiziran prasalnik vo tehnickiot izvestaj.
</commit_message>
<xml_diff>
--- a/prakticen proekt baza bilki.docx
+++ b/prakticen proekt baza bilki.docx
@@ -2148,8 +2148,6 @@
             <w:r>
               <w:t>OVI</w:t>
             </w:r>
-            <w:bookmarkStart w:id="0" w:name="_GoBack"/>
-            <w:bookmarkEnd w:id="0"/>
           </w:p>
         </w:tc>
         <w:tc>
@@ -2333,13 +2331,1564 @@
     </w:p>
     <w:p>
       <w:pPr>
-        <w:rPr>
-          <w:lang w:val="mk-MK"/>
-        </w:rPr>
-      </w:pPr>
+        <w:pStyle w:val="heading1"/>
+        <w:rPr>
+          <w:lang w:val="mk-MK"/>
+        </w:rPr>
+      </w:pPr>
+      <w:r>
+        <w:rPr>
+          <w:lang w:val="mk-MK"/>
+        </w:rPr>
+        <w:lastRenderedPageBreak/>
+        <w:t>Планови на извршување и оптимизации</w:t>
+      </w:r>
+    </w:p>
+    <w:p>
+      <w:pPr>
+        <w:pStyle w:val="heading2"/>
+        <w:spacing w:before="0"/>
+        <w:rPr>
+          <w:lang w:val="mk-MK"/>
+        </w:rPr>
+      </w:pPr>
+      <w:r>
+        <w:rPr>
+          <w:lang w:val="mk-MK"/>
+        </w:rPr>
+        <w:t>Прашалник 1</w:t>
+      </w:r>
+    </w:p>
+    <w:p>
+      <w:pPr>
+        <w:rPr>
+          <w:lang w:val="mk-MK"/>
+        </w:rPr>
+      </w:pPr>
+      <w:r>
+        <w:rPr>
+          <w:lang w:val="mk-MK"/>
+        </w:rPr>
+        <w:t>Ќе ги оптимизираме првите 2 прашалника.</w:t>
+      </w:r>
+    </w:p>
+    <w:p>
+      <w:r>
+        <w:rPr>
+          <w:lang w:val="mk-MK"/>
+        </w:rPr>
+        <w:t>За прашалник прој 1 од погоре го добиваме следниов план.</w:t>
+      </w:r>
+    </w:p>
+    <w:p>
+      <w:r>
+        <w:rPr>
+          <w:noProof/>
+          <w:lang w:val="mk-MK" w:eastAsia="mk-MK"/>
+        </w:rPr>
+        <w:drawing>
+          <wp:inline distT="0" distB="0" distL="0" distR="0">
+            <wp:extent cx="4392930" cy="1891030"/>
+            <wp:effectExtent l="0" t="0" r="7620" b="0"/>
+            <wp:docPr id="111" name="Слика 111"/>
+            <wp:cNvGraphicFramePr>
+              <a:graphicFrameLocks xmlns:a="http://schemas.openxmlformats.org/drawingml/2006/main" noChangeAspect="1"/>
+            </wp:cNvGraphicFramePr>
+            <a:graphic xmlns:a="http://schemas.openxmlformats.org/drawingml/2006/main">
+              <a:graphicData uri="http://schemas.openxmlformats.org/drawingml/2006/picture">
+                <pic:pic xmlns:pic="http://schemas.openxmlformats.org/drawingml/2006/picture">
+                  <pic:nvPicPr>
+                    <pic:cNvPr id="111" name="F249D4D.tmp"/>
+                    <pic:cNvPicPr/>
+                  </pic:nvPicPr>
+                  <pic:blipFill>
+                    <a:blip r:embed="rId11">
+                      <a:extLst>
+                        <a:ext uri="{28A0092B-C50C-407E-A947-70E740481C1C}">
+                          <a14:useLocalDpi xmlns:a14="http://schemas.microsoft.com/office/drawing/2010/main" val="0"/>
+                        </a:ext>
+                      </a:extLst>
+                    </a:blip>
+                    <a:stretch>
+                      <a:fillRect/>
+                    </a:stretch>
+                  </pic:blipFill>
+                  <pic:spPr>
+                    <a:xfrm>
+                      <a:off x="0" y="0"/>
+                      <a:ext cx="4392930" cy="1891030"/>
+                    </a:xfrm>
+                    <a:prstGeom prst="rect">
+                      <a:avLst/>
+                    </a:prstGeom>
+                  </pic:spPr>
+                </pic:pic>
+              </a:graphicData>
+            </a:graphic>
+          </wp:inline>
+        </w:drawing>
+      </w:r>
+    </w:p>
+    <w:p>
+      <w:pPr>
+        <w:pStyle w:val="figurecaption"/>
+      </w:pPr>
+      <w:r>
+        <w:rPr>
+          <w:b/>
+        </w:rPr>
+        <w:t xml:space="preserve">Fig. </w:t>
+      </w:r>
+      <w:r>
+        <w:rPr>
+          <w:b/>
+        </w:rPr>
+        <w:fldChar w:fldCharType="begin"/>
+      </w:r>
+      <w:r>
+        <w:rPr>
+          <w:b/>
+        </w:rPr>
+        <w:instrText xml:space="preserve"> SEQ "Figure" \* MERGEFORMAT </w:instrText>
+      </w:r>
+      <w:r>
+        <w:rPr>
+          <w:b/>
+        </w:rPr>
+        <w:fldChar w:fldCharType="separate"/>
+      </w:r>
+      <w:r>
+        <w:rPr>
+          <w:b/>
+          <w:noProof/>
+        </w:rPr>
+        <w:t>3</w:t>
+      </w:r>
+      <w:r>
+        <w:rPr>
+          <w:b/>
+        </w:rPr>
+        <w:fldChar w:fldCharType="end"/>
+      </w:r>
+      <w:r>
+        <w:rPr>
+          <w:b/>
+        </w:rPr>
+        <w:t>.</w:t>
+      </w:r>
+      <w:r>
+        <w:t xml:space="preserve"> </w:t>
+      </w:r>
+    </w:p>
+    <w:p>
+      <w:pPr>
+        <w:rPr>
+          <w:lang w:val="mk-MK"/>
+        </w:rPr>
+      </w:pPr>
+      <w:r>
+        <w:rPr>
+          <w:lang w:val="mk-MK"/>
+        </w:rPr>
+        <w:t xml:space="preserve">Прва работа кон оптимизација на прашалникот е да го отстраниме </w:t>
+      </w:r>
+      <w:r>
+        <w:t>CONNECT BY</w:t>
+      </w:r>
+      <w:r>
+        <w:rPr>
+          <w:lang w:val="mk-MK"/>
+        </w:rPr>
+        <w:t xml:space="preserve"> </w:t>
+      </w:r>
+      <w:r>
+        <w:rPr>
+          <w:lang w:val="mk-MK"/>
+        </w:rPr>
+        <w:t xml:space="preserve">зашто </w:t>
+      </w:r>
+      <w:r>
+        <w:rPr>
+          <w:lang w:val="mk-MK"/>
+        </w:rPr>
+        <w:t>имаме хиерархија (дрво) со длабо</w:t>
+      </w:r>
+      <w:r>
+        <w:rPr>
+          <w:lang w:val="mk-MK"/>
+        </w:rPr>
+        <w:t>ч</w:t>
+      </w:r>
+      <w:r>
+        <w:rPr>
+          <w:lang w:val="mk-MK"/>
+        </w:rPr>
+        <w:t xml:space="preserve">ина 1. </w:t>
+      </w:r>
+      <w:r>
+        <w:rPr>
+          <w:lang w:val="mk-MK"/>
+        </w:rPr>
+        <w:t>Д</w:t>
+      </w:r>
+      <w:r>
+        <w:rPr>
+          <w:lang w:val="mk-MK"/>
+        </w:rPr>
+        <w:t>оволно е само едно спојување на табелата</w:t>
+      </w:r>
+      <w:r>
+        <w:rPr>
+          <w:lang w:val="mk-MK"/>
+        </w:rPr>
+        <w:t xml:space="preserve"> </w:t>
+      </w:r>
+      <w:r>
+        <w:rPr>
+          <w:lang w:val="mk-MK"/>
+        </w:rPr>
+        <w:t>со самата себе (</w:t>
+      </w:r>
+      <w:r>
+        <w:t>CONNECT BY</w:t>
+      </w:r>
+      <w:r>
+        <w:rPr>
+          <w:lang w:val="mk-MK"/>
+        </w:rPr>
+        <w:t xml:space="preserve"> прави онолку спојувања колку </w:t>
+      </w:r>
+      <w:r>
+        <w:rPr>
+          <w:lang w:val="mk-MK"/>
+        </w:rPr>
+        <w:t>ш</w:t>
+      </w:r>
+      <w:r>
+        <w:rPr>
+          <w:lang w:val="mk-MK"/>
+        </w:rPr>
+        <w:t>то е длабо</w:t>
+      </w:r>
+      <w:r>
+        <w:rPr>
+          <w:lang w:val="mk-MK"/>
+        </w:rPr>
+        <w:t>ч</w:t>
+      </w:r>
+      <w:r>
+        <w:rPr>
+          <w:lang w:val="mk-MK"/>
+        </w:rPr>
+        <w:t>ината)</w:t>
+      </w:r>
+      <w:r>
+        <w:rPr>
+          <w:lang w:val="mk-MK"/>
+        </w:rPr>
+        <w:t xml:space="preserve"> П</w:t>
+      </w:r>
+      <w:r>
+        <w:rPr>
+          <w:lang w:val="mk-MK"/>
+        </w:rPr>
+        <w:t xml:space="preserve">а го добиваме следниов </w:t>
+      </w:r>
+      <w:r>
+        <w:rPr>
+          <w:lang w:val="mk-MK"/>
+        </w:rPr>
+        <w:t>прашалник</w:t>
+      </w:r>
+      <w:r>
+        <w:rPr>
+          <w:lang w:val="mk-MK"/>
+        </w:rPr>
+        <w:t xml:space="preserve"> кој е скоро еквивалентен ако немаме пове</w:t>
+      </w:r>
+      <w:r>
+        <w:rPr>
+          <w:lang w:val="mk-MK"/>
+        </w:rPr>
+        <w:t>ќ</w:t>
+      </w:r>
+      <w:r>
+        <w:rPr>
+          <w:lang w:val="mk-MK"/>
+        </w:rPr>
+        <w:t>е од</w:t>
+      </w:r>
+      <w:r>
+        <w:rPr>
+          <w:lang w:val="mk-MK"/>
+        </w:rPr>
+        <w:t xml:space="preserve"> </w:t>
+      </w:r>
+      <w:r>
+        <w:rPr>
+          <w:lang w:val="mk-MK"/>
+        </w:rPr>
+        <w:t xml:space="preserve">две нивоа во податоците. </w:t>
+      </w:r>
+      <w:r>
+        <w:rPr>
+          <w:lang w:val="mk-MK"/>
+        </w:rPr>
+        <w:t>В</w:t>
+      </w:r>
+      <w:r>
+        <w:rPr>
+          <w:lang w:val="mk-MK"/>
+        </w:rPr>
+        <w:t>икаме скоро за</w:t>
+      </w:r>
+      <w:r>
+        <w:rPr>
+          <w:lang w:val="mk-MK"/>
+        </w:rPr>
+        <w:t>што редоследот мож</w:t>
+      </w:r>
+      <w:r>
+        <w:rPr>
+          <w:lang w:val="mk-MK"/>
+        </w:rPr>
+        <w:t>е да биде разли</w:t>
+      </w:r>
+      <w:r>
+        <w:rPr>
+          <w:lang w:val="mk-MK"/>
+        </w:rPr>
+        <w:t>ч</w:t>
+      </w:r>
+      <w:r>
+        <w:rPr>
+          <w:lang w:val="mk-MK"/>
+        </w:rPr>
+        <w:t>ен.</w:t>
+      </w:r>
+    </w:p>
+    <w:p/>
+    <w:p>
+      <w:pPr>
+        <w:pStyle w:val="programcode"/>
+      </w:pPr>
+      <w:r>
+        <w:t>-- 1.1 o</w:t>
+      </w:r>
+      <w:r>
+        <w:t>t</w:t>
+      </w:r>
+      <w:r>
+        <w:t>stranet connect by</w:t>
+      </w:r>
+    </w:p>
+    <w:p>
+      <w:pPr>
+        <w:pStyle w:val="programcode"/>
+      </w:pPr>
+      <w:r>
+        <w:t>select *</w:t>
+      </w:r>
+    </w:p>
+    <w:p>
+      <w:pPr>
+        <w:pStyle w:val="programcode"/>
+      </w:pPr>
+      <w:r>
+        <w:t>from vidovi v</w:t>
+      </w:r>
+    </w:p>
+    <w:p>
+      <w:pPr>
+        <w:pStyle w:val="programcode"/>
+      </w:pPr>
+      <w:r>
+        <w:t>where</w:t>
+      </w:r>
+    </w:p>
+    <w:p>
+      <w:pPr>
+        <w:pStyle w:val="programcode"/>
+      </w:pPr>
+      <w:r>
+        <w:t xml:space="preserve">  V.VIDOVI_IDVID is null AND </w:t>
+      </w:r>
+    </w:p>
+    <w:p>
+      <w:pPr>
+        <w:pStyle w:val="programcode"/>
+      </w:pPr>
+      <w:r>
+        <w:t xml:space="preserve">  (lower(V.IME) like lower('%' || :search || '%') OR</w:t>
+      </w:r>
+    </w:p>
+    <w:p>
+      <w:pPr>
+        <w:pStyle w:val="programcode"/>
+      </w:pPr>
+      <w:r>
+        <w:t xml:space="preserve">  lower(V.LATINSKO_IME) like lower('%' || :search || '%'))</w:t>
+      </w:r>
+    </w:p>
+    <w:p>
+      <w:pPr>
+        <w:pStyle w:val="programcode"/>
+      </w:pPr>
+      <w:r>
+        <w:t>union</w:t>
+      </w:r>
+    </w:p>
+    <w:p>
+      <w:pPr>
+        <w:pStyle w:val="programcode"/>
+      </w:pPr>
+      <w:r>
+        <w:t>select *</w:t>
+      </w:r>
+    </w:p>
+    <w:p>
+      <w:pPr>
+        <w:pStyle w:val="programcode"/>
+      </w:pPr>
+      <w:r>
+        <w:t>from vidovi v</w:t>
+      </w:r>
+    </w:p>
+    <w:p>
+      <w:pPr>
+        <w:pStyle w:val="programcode"/>
+      </w:pPr>
+      <w:r>
+        <w:t>where</w:t>
+      </w:r>
+    </w:p>
+    <w:p>
+      <w:pPr>
+        <w:pStyle w:val="programcode"/>
+      </w:pPr>
+      <w:r>
+        <w:t xml:space="preserve">  --operatorot in e vsusnot spojuvanje</w:t>
+      </w:r>
+    </w:p>
+    <w:p>
+      <w:pPr>
+        <w:pStyle w:val="programcode"/>
+      </w:pPr>
+      <w:r>
+        <w:t xml:space="preserve">  V.VIDOVI_IDVID in (</w:t>
+      </w:r>
+    </w:p>
+    <w:p>
+      <w:pPr>
+        <w:pStyle w:val="programcode"/>
+      </w:pPr>
+      <w:r>
+        <w:t xml:space="preserve">    select v.idvid</w:t>
+      </w:r>
+    </w:p>
+    <w:p>
+      <w:pPr>
+        <w:pStyle w:val="programcode"/>
+      </w:pPr>
+      <w:r>
+        <w:t xml:space="preserve">    from vidovi v</w:t>
+      </w:r>
+    </w:p>
+    <w:p>
+      <w:pPr>
+        <w:pStyle w:val="programcode"/>
+      </w:pPr>
+      <w:r>
+        <w:t xml:space="preserve">    where</w:t>
+      </w:r>
+    </w:p>
+    <w:p>
+      <w:pPr>
+        <w:pStyle w:val="programcode"/>
+      </w:pPr>
+      <w:r>
+        <w:lastRenderedPageBreak/>
+        <w:t xml:space="preserve">      V.VIDOVI_IDVID is null AND </w:t>
+      </w:r>
+    </w:p>
+    <w:p>
+      <w:pPr>
+        <w:pStyle w:val="programcode"/>
+      </w:pPr>
+      <w:r>
+        <w:t xml:space="preserve">      (lower(V.IME) like lower('%' || :search || '%') OR</w:t>
+      </w:r>
+    </w:p>
+    <w:p>
+      <w:pPr>
+        <w:pStyle w:val="programcode"/>
+      </w:pPr>
+      <w:r>
+        <w:t xml:space="preserve">      lower(V.LATINSKO_IME) like lower('%' || :search || '%')));</w:t>
+      </w:r>
+    </w:p>
+    <w:p>
+      <w:pPr>
+        <w:pStyle w:val="image"/>
+      </w:pPr>
+      <w:r>
+        <w:drawing>
+          <wp:inline distT="0" distB="0" distL="0" distR="0" wp14:anchorId="2DD47B28">
+            <wp:extent cx="4395470" cy="2499360"/>
+            <wp:effectExtent l="0" t="0" r="5080" b="0"/>
+            <wp:docPr id="113" name="Слика 113"/>
+            <wp:cNvGraphicFramePr>
+              <a:graphicFrameLocks xmlns:a="http://schemas.openxmlformats.org/drawingml/2006/main" noChangeAspect="1"/>
+            </wp:cNvGraphicFramePr>
+            <a:graphic xmlns:a="http://schemas.openxmlformats.org/drawingml/2006/main">
+              <a:graphicData uri="http://schemas.openxmlformats.org/drawingml/2006/picture">
+                <pic:pic xmlns:pic="http://schemas.openxmlformats.org/drawingml/2006/picture">
+                  <pic:nvPicPr>
+                    <pic:cNvPr id="0" name="Picture 2"/>
+                    <pic:cNvPicPr>
+                      <a:picLocks noChangeAspect="1" noChangeArrowheads="1"/>
+                    </pic:cNvPicPr>
+                  </pic:nvPicPr>
+                  <pic:blipFill>
+                    <a:blip r:embed="rId12">
+                      <a:extLst>
+                        <a:ext uri="{28A0092B-C50C-407E-A947-70E740481C1C}">
+                          <a14:useLocalDpi xmlns:a14="http://schemas.microsoft.com/office/drawing/2010/main" val="0"/>
+                        </a:ext>
+                      </a:extLst>
+                    </a:blip>
+                    <a:srcRect/>
+                    <a:stretch>
+                      <a:fillRect/>
+                    </a:stretch>
+                  </pic:blipFill>
+                  <pic:spPr bwMode="auto">
+                    <a:xfrm>
+                      <a:off x="0" y="0"/>
+                      <a:ext cx="4395470" cy="2499360"/>
+                    </a:xfrm>
+                    <a:prstGeom prst="rect">
+                      <a:avLst/>
+                    </a:prstGeom>
+                    <a:noFill/>
+                  </pic:spPr>
+                </pic:pic>
+              </a:graphicData>
+            </a:graphic>
+          </wp:inline>
+        </w:drawing>
+      </w:r>
+    </w:p>
+    <w:p>
+      <w:pPr>
+        <w:pStyle w:val="figurecaption"/>
+      </w:pPr>
+      <w:r>
+        <w:rPr>
+          <w:b/>
+        </w:rPr>
+        <w:t xml:space="preserve">Fig. </w:t>
+      </w:r>
+      <w:r>
+        <w:rPr>
+          <w:b/>
+        </w:rPr>
+        <w:fldChar w:fldCharType="begin"/>
+      </w:r>
+      <w:r>
+        <w:rPr>
+          <w:b/>
+        </w:rPr>
+        <w:instrText xml:space="preserve"> SEQ "Figure" \* MERGEFORMAT </w:instrText>
+      </w:r>
+      <w:r>
+        <w:rPr>
+          <w:b/>
+        </w:rPr>
+        <w:fldChar w:fldCharType="separate"/>
+      </w:r>
+      <w:r>
+        <w:rPr>
+          <w:b/>
+          <w:noProof/>
+        </w:rPr>
+        <w:t>4</w:t>
+      </w:r>
+      <w:r>
+        <w:rPr>
+          <w:b/>
+        </w:rPr>
+        <w:fldChar w:fldCharType="end"/>
+      </w:r>
+      <w:r>
+        <w:rPr>
+          <w:b/>
+        </w:rPr>
+        <w:t>.</w:t>
+      </w:r>
+      <w:r>
+        <w:t xml:space="preserve"> </w:t>
+      </w:r>
+    </w:p>
+    <w:p>
+      <w:pPr>
+        <w:pStyle w:val="p1a"/>
+        <w:rPr>
+          <w:lang w:val="mk-MK"/>
+        </w:rPr>
+      </w:pPr>
+      <w:r>
+        <w:rPr>
+          <w:lang w:val="mk-MK"/>
+        </w:rPr>
+        <w:t>С</w:t>
+      </w:r>
+      <w:r>
+        <w:rPr>
+          <w:lang w:val="mk-MK"/>
+        </w:rPr>
+        <w:t xml:space="preserve">епак и со новиов </w:t>
+      </w:r>
+      <w:r>
+        <w:rPr>
+          <w:lang w:val="mk-MK"/>
+        </w:rPr>
+        <w:t>прашалник</w:t>
+      </w:r>
+      <w:r>
+        <w:rPr>
+          <w:lang w:val="mk-MK"/>
+        </w:rPr>
+        <w:t xml:space="preserve"> не добиваме никаква предност. </w:t>
+      </w:r>
+      <w:r>
+        <w:rPr>
+          <w:lang w:val="mk-MK"/>
+        </w:rPr>
+        <w:t xml:space="preserve">Ако пробаме да ставиме </w:t>
+      </w:r>
+      <w:r>
+        <w:rPr>
+          <w:lang w:val="mk-MK"/>
+        </w:rPr>
+        <w:t>инде</w:t>
+      </w:r>
+      <w:r>
+        <w:rPr>
+          <w:lang w:val="mk-MK"/>
+        </w:rPr>
+        <w:t>кс</w:t>
+      </w:r>
+      <w:r>
+        <w:rPr>
+          <w:lang w:val="mk-MK"/>
+        </w:rPr>
+        <w:t xml:space="preserve"> на колоната со надворе</w:t>
+      </w:r>
+      <w:r>
+        <w:rPr>
+          <w:lang w:val="mk-MK"/>
+        </w:rPr>
+        <w:t>ш</w:t>
+      </w:r>
+      <w:r>
+        <w:rPr>
+          <w:lang w:val="mk-MK"/>
+        </w:rPr>
+        <w:t>ен клу</w:t>
+      </w:r>
+      <w:r>
+        <w:rPr>
+          <w:lang w:val="mk-MK"/>
+        </w:rPr>
+        <w:t>ч</w:t>
+      </w:r>
+      <w:r>
+        <w:rPr>
+          <w:lang w:val="mk-MK"/>
+        </w:rPr>
+        <w:t xml:space="preserve"> (кон самата себе) </w:t>
+      </w:r>
+      <w:r>
+        <w:rPr>
+          <w:lang w:val="mk-MK"/>
+        </w:rPr>
+        <w:t xml:space="preserve"> </w:t>
+      </w:r>
+      <w:r>
+        <w:t xml:space="preserve">vidovi_idvid </w:t>
+      </w:r>
+      <w:r>
+        <w:rPr>
+          <w:lang w:val="mk-MK"/>
+        </w:rPr>
+        <w:t xml:space="preserve">ќе добиеме целосно ист </w:t>
+      </w:r>
+      <w:r>
+        <w:rPr>
+          <w:lang w:val="mk-MK"/>
+        </w:rPr>
+        <w:t>план. Па го исфрламе индексот.</w:t>
+      </w:r>
+    </w:p>
+    <w:p>
+      <w:pPr>
+        <w:pStyle w:val="programcode"/>
+        <w:rPr>
+          <w:noProof/>
+        </w:rPr>
+      </w:pPr>
+      <w:r>
+        <w:rPr>
+          <w:noProof/>
+        </w:rPr>
+        <w:t>create index vidovi_nadvid on vidovi(vidovi_idvid);</w:t>
+      </w:r>
+    </w:p>
+    <w:p>
+      <w:pPr>
+        <w:pStyle w:val="programcode"/>
+        <w:rPr>
+          <w:noProof/>
+        </w:rPr>
+      </w:pPr>
+      <w:r>
+        <w:rPr>
+          <w:noProof/>
+        </w:rPr>
+        <w:t>drop index vidovi_nadvid;</w:t>
+      </w:r>
+    </w:p>
+    <w:p>
+      <w:pPr>
+        <w:pStyle w:val="p1a"/>
+      </w:pPr>
+      <w:r>
+        <w:t>Г</w:t>
+      </w:r>
+      <w:r>
+        <w:rPr>
+          <w:lang w:val="mk-MK"/>
+        </w:rPr>
+        <w:t xml:space="preserve">лавната оптимизација треба да се направи </w:t>
+      </w:r>
+      <w:r>
+        <w:t>всушност</w:t>
+      </w:r>
+      <w:r>
+        <w:rPr>
+          <w:lang w:val="mk-MK"/>
+        </w:rPr>
+        <w:t xml:space="preserve"> при пребарувањето со </w:t>
+      </w:r>
+      <w:r>
+        <w:t>LIKE. З</w:t>
+      </w:r>
+      <w:r>
+        <w:rPr>
+          <w:lang w:val="mk-MK"/>
+        </w:rPr>
+        <w:t xml:space="preserve">а тоа не </w:t>
+      </w:r>
+      <w:r>
+        <w:t>можеме</w:t>
+      </w:r>
+      <w:r>
+        <w:rPr>
+          <w:lang w:val="mk-MK"/>
+        </w:rPr>
+        <w:t xml:space="preserve"> да ставиме </w:t>
+      </w:r>
+      <w:r>
+        <w:t>обичен</w:t>
+      </w:r>
+      <w:r>
+        <w:rPr>
+          <w:lang w:val="mk-MK"/>
+        </w:rPr>
+        <w:t xml:space="preserve"> инде</w:t>
+      </w:r>
+      <w:r>
+        <w:t>кс туку</w:t>
+      </w:r>
+      <w:r>
+        <w:t xml:space="preserve"> </w:t>
+      </w:r>
+      <w:r>
+        <w:rPr>
+          <w:lang w:val="mk-MK"/>
+        </w:rPr>
+        <w:t xml:space="preserve">мора да користиме </w:t>
+      </w:r>
+      <w:r>
+        <w:rPr>
+          <w:lang w:val="mk-MK"/>
+        </w:rPr>
+        <w:t>индекс за пребарување низ текст од пакет.</w:t>
+      </w:r>
+      <w:r>
+        <w:t xml:space="preserve"> </w:t>
+      </w:r>
+      <w:hyperlink r:id="rId13" w:history="1">
+        <w:r>
+          <w:rPr>
+            <w:rStyle w:val="a8"/>
+            <w:lang w:val="mk-MK"/>
+          </w:rPr>
+          <w:t>http://www.dba-oracle.com/oracle_tips_like_sql_index.htm</w:t>
+        </w:r>
+      </w:hyperlink>
+      <w:r>
+        <w:t xml:space="preserve"> </w:t>
+      </w:r>
+      <w:hyperlink r:id="rId14" w:history="1">
+        <w:r>
+          <w:rPr>
+            <w:rStyle w:val="a8"/>
+            <w:lang w:val="mk-MK"/>
+          </w:rPr>
+          <w:t>http://docs.oracle.com/cd/B28359_01/text.111/b28303/ind.htm#g1020588</w:t>
+        </w:r>
+      </w:hyperlink>
+    </w:p>
+    <w:p>
+      <w:pPr>
+        <w:rPr>
+          <w:lang w:val="mk-MK"/>
+        </w:rPr>
+      </w:pPr>
+      <w:r>
+        <w:rPr>
+          <w:lang w:val="mk-MK"/>
+        </w:rPr>
+        <w:t xml:space="preserve">Во Оракл освен стандардните индекси со Б+ дрво и битмап индекси може да се креираат т.н. доменски индески преку синтаксата </w:t>
+      </w:r>
+      <w:r>
+        <w:t>Create index on … INDEXTYPE</w:t>
+      </w:r>
+      <w:r>
+        <w:rPr>
+          <w:lang w:val="mk-MK"/>
+        </w:rPr>
+        <w:t xml:space="preserve"> </w:t>
+      </w:r>
+      <w:r>
+        <w:t>is ...</w:t>
+      </w:r>
+      <w:r>
+        <w:rPr>
+          <w:lang w:val="mk-MK"/>
+        </w:rPr>
+        <w:t xml:space="preserve"> Оракл дозволува врз табела програмер да креира разни дополнителни индексни структруи (пример КД-дрво, Квад-дрво, Р+ дрво за географски податоци). Треба само да се приспособи индексот кон интерфејс од Оракл за да може тие да комуницираат и што е приспособен со погорната синтака креираме индекси применливи во специфичен домен. Тука</w:t>
+      </w:r>
+      <w:r>
+        <w:t xml:space="preserve"> </w:t>
+      </w:r>
+      <w:r>
+        <w:rPr>
+          <w:lang w:val="mk-MK"/>
+        </w:rPr>
+        <w:t xml:space="preserve">ќе го искорситиме </w:t>
+      </w:r>
+      <w:r>
+        <w:t>CTXCAT</w:t>
+      </w:r>
+      <w:r>
+        <w:rPr>
+          <w:lang w:val="mk-MK"/>
+        </w:rPr>
+        <w:t xml:space="preserve"> индексот за пребарување низ текст.</w:t>
+      </w:r>
+    </w:p>
+    <w:p>
+      <w:pPr>
+        <w:pStyle w:val="programcode"/>
+        <w:rPr>
+          <w:noProof/>
+        </w:rPr>
+      </w:pPr>
+      <w:r>
+        <w:rPr>
+          <w:noProof/>
+        </w:rPr>
+        <w:t>--1.2 staven text index</w:t>
+      </w:r>
+    </w:p>
+    <w:p>
+      <w:pPr>
+        <w:pStyle w:val="programcode"/>
+        <w:rPr>
+          <w:noProof/>
+        </w:rPr>
+      </w:pPr>
+      <w:r>
+        <w:rPr>
+          <w:noProof/>
+        </w:rPr>
+        <w:lastRenderedPageBreak/>
+        <w:t>create index vidovi_ime on vidovi(ime) indextype is CTXSYS.CTXCAT;</w:t>
+      </w:r>
+    </w:p>
+    <w:p>
+      <w:pPr>
+        <w:pStyle w:val="programcode"/>
+        <w:rPr>
+          <w:noProof/>
+        </w:rPr>
+      </w:pPr>
+      <w:r>
+        <w:rPr>
+          <w:noProof/>
+        </w:rPr>
+        <w:t>create index vidovi_lat_ime on vidovi(latinsko_ime) indextype is CTXSYS.CTXCAT;</w:t>
+      </w:r>
+    </w:p>
+    <w:p>
+      <w:pPr>
+        <w:pStyle w:val="programcode"/>
+        <w:rPr>
+          <w:noProof/>
+        </w:rPr>
+      </w:pPr>
+    </w:p>
+    <w:p>
+      <w:pPr>
+        <w:pStyle w:val="programcode"/>
+        <w:rPr>
+          <w:noProof/>
+        </w:rPr>
+      </w:pPr>
+      <w:r>
+        <w:rPr>
+          <w:noProof/>
+        </w:rPr>
+        <w:t>select *</w:t>
+      </w:r>
+    </w:p>
+    <w:p>
+      <w:pPr>
+        <w:pStyle w:val="programcode"/>
+        <w:rPr>
+          <w:noProof/>
+        </w:rPr>
+      </w:pPr>
+      <w:r>
+        <w:rPr>
+          <w:noProof/>
+        </w:rPr>
+        <w:t>from vidovi v</w:t>
+      </w:r>
+    </w:p>
+    <w:p>
+      <w:pPr>
+        <w:pStyle w:val="programcode"/>
+        <w:rPr>
+          <w:noProof/>
+        </w:rPr>
+      </w:pPr>
+      <w:r>
+        <w:rPr>
+          <w:noProof/>
+        </w:rPr>
+        <w:t>where</w:t>
+      </w:r>
+    </w:p>
+    <w:p>
+      <w:pPr>
+        <w:pStyle w:val="programcode"/>
+        <w:rPr>
+          <w:noProof/>
+        </w:rPr>
+      </w:pPr>
+      <w:r>
+        <w:rPr>
+          <w:noProof/>
+        </w:rPr>
+        <w:t xml:space="preserve">  V.VIDOVI_IDVID is null AND </w:t>
+      </w:r>
+    </w:p>
+    <w:p>
+      <w:pPr>
+        <w:pStyle w:val="programcode"/>
+        <w:rPr>
+          <w:noProof/>
+        </w:rPr>
+      </w:pPr>
+      <w:r>
+        <w:rPr>
+          <w:noProof/>
+        </w:rPr>
+        <w:t xml:space="preserve">  (CATSEARCH(ime, :search, null) &gt; 0  OR</w:t>
+      </w:r>
+    </w:p>
+    <w:p>
+      <w:pPr>
+        <w:pStyle w:val="programcode"/>
+        <w:rPr>
+          <w:noProof/>
+        </w:rPr>
+      </w:pPr>
+      <w:r>
+        <w:rPr>
+          <w:noProof/>
+        </w:rPr>
+        <w:t xml:space="preserve">  CATSEARCH(latinsko_ime, :search, null) &gt; 0)</w:t>
+      </w:r>
+    </w:p>
+    <w:p>
+      <w:pPr>
+        <w:pStyle w:val="programcode"/>
+        <w:rPr>
+          <w:noProof/>
+        </w:rPr>
+      </w:pPr>
+      <w:r>
+        <w:rPr>
+          <w:noProof/>
+        </w:rPr>
+        <w:t>union</w:t>
+      </w:r>
+    </w:p>
+    <w:p>
+      <w:pPr>
+        <w:pStyle w:val="programcode"/>
+        <w:rPr>
+          <w:noProof/>
+        </w:rPr>
+      </w:pPr>
+      <w:r>
+        <w:rPr>
+          <w:noProof/>
+        </w:rPr>
+        <w:t>select *</w:t>
+      </w:r>
+    </w:p>
+    <w:p>
+      <w:pPr>
+        <w:pStyle w:val="programcode"/>
+        <w:rPr>
+          <w:noProof/>
+        </w:rPr>
+      </w:pPr>
+      <w:r>
+        <w:rPr>
+          <w:noProof/>
+        </w:rPr>
+        <w:t>from vidovi v</w:t>
+      </w:r>
+    </w:p>
+    <w:p>
+      <w:pPr>
+        <w:pStyle w:val="programcode"/>
+        <w:rPr>
+          <w:noProof/>
+        </w:rPr>
+      </w:pPr>
+      <w:r>
+        <w:rPr>
+          <w:noProof/>
+        </w:rPr>
+        <w:t>where</w:t>
+      </w:r>
+    </w:p>
+    <w:p>
+      <w:pPr>
+        <w:pStyle w:val="programcode"/>
+        <w:rPr>
+          <w:noProof/>
+        </w:rPr>
+      </w:pPr>
+      <w:r>
+        <w:rPr>
+          <w:noProof/>
+        </w:rPr>
+        <w:t xml:space="preserve">  V.VIDOVI_IDVID in (</w:t>
+      </w:r>
+    </w:p>
+    <w:p>
+      <w:pPr>
+        <w:pStyle w:val="programcode"/>
+        <w:rPr>
+          <w:noProof/>
+        </w:rPr>
+      </w:pPr>
+      <w:r>
+        <w:rPr>
+          <w:noProof/>
+        </w:rPr>
+        <w:t xml:space="preserve">    select v.idvid</w:t>
+      </w:r>
+    </w:p>
+    <w:p>
+      <w:pPr>
+        <w:pStyle w:val="programcode"/>
+        <w:rPr>
+          <w:noProof/>
+        </w:rPr>
+      </w:pPr>
+      <w:r>
+        <w:rPr>
+          <w:noProof/>
+        </w:rPr>
+        <w:t xml:space="preserve">    from vidovi v</w:t>
+      </w:r>
+    </w:p>
+    <w:p>
+      <w:pPr>
+        <w:pStyle w:val="programcode"/>
+        <w:rPr>
+          <w:noProof/>
+        </w:rPr>
+      </w:pPr>
+      <w:r>
+        <w:rPr>
+          <w:noProof/>
+        </w:rPr>
+        <w:t xml:space="preserve">    where</w:t>
+      </w:r>
+    </w:p>
+    <w:p>
+      <w:pPr>
+        <w:pStyle w:val="programcode"/>
+        <w:rPr>
+          <w:noProof/>
+        </w:rPr>
+      </w:pPr>
+      <w:r>
+        <w:rPr>
+          <w:noProof/>
+        </w:rPr>
+        <w:t xml:space="preserve">      V.VIDOVI_IDVID is null AND </w:t>
+      </w:r>
+    </w:p>
+    <w:p>
+      <w:pPr>
+        <w:pStyle w:val="programcode"/>
+        <w:rPr>
+          <w:noProof/>
+        </w:rPr>
+      </w:pPr>
+      <w:r>
+        <w:rPr>
+          <w:noProof/>
+        </w:rPr>
+        <w:t xml:space="preserve">      (CATSEARCH(ime, :search, null) &gt; 0  OR</w:t>
+      </w:r>
+    </w:p>
+    <w:p>
+      <w:pPr>
+        <w:pStyle w:val="programcode"/>
+        <w:rPr>
+          <w:noProof/>
+        </w:rPr>
+      </w:pPr>
+      <w:r>
+        <w:rPr>
+          <w:noProof/>
+        </w:rPr>
+        <w:t xml:space="preserve">      CATSEARCH(latinsko_ime, :search, null) &gt; 0)</w:t>
+      </w:r>
+    </w:p>
+    <w:p>
+      <w:pPr>
+        <w:pStyle w:val="programcode"/>
+        <w:rPr>
+          <w:noProof/>
+        </w:rPr>
+      </w:pPr>
+      <w:r>
+        <w:rPr>
+          <w:noProof/>
+        </w:rPr>
+        <w:t xml:space="preserve">    );</w:t>
+      </w:r>
+    </w:p>
+    <w:p>
+      <w:pPr>
+        <w:pStyle w:val="p1a"/>
+      </w:pPr>
+      <w:r>
+        <w:rPr>
+          <w:lang w:val="mk-MK"/>
+        </w:rPr>
+        <w:t>Д</w:t>
+      </w:r>
+      <w:r>
+        <w:rPr>
+          <w:lang w:val="mk-MK"/>
+        </w:rPr>
+        <w:t xml:space="preserve">обиваме </w:t>
+      </w:r>
+      <w:r>
+        <w:rPr>
+          <w:lang w:val="mk-MK"/>
+        </w:rPr>
+        <w:t>забрзување</w:t>
+      </w:r>
+      <w:r>
+        <w:rPr>
+          <w:lang w:val="mk-MK"/>
+        </w:rPr>
+        <w:t xml:space="preserve"> од околу 3 пати односно од 1,5 секун</w:t>
+      </w:r>
+      <w:r>
+        <w:rPr>
+          <w:lang w:val="mk-MK"/>
+        </w:rPr>
+        <w:t>да на половина секунда. Н</w:t>
+      </w:r>
+      <w:r>
+        <w:rPr>
+          <w:lang w:val="mk-MK"/>
+        </w:rPr>
+        <w:t xml:space="preserve">егативна страна на </w:t>
+      </w:r>
+      <w:r>
+        <w:rPr>
+          <w:lang w:val="mk-MK"/>
+        </w:rPr>
+        <w:t xml:space="preserve">CATSEARCH </w:t>
+      </w:r>
+      <w:r>
+        <w:rPr>
+          <w:lang w:val="mk-MK"/>
+        </w:rPr>
+        <w:t>е сто преба</w:t>
+      </w:r>
+      <w:r>
+        <w:rPr>
+          <w:lang w:val="mk-MK"/>
+        </w:rPr>
+        <w:t xml:space="preserve">руваме само по цели зборови или </w:t>
+      </w:r>
+      <w:r>
+        <w:rPr>
+          <w:lang w:val="mk-MK"/>
+        </w:rPr>
+        <w:t xml:space="preserve">дел од </w:t>
+      </w:r>
+      <w:r>
+        <w:rPr>
+          <w:lang w:val="mk-MK"/>
+        </w:rPr>
+        <w:t>почетокот</w:t>
+      </w:r>
+      <w:r>
+        <w:rPr>
+          <w:lang w:val="mk-MK"/>
+        </w:rPr>
+        <w:t xml:space="preserve"> на зборот ако ст</w:t>
+      </w:r>
+      <w:r>
+        <w:rPr>
+          <w:lang w:val="mk-MK"/>
+        </w:rPr>
+        <w:t>ав</w:t>
+      </w:r>
+      <w:r>
+        <w:rPr>
+          <w:lang w:val="mk-MK"/>
+        </w:rPr>
+        <w:t>и</w:t>
+      </w:r>
+      <w:r>
+        <w:rPr>
+          <w:lang w:val="mk-MK"/>
+        </w:rPr>
+        <w:t xml:space="preserve">ме </w:t>
+      </w:r>
+      <w:r>
+        <w:rPr>
+          <w:lang w:val="mk-MK"/>
+        </w:rPr>
+        <w:t>ѕвездичка</w:t>
+      </w:r>
+      <w:r>
+        <w:rPr>
+          <w:lang w:val="mk-MK"/>
+        </w:rPr>
+        <w:t xml:space="preserve"> в</w:t>
+      </w:r>
+      <w:r>
+        <w:rPr>
+          <w:lang w:val="mk-MK"/>
+        </w:rPr>
+        <w:t xml:space="preserve">о стрингот десно, пример </w:t>
+      </w:r>
+      <w:r>
+        <w:t>‘felix*’</w:t>
+      </w:r>
+      <w:r>
+        <w:rPr>
+          <w:lang w:val="mk-MK"/>
+        </w:rPr>
+        <w:t>. Н</w:t>
+      </w:r>
+      <w:r>
+        <w:rPr>
+          <w:lang w:val="mk-MK"/>
+        </w:rPr>
+        <w:t>е пребарува по дел од крајот на зборот или од средината, па</w:t>
+      </w:r>
+      <w:r>
+        <w:rPr>
+          <w:lang w:val="mk-MK"/>
+        </w:rPr>
+        <w:t xml:space="preserve"> резултатите не се еквивалентни </w:t>
+      </w:r>
+      <w:r>
+        <w:rPr>
+          <w:lang w:val="mk-MK"/>
+        </w:rPr>
+        <w:t xml:space="preserve">како со </w:t>
+      </w:r>
+      <w:r>
+        <w:t>LIKE</w:t>
+      </w:r>
+      <w:r>
+        <w:rPr>
+          <w:lang w:val="mk-MK"/>
+        </w:rPr>
+        <w:t xml:space="preserve"> каде п</w:t>
+      </w:r>
+      <w:r>
+        <w:rPr>
+          <w:lang w:val="mk-MK"/>
+        </w:rPr>
+        <w:t>ребаруваме било каде во зборот.</w:t>
+      </w:r>
+      <w:r>
+        <w:t xml:space="preserve"> </w:t>
+      </w:r>
+      <w:r>
+        <w:rPr>
+          <w:lang w:val="mk-MK"/>
+        </w:rPr>
+        <w:t>И</w:t>
+      </w:r>
+      <w:r>
+        <w:rPr>
+          <w:lang w:val="mk-MK"/>
+        </w:rPr>
+        <w:t xml:space="preserve">сто така CATSEARCH има проблем ако пребаруваме само по една буква на </w:t>
+      </w:r>
+      <w:r>
+        <w:rPr>
+          <w:lang w:val="mk-MK"/>
+        </w:rPr>
+        <w:t xml:space="preserve">почетокот на зборот </w:t>
+      </w:r>
+      <w:r>
+        <w:rPr>
+          <w:lang w:val="mk-MK"/>
+        </w:rPr>
+        <w:t xml:space="preserve">пример </w:t>
+      </w:r>
+      <w:r>
+        <w:t>‘e*’</w:t>
+      </w:r>
+      <w:r>
+        <w:rPr>
+          <w:lang w:val="mk-MK"/>
+        </w:rPr>
+        <w:t xml:space="preserve"> или </w:t>
+      </w:r>
+      <w:r>
+        <w:t>‘x*’</w:t>
+      </w:r>
+      <w:r>
+        <w:rPr>
+          <w:lang w:val="mk-MK"/>
+        </w:rPr>
+        <w:t>, се зак</w:t>
+      </w:r>
+      <w:r>
+        <w:t>o</w:t>
+      </w:r>
+      <w:r>
+        <w:rPr>
+          <w:lang w:val="mk-MK"/>
+        </w:rPr>
+        <w:t>ч</w:t>
+      </w:r>
+      <w:r>
+        <w:rPr>
+          <w:lang w:val="mk-MK"/>
+        </w:rPr>
+        <w:t xml:space="preserve">ува. </w:t>
+      </w:r>
+      <w:r>
+        <w:rPr>
+          <w:lang w:val="mk-MK"/>
+        </w:rPr>
+        <w:t>Т</w:t>
+      </w:r>
+      <w:r>
+        <w:rPr>
+          <w:lang w:val="mk-MK"/>
+        </w:rPr>
+        <w:t xml:space="preserve">ука подобро е со </w:t>
+      </w:r>
+      <w:r>
+        <w:t>LIKE</w:t>
+      </w:r>
+      <w:r>
+        <w:rPr>
+          <w:lang w:val="mk-MK"/>
+        </w:rPr>
+        <w:t>.</w:t>
+      </w:r>
+      <w:r>
+        <w:t xml:space="preserve"> </w:t>
+      </w:r>
+      <w:r>
+        <w:rPr>
+          <w:lang w:val="mk-MK"/>
+        </w:rPr>
+        <w:t>Следува и планот.</w:t>
+      </w:r>
+    </w:p>
+    <w:p>
+      <w:pPr>
+        <w:pStyle w:val="image"/>
+      </w:pPr>
+      <w:r>
+        <w:lastRenderedPageBreak/>
+        <w:drawing>
+          <wp:inline distT="0" distB="0" distL="0" distR="0" wp14:anchorId="39F90024" wp14:editId="20874045">
+            <wp:extent cx="4391025" cy="4124325"/>
+            <wp:effectExtent l="0" t="0" r="9525" b="9525"/>
+            <wp:docPr id="114" name="Слика 114"/>
+            <wp:cNvGraphicFramePr>
+              <a:graphicFrameLocks xmlns:a="http://schemas.openxmlformats.org/drawingml/2006/main" noChangeAspect="1"/>
+            </wp:cNvGraphicFramePr>
+            <a:graphic xmlns:a="http://schemas.openxmlformats.org/drawingml/2006/main">
+              <a:graphicData uri="http://schemas.openxmlformats.org/drawingml/2006/picture">
+                <pic:pic xmlns:pic="http://schemas.openxmlformats.org/drawingml/2006/picture">
+                  <pic:nvPicPr>
+                    <pic:cNvPr id="0" name="Picture 547"/>
+                    <pic:cNvPicPr>
+                      <a:picLocks noChangeAspect="1" noChangeArrowheads="1"/>
+                    </pic:cNvPicPr>
+                  </pic:nvPicPr>
+                  <pic:blipFill>
+                    <a:blip r:embed="rId15">
+                      <a:extLst>
+                        <a:ext uri="{28A0092B-C50C-407E-A947-70E740481C1C}">
+                          <a14:useLocalDpi xmlns:a14="http://schemas.microsoft.com/office/drawing/2010/main" val="0"/>
+                        </a:ext>
+                      </a:extLst>
+                    </a:blip>
+                    <a:srcRect/>
+                    <a:stretch>
+                      <a:fillRect/>
+                    </a:stretch>
+                  </pic:blipFill>
+                  <pic:spPr bwMode="auto">
+                    <a:xfrm>
+                      <a:off x="0" y="0"/>
+                      <a:ext cx="4391025" cy="4124325"/>
+                    </a:xfrm>
+                    <a:prstGeom prst="rect">
+                      <a:avLst/>
+                    </a:prstGeom>
+                    <a:noFill/>
+                    <a:ln>
+                      <a:noFill/>
+                    </a:ln>
+                  </pic:spPr>
+                </pic:pic>
+              </a:graphicData>
+            </a:graphic>
+          </wp:inline>
+        </w:drawing>
+      </w:r>
+    </w:p>
+    <w:p>
+      <w:pPr>
+        <w:pStyle w:val="figurecaption"/>
+      </w:pPr>
+      <w:r>
+        <w:rPr>
+          <w:b/>
+        </w:rPr>
+        <w:t xml:space="preserve">Fig. </w:t>
+      </w:r>
+      <w:r>
+        <w:rPr>
+          <w:b/>
+        </w:rPr>
+        <w:fldChar w:fldCharType="begin"/>
+      </w:r>
+      <w:r>
+        <w:rPr>
+          <w:b/>
+        </w:rPr>
+        <w:instrText xml:space="preserve"> SEQ "Figure" \* MERGEFORMAT </w:instrText>
+      </w:r>
+      <w:r>
+        <w:rPr>
+          <w:b/>
+        </w:rPr>
+        <w:fldChar w:fldCharType="separate"/>
+      </w:r>
+      <w:r>
+        <w:rPr>
+          <w:b/>
+          <w:noProof/>
+        </w:rPr>
+        <w:t>5</w:t>
+      </w:r>
+      <w:r>
+        <w:rPr>
+          <w:b/>
+        </w:rPr>
+        <w:fldChar w:fldCharType="end"/>
+      </w:r>
+      <w:r>
+        <w:rPr>
+          <w:b/>
+        </w:rPr>
+        <w:t>.</w:t>
+      </w:r>
+      <w:r>
+        <w:t xml:space="preserve"> </w:t>
+      </w:r>
+    </w:p>
+    <w:p>
+      <w:r>
+        <w:rPr>
+          <w:lang w:val="mk-MK"/>
+        </w:rPr>
+        <w:t>Забележиваме како доменскиот индекс се претвора во битмап-индекс и потоа зашто користиме индекс на две колони со услов или, таа операција елегантно се претвора во битово или на двата индекси.</w:t>
+      </w:r>
+    </w:p>
+    <w:p>
+      <w:pPr>
+        <w:pStyle w:val="heading2"/>
+        <w:rPr>
+          <w:lang w:val="mk-MK"/>
+        </w:rPr>
+      </w:pPr>
+      <w:r>
+        <w:rPr>
+          <w:lang w:val="mk-MK"/>
+        </w:rPr>
+        <w:t>Прашалник 2</w:t>
+      </w:r>
+    </w:p>
+    <w:p>
+      <w:pPr>
+        <w:rPr>
+          <w:lang w:val="mk-MK"/>
+        </w:rPr>
+      </w:pPr>
+      <w:bookmarkStart w:id="0" w:name="_GoBack"/>
+      <w:bookmarkEnd w:id="0"/>
     </w:p>
     <w:sectPr>
-      <w:footerReference w:type="first" r:id="rId11"/>
+      <w:headerReference w:type="default" r:id="rId16"/>
+      <w:footerReference w:type="first" r:id="rId17"/>
       <w:pgSz w:w="11906" w:h="16838" w:code="9"/>
       <w:pgMar w:top="2948" w:right="2494" w:bottom="2948" w:left="2494" w:header="2381" w:footer="2324" w:gutter="0"/>
       <w:cols w:space="708"/>
@@ -2453,6 +4002,16 @@
     </w:p>
   </w:footnote>
 </w:footnotes>
+</file>
+
+<file path=word/header1.xml><?xml version="1.0" encoding="utf-8"?>
+<w:hdr xmlns:wpc="http://schemas.microsoft.com/office/word/2010/wordprocessingCanvas" xmlns:mc="http://schemas.openxmlformats.org/markup-compatibility/2006" xmlns:o="urn:schemas-microsoft-com:office:office" xmlns:r="http://schemas.openxmlformats.org/officeDocument/2006/relationships" xmlns:m="http://schemas.openxmlformats.org/officeDocument/2006/math" xmlns:v="urn:schemas-microsoft-com:vml" xmlns:wp14="http://schemas.microsoft.com/office/word/2010/wordprocessingDrawing" xmlns:wp="http://schemas.openxmlformats.org/drawingml/2006/wordprocessingDrawing" xmlns:w10="urn:schemas-microsoft-com:office:word" xmlns:w="http://schemas.openxmlformats.org/wordprocessingml/2006/main" xmlns:w14="http://schemas.microsoft.com/office/word/2010/wordml" xmlns:w15="http://schemas.microsoft.com/office/word/2012/wordml" xmlns:wpg="http://schemas.microsoft.com/office/word/2010/wordprocessingGroup" xmlns:wpi="http://schemas.microsoft.com/office/word/2010/wordprocessingInk" xmlns:wne="http://schemas.microsoft.com/office/word/2006/wordml" xmlns:wps="http://schemas.microsoft.com/office/word/2010/wordprocessingShape" mc:Ignorable="w14 w15 wp14">
+  <w:p>
+    <w:pPr>
+      <w:pStyle w:val="a9"/>
+    </w:pPr>
+  </w:p>
+</w:hdr>
 </file>
 
 <file path=word/numbering.xml><?xml version="1.0" encoding="utf-8"?>
@@ -5246,7 +6805,7 @@
 </file>
 
 <file path=customXml/itemProps1.xml><?xml version="1.0" encoding="utf-8"?>
-<ds:datastoreItem xmlns:ds="http://schemas.openxmlformats.org/officeDocument/2006/customXml" ds:itemID="{02AF61D6-5947-4582-8222-A6FAD03D6E36}">
+<ds:datastoreItem xmlns:ds="http://schemas.openxmlformats.org/officeDocument/2006/customXml" ds:itemID="{9BAC68A3-57C6-4B2C-91B7-85E87CA40350}">
   <ds:schemaRefs>
     <ds:schemaRef ds:uri="http://schemas.openxmlformats.org/officeDocument/2006/bibliography"/>
   </ds:schemaRefs>

</xml_diff>

<commit_message>
Zavrsen tehnicki izvestaj za prakticen proekt
</commit_message>
<xml_diff>
--- a/prakticen proekt baza bilki.docx
+++ b/prakticen proekt baza bilki.docx
@@ -106,7 +106,21 @@
         <w:rPr>
           <w:lang w:val="mk-MK"/>
         </w:rPr>
-        <w:t>Целата на проектот е да се научи практично користење на релациона база преку креирање на модел и табели, креирање прашалници, програмирање процедури во самата база, полнење на базата со случајни податоци и оптимизација на прашалници. За овој проект обработуваме база со податоци од растенија и производи што се прават од тие растенија.</w:t>
+        <w:t xml:space="preserve">Целата на проектот е да се научи практично користење на </w:t>
+      </w:r>
+      <w:proofErr w:type="spellStart"/>
+      <w:r>
+        <w:rPr>
+          <w:lang w:val="mk-MK"/>
+        </w:rPr>
+        <w:t>релациона</w:t>
+      </w:r>
+      <w:proofErr w:type="spellEnd"/>
+      <w:r>
+        <w:rPr>
+          <w:lang w:val="mk-MK"/>
+        </w:rPr>
+        <w:t xml:space="preserve"> база преку креирање на модел и табели, креирање прашалници, програмирање процедури во самата база, полнење на базата со случајни податоци и оптимизација на прашалници. За овој проект обработуваме база со податоци од растенија и производи што се прават од тие растенија.</w:t>
       </w:r>
     </w:p>
     <w:p>
@@ -127,7 +141,21 @@
         <w:rPr>
           <w:lang w:val="mk-MK"/>
         </w:rPr>
-        <w:t xml:space="preserve">логички модел, релациски модел, табели, прашалници, оптимизација, случајно генерирани податоци, </w:t>
+        <w:t xml:space="preserve">логички модел, </w:t>
+      </w:r>
+      <w:proofErr w:type="spellStart"/>
+      <w:r>
+        <w:rPr>
+          <w:lang w:val="mk-MK"/>
+        </w:rPr>
+        <w:t>релациски</w:t>
+      </w:r>
+      <w:proofErr w:type="spellEnd"/>
+      <w:r>
+        <w:rPr>
+          <w:lang w:val="mk-MK"/>
+        </w:rPr>
+        <w:t xml:space="preserve"> модел, табели, прашалници, оптимизација, случајно генерирани податоци, </w:t>
       </w:r>
       <w:r>
         <w:t>PL/SQL, Explain plan</w:t>
@@ -171,7 +199,21 @@
         <w:rPr>
           <w:lang w:val="mk-MK"/>
         </w:rPr>
-        <w:t xml:space="preserve">Да се дизајнира модел на база со ЕР-дијаграми Користена е алатката </w:t>
+        <w:t xml:space="preserve">Да се дизајнира модел на база со </w:t>
+      </w:r>
+      <w:proofErr w:type="spellStart"/>
+      <w:r>
+        <w:rPr>
+          <w:lang w:val="mk-MK"/>
+        </w:rPr>
+        <w:t>ЕР-дијаграми</w:t>
+      </w:r>
+      <w:proofErr w:type="spellEnd"/>
+      <w:r>
+        <w:rPr>
+          <w:lang w:val="mk-MK"/>
+        </w:rPr>
+        <w:t xml:space="preserve"> Користена е алатката </w:t>
       </w:r>
       <w:r>
         <w:t>Oracle Data Modeler</w:t>
@@ -194,7 +236,35 @@
         <w:rPr>
           <w:lang w:val="mk-MK"/>
         </w:rPr>
-        <w:t>Да се претвори логичкиот модел во релациоски модел и јазик за опис на податоци, односно да се креираат табели. Искирстена е истата алатка.</w:t>
+        <w:t xml:space="preserve">Да се претвори логичкиот модел во </w:t>
+      </w:r>
+      <w:proofErr w:type="spellStart"/>
+      <w:r>
+        <w:rPr>
+          <w:lang w:val="mk-MK"/>
+        </w:rPr>
+        <w:t>релациоски</w:t>
+      </w:r>
+      <w:proofErr w:type="spellEnd"/>
+      <w:r>
+        <w:rPr>
+          <w:lang w:val="mk-MK"/>
+        </w:rPr>
+        <w:t xml:space="preserve"> модел и јазик за опис на податоци, односно да се креираат табели. </w:t>
+      </w:r>
+      <w:proofErr w:type="spellStart"/>
+      <w:r>
+        <w:rPr>
+          <w:lang w:val="mk-MK"/>
+        </w:rPr>
+        <w:t>Искирстена</w:t>
+      </w:r>
+      <w:proofErr w:type="spellEnd"/>
+      <w:r>
+        <w:rPr>
+          <w:lang w:val="mk-MK"/>
+        </w:rPr>
+        <w:t xml:space="preserve"> е истата алатка.</w:t>
       </w:r>
     </w:p>
     <w:p>
@@ -208,7 +278,21 @@
         <w:rPr>
           <w:lang w:val="mk-MK"/>
         </w:rPr>
-        <w:t>Да се инсталира база Оракл.</w:t>
+        <w:t xml:space="preserve">Да се инсталира база </w:t>
+      </w:r>
+      <w:proofErr w:type="spellStart"/>
+      <w:r>
+        <w:rPr>
+          <w:lang w:val="mk-MK"/>
+        </w:rPr>
+        <w:t>Оракл</w:t>
+      </w:r>
+      <w:proofErr w:type="spellEnd"/>
+      <w:r>
+        <w:rPr>
+          <w:lang w:val="mk-MK"/>
+        </w:rPr>
+        <w:t>.</w:t>
       </w:r>
     </w:p>
     <w:p>
@@ -262,7 +346,35 @@
         <w:rPr>
           <w:lang w:val="mk-MK"/>
         </w:rPr>
-        <w:t>Да се напишат 2 пакета, секој со најмалку 3 процедури, за внес, за ажурирање и за бришење, и со една функција што прави пресемтки според бизнис логиката.</w:t>
+        <w:t xml:space="preserve">Да се напишат 2 пакета, секој со најмалку 3 процедури, за </w:t>
+      </w:r>
+      <w:proofErr w:type="spellStart"/>
+      <w:r>
+        <w:rPr>
+          <w:lang w:val="mk-MK"/>
+        </w:rPr>
+        <w:t>внес</w:t>
+      </w:r>
+      <w:proofErr w:type="spellEnd"/>
+      <w:r>
+        <w:rPr>
+          <w:lang w:val="mk-MK"/>
+        </w:rPr>
+        <w:t xml:space="preserve">, за ажурирање и за бришење, и со една функција што прави </w:t>
+      </w:r>
+      <w:proofErr w:type="spellStart"/>
+      <w:r>
+        <w:rPr>
+          <w:lang w:val="mk-MK"/>
+        </w:rPr>
+        <w:t>пресемтки</w:t>
+      </w:r>
+      <w:proofErr w:type="spellEnd"/>
+      <w:r>
+        <w:rPr>
+          <w:lang w:val="mk-MK"/>
+        </w:rPr>
+        <w:t xml:space="preserve"> според бизнис логиката.</w:t>
       </w:r>
     </w:p>
     <w:p>
@@ -276,7 +388,21 @@
         <w:rPr>
           <w:lang w:val="mk-MK"/>
         </w:rPr>
-        <w:t>Да се наполни базата со голема количина на случајно генерирани податоци. Во овој проект беше напишан пакет со процедури што ја праваат таа работа.</w:t>
+        <w:t xml:space="preserve">Да се наполни базата со голема количина на случајно генерирани податоци. Во овој проект беше напишан пакет со процедури што ја </w:t>
+      </w:r>
+      <w:proofErr w:type="spellStart"/>
+      <w:r>
+        <w:rPr>
+          <w:lang w:val="mk-MK"/>
+        </w:rPr>
+        <w:t>праваат</w:t>
+      </w:r>
+      <w:proofErr w:type="spellEnd"/>
+      <w:r>
+        <w:rPr>
+          <w:lang w:val="mk-MK"/>
+        </w:rPr>
+        <w:t xml:space="preserve"> таа работа.</w:t>
       </w:r>
     </w:p>
     <w:p>
@@ -290,7 +416,35 @@
         <w:rPr>
           <w:lang w:val="mk-MK"/>
         </w:rPr>
-        <w:t>Напишаните прашалници да се тестираат врс многуте податоци, да се видат плановите на извршување и времето на извршување и евентуално да се оптимизираат тие прашалници со нивна измена или со додавање индекси.</w:t>
+        <w:t xml:space="preserve">Напишаните прашалници да се тестираат </w:t>
+      </w:r>
+      <w:proofErr w:type="spellStart"/>
+      <w:r>
+        <w:rPr>
+          <w:lang w:val="mk-MK"/>
+        </w:rPr>
+        <w:t>врс</w:t>
+      </w:r>
+      <w:proofErr w:type="spellEnd"/>
+      <w:r>
+        <w:rPr>
+          <w:lang w:val="mk-MK"/>
+        </w:rPr>
+        <w:t xml:space="preserve"> многуте податоци, да се видат плановите на извршување и времето на извршување и евентуално да се </w:t>
+      </w:r>
+      <w:proofErr w:type="spellStart"/>
+      <w:r>
+        <w:rPr>
+          <w:lang w:val="mk-MK"/>
+        </w:rPr>
+        <w:t>оптимизираат</w:t>
+      </w:r>
+      <w:proofErr w:type="spellEnd"/>
+      <w:r>
+        <w:rPr>
+          <w:lang w:val="mk-MK"/>
+        </w:rPr>
+        <w:t xml:space="preserve"> тие прашалници со нивна измена или со додавање индекси.</w:t>
       </w:r>
     </w:p>
     <w:p>
@@ -356,7 +510,21 @@
           <w:lang w:val="mk-MK"/>
         </w:rPr>
         <w:lastRenderedPageBreak/>
-        <w:t xml:space="preserve">ЕР дијаграмот и релациските шеми, </w:t>
+        <w:t xml:space="preserve">ЕР дијаграмот и </w:t>
+      </w:r>
+      <w:proofErr w:type="spellStart"/>
+      <w:r>
+        <w:rPr>
+          <w:lang w:val="mk-MK"/>
+        </w:rPr>
+        <w:t>релациските</w:t>
+      </w:r>
+      <w:proofErr w:type="spellEnd"/>
+      <w:r>
+        <w:rPr>
+          <w:lang w:val="mk-MK"/>
+        </w:rPr>
+        <w:t xml:space="preserve"> шеми, </w:t>
       </w:r>
       <w:r>
         <w:t xml:space="preserve">Oracle SQL Developer </w:t>
@@ -400,8 +568,13 @@
         </w:rPr>
         <w:t xml:space="preserve">зии на изворниот код беше користен </w:t>
       </w:r>
-      <w:r>
-        <w:t>Git.</w:t>
+      <w:proofErr w:type="spellStart"/>
+      <w:r>
+        <w:t>Git</w:t>
+      </w:r>
+      <w:proofErr w:type="spellEnd"/>
+      <w:r>
+        <w:t>.</w:t>
       </w:r>
     </w:p>
     <w:p>
@@ -428,7 +601,21 @@
         <w:rPr>
           <w:lang w:val="mk-MK"/>
         </w:rPr>
-        <w:t>Базата што ја правиме е регистар на билки (растенија), производи што се прават од билките и од други производи (опишани со рецепти) и дадени се табели што поврзуваат одредени производи со разни болести кои ги лечат или помагаат при нивно третирање. Сега ќе ги прикажеле логичкиот и релациониот модел.</w:t>
+        <w:t xml:space="preserve">Базата што ја правиме е регистар на билки (растенија), производи што се прават од билките и од други производи (опишани со рецепти) и дадени се табели што поврзуваат одредени производи со разни болести кои ги лечат или помагаат при нивно третирање. Сега ќе ги прикажеле логичкиот и </w:t>
+      </w:r>
+      <w:proofErr w:type="spellStart"/>
+      <w:r>
+        <w:rPr>
+          <w:lang w:val="mk-MK"/>
+        </w:rPr>
+        <w:t>релациониот</w:t>
+      </w:r>
+      <w:proofErr w:type="spellEnd"/>
+      <w:r>
+        <w:rPr>
+          <w:lang w:val="mk-MK"/>
+        </w:rPr>
+        <w:t xml:space="preserve"> модел.</w:t>
       </w:r>
     </w:p>
     <w:p>
@@ -669,11 +856,19 @@
       <w:r>
         <w:t xml:space="preserve"> </w:t>
       </w:r>
-      <w:r>
-        <w:rPr>
-          <w:lang w:val="mk-MK"/>
-        </w:rPr>
-        <w:t>Релациски модел на база Билки</w:t>
+      <w:proofErr w:type="spellStart"/>
+      <w:r>
+        <w:rPr>
+          <w:lang w:val="mk-MK"/>
+        </w:rPr>
+        <w:t>Релациски</w:t>
+      </w:r>
+      <w:proofErr w:type="spellEnd"/>
+      <w:r>
+        <w:rPr>
+          <w:lang w:val="mk-MK"/>
+        </w:rPr>
+        <w:t xml:space="preserve"> модел на база Билки</w:t>
       </w:r>
     </w:p>
     <w:p>
@@ -760,42 +955,102 @@
           <w:rStyle w:val="heading4"/>
           <w:lang w:val="mk-MK"/>
         </w:rPr>
-        <w:t xml:space="preserve"> Прашалник пто ги бара сите видови на прво ниво според име или латинско име и потоа ги наоѓа сите нивни подвидови.</w:t>
-      </w:r>
-    </w:p>
-    <w:p>
-      <w:pPr>
-        <w:pStyle w:val="programcode"/>
-      </w:pPr>
-      <w:r>
-        <w:t>select *</w:t>
-      </w:r>
-    </w:p>
-    <w:p>
-      <w:pPr>
-        <w:pStyle w:val="programcode"/>
-      </w:pPr>
-      <w:r>
-        <w:t>from vidovi v</w:t>
-      </w:r>
-    </w:p>
-    <w:p>
-      <w:pPr>
-        <w:pStyle w:val="programcode"/>
-      </w:pPr>
-      <w:r>
-        <w:t xml:space="preserve">start with V.VIDOVI_IDVID is null AND </w:t>
-      </w:r>
-    </w:p>
-    <w:p>
-      <w:pPr>
-        <w:pStyle w:val="programcode"/>
-      </w:pPr>
+        <w:t xml:space="preserve"> Прашалник </w:t>
+      </w:r>
+      <w:proofErr w:type="spellStart"/>
+      <w:r>
+        <w:rPr>
+          <w:rStyle w:val="heading4"/>
+          <w:lang w:val="mk-MK"/>
+        </w:rPr>
+        <w:t>пто</w:t>
+      </w:r>
+      <w:proofErr w:type="spellEnd"/>
+      <w:r>
+        <w:rPr>
+          <w:rStyle w:val="heading4"/>
+          <w:lang w:val="mk-MK"/>
+        </w:rPr>
+        <w:t xml:space="preserve"> ги бара сите видови на прво ниво според име или латинско име и потоа ги наоѓа сите нивни </w:t>
+      </w:r>
+      <w:proofErr w:type="spellStart"/>
+      <w:r>
+        <w:rPr>
+          <w:rStyle w:val="heading4"/>
+          <w:lang w:val="mk-MK"/>
+        </w:rPr>
+        <w:t>подвидови</w:t>
+      </w:r>
+      <w:proofErr w:type="spellEnd"/>
+      <w:r>
+        <w:rPr>
+          <w:rStyle w:val="heading4"/>
+          <w:lang w:val="mk-MK"/>
+        </w:rPr>
+        <w:t>.</w:t>
+      </w:r>
+    </w:p>
+    <w:p>
+      <w:pPr>
+        <w:pStyle w:val="programcode"/>
+      </w:pPr>
+      <w:proofErr w:type="gramStart"/>
+      <w:r>
+        <w:t>select</w:t>
+      </w:r>
+      <w:proofErr w:type="gramEnd"/>
+      <w:r>
+        <w:t xml:space="preserve"> *</w:t>
+      </w:r>
+    </w:p>
+    <w:p>
+      <w:pPr>
+        <w:pStyle w:val="programcode"/>
+      </w:pPr>
+      <w:proofErr w:type="gramStart"/>
+      <w:r>
+        <w:t>from</w:t>
+      </w:r>
+      <w:proofErr w:type="gramEnd"/>
       <w:r>
         <w:t xml:space="preserve"> </w:t>
       </w:r>
-      <w:r>
-        <w:t>(lower(V.IME) like lower('%' || :search || '%') OR</w:t>
+      <w:proofErr w:type="spellStart"/>
+      <w:r>
+        <w:t>vidovi</w:t>
+      </w:r>
+      <w:proofErr w:type="spellEnd"/>
+      <w:r>
+        <w:t xml:space="preserve"> v</w:t>
+      </w:r>
+    </w:p>
+    <w:p>
+      <w:pPr>
+        <w:pStyle w:val="programcode"/>
+      </w:pPr>
+      <w:proofErr w:type="gramStart"/>
+      <w:r>
+        <w:t>start</w:t>
+      </w:r>
+      <w:proofErr w:type="gramEnd"/>
+      <w:r>
+        <w:t xml:space="preserve"> with V.VIDOVI_IDVID is null AND </w:t>
+      </w:r>
+    </w:p>
+    <w:p>
+      <w:pPr>
+        <w:pStyle w:val="programcode"/>
+      </w:pPr>
+      <w:r>
+        <w:t xml:space="preserve"> (</w:t>
+      </w:r>
+      <w:proofErr w:type="gramStart"/>
+      <w:r>
+        <w:t>lower(</w:t>
+      </w:r>
+      <w:proofErr w:type="gramEnd"/>
+      <w:r>
+        <w:t>V.IME) like lower('%' || :search || '%') OR</w:t>
       </w:r>
     </w:p>
     <w:p>
@@ -805,16 +1060,26 @@
       <w:r>
         <w:t xml:space="preserve"> </w:t>
       </w:r>
-      <w:r>
-        <w:t>lower(V.LATINSKO_IME) like lower('%' || :search || '%'))</w:t>
-      </w:r>
-    </w:p>
-    <w:p>
-      <w:pPr>
-        <w:pStyle w:val="programcode"/>
-      </w:pPr>
-      <w:r>
-        <w:t>connect by prior V.IDVID = V.VIDOVI_IDVID;</w:t>
+      <w:proofErr w:type="gramStart"/>
+      <w:r>
+        <w:t>lower(</w:t>
+      </w:r>
+      <w:proofErr w:type="gramEnd"/>
+      <w:r>
+        <w:t>V.LATINSKO_IME) like lower('%' || :search || '%'))</w:t>
+      </w:r>
+    </w:p>
+    <w:p>
+      <w:pPr>
+        <w:pStyle w:val="programcode"/>
+      </w:pPr>
+      <w:proofErr w:type="gramStart"/>
+      <w:r>
+        <w:t>connect</w:t>
+      </w:r>
+      <w:proofErr w:type="gramEnd"/>
+      <w:r>
+        <w:t xml:space="preserve"> by prior V.IDVID = V.VIDOVI_IDVID;</w:t>
       </w:r>
     </w:p>
     <w:p>
@@ -837,6 +1102,7 @@
         </w:rPr>
         <w:t xml:space="preserve"> Го користиме првиот прашалник за да пребараме видови и потоа ги наоѓаме сите производи што ги содржат тие видови директно и сите </w:t>
       </w:r>
+      <w:proofErr w:type="spellStart"/>
       <w:r>
         <w:rPr>
           <w:rStyle w:val="heading4"/>
@@ -851,6 +1117,7 @@
         </w:rPr>
         <w:t>производи</w:t>
       </w:r>
+      <w:proofErr w:type="spellEnd"/>
       <w:r>
         <w:rPr>
           <w:rStyle w:val="heading4"/>
@@ -862,79 +1129,273 @@
         <w:rPr>
           <w:rStyle w:val="heading4"/>
         </w:rPr>
-        <w:t>и наоѓаме сите производи што некако ги содржат пребараните видови.</w:t>
-      </w:r>
-    </w:p>
-    <w:p>
-      <w:pPr>
-        <w:pStyle w:val="programcode"/>
-      </w:pPr>
-      <w:r>
-        <w:t>select unique P.IDPROIZVOD, P.IME</w:t>
-      </w:r>
-    </w:p>
-    <w:p>
-      <w:pPr>
-        <w:pStyle w:val="programcode"/>
-      </w:pPr>
-      <w:r>
-        <w:t>from PROIZVODI p left outer join UCESTVO_RECEPTI ur on P.IDPROIZVOD = UR.RECEPTI_PROIZVODI_IDPROIZVOD</w:t>
-      </w:r>
-    </w:p>
-    <w:p>
-      <w:pPr>
-        <w:pStyle w:val="programcode"/>
-      </w:pPr>
-      <w:r>
-        <w:t>start with VIDOVI_IDVID in (select V.IDVID</w:t>
-      </w:r>
-    </w:p>
-    <w:p>
-      <w:pPr>
-        <w:pStyle w:val="programcode"/>
-      </w:pPr>
-      <w:r>
-        <w:t xml:space="preserve">  from vidovi v</w:t>
-      </w:r>
-    </w:p>
-    <w:p>
-      <w:pPr>
-        <w:pStyle w:val="programcode"/>
-      </w:pPr>
-      <w:r>
-        <w:t xml:space="preserve">  start with V.VIDOVI_IDVID is null AND </w:t>
-      </w:r>
-    </w:p>
-    <w:p>
-      <w:pPr>
-        <w:pStyle w:val="programcode"/>
-      </w:pPr>
-      <w:r>
-        <w:t xml:space="preserve">    (lower(V.IME) like lower('%' || :search || '%') OR</w:t>
-      </w:r>
-    </w:p>
-    <w:p>
-      <w:pPr>
-        <w:pStyle w:val="programcode"/>
-      </w:pPr>
-      <w:r>
-        <w:t xml:space="preserve">    lower(V.LATINSKO_IME) like lower('%' || :search || '%'))</w:t>
-      </w:r>
-    </w:p>
-    <w:p>
-      <w:pPr>
-        <w:pStyle w:val="programcode"/>
-      </w:pPr>
-      <w:r>
-        <w:t xml:space="preserve">  connect by prior V.IDVID = V.VIDOVI_IDVID)</w:t>
-      </w:r>
-    </w:p>
-    <w:p>
-      <w:pPr>
-        <w:pStyle w:val="programcode"/>
-      </w:pPr>
-      <w:r>
-        <w:t>connect by PROIZVODI_IDPROIZVOD = prior IDPROIZVOD;</w:t>
+        <w:t xml:space="preserve">и </w:t>
+      </w:r>
+      <w:proofErr w:type="spellStart"/>
+      <w:r>
+        <w:rPr>
+          <w:rStyle w:val="heading4"/>
+        </w:rPr>
+        <w:t>наоѓаме</w:t>
+      </w:r>
+      <w:proofErr w:type="spellEnd"/>
+      <w:r>
+        <w:rPr>
+          <w:rStyle w:val="heading4"/>
+        </w:rPr>
+        <w:t xml:space="preserve"> </w:t>
+      </w:r>
+      <w:proofErr w:type="spellStart"/>
+      <w:r>
+        <w:rPr>
+          <w:rStyle w:val="heading4"/>
+        </w:rPr>
+        <w:t>сите</w:t>
+      </w:r>
+      <w:proofErr w:type="spellEnd"/>
+      <w:r>
+        <w:rPr>
+          <w:rStyle w:val="heading4"/>
+        </w:rPr>
+        <w:t xml:space="preserve"> </w:t>
+      </w:r>
+      <w:proofErr w:type="spellStart"/>
+      <w:r>
+        <w:rPr>
+          <w:rStyle w:val="heading4"/>
+        </w:rPr>
+        <w:t>производи</w:t>
+      </w:r>
+      <w:proofErr w:type="spellEnd"/>
+      <w:r>
+        <w:rPr>
+          <w:rStyle w:val="heading4"/>
+        </w:rPr>
+        <w:t xml:space="preserve"> </w:t>
+      </w:r>
+      <w:proofErr w:type="spellStart"/>
+      <w:r>
+        <w:rPr>
+          <w:rStyle w:val="heading4"/>
+        </w:rPr>
+        <w:t>што</w:t>
+      </w:r>
+      <w:proofErr w:type="spellEnd"/>
+      <w:r>
+        <w:rPr>
+          <w:rStyle w:val="heading4"/>
+        </w:rPr>
+        <w:t xml:space="preserve"> </w:t>
+      </w:r>
+      <w:proofErr w:type="spellStart"/>
+      <w:r>
+        <w:rPr>
+          <w:rStyle w:val="heading4"/>
+        </w:rPr>
+        <w:t>некако</w:t>
+      </w:r>
+      <w:proofErr w:type="spellEnd"/>
+      <w:r>
+        <w:rPr>
+          <w:rStyle w:val="heading4"/>
+        </w:rPr>
+        <w:t xml:space="preserve"> </w:t>
+      </w:r>
+      <w:proofErr w:type="spellStart"/>
+      <w:r>
+        <w:rPr>
+          <w:rStyle w:val="heading4"/>
+        </w:rPr>
+        <w:t>ги</w:t>
+      </w:r>
+      <w:proofErr w:type="spellEnd"/>
+      <w:r>
+        <w:rPr>
+          <w:rStyle w:val="heading4"/>
+        </w:rPr>
+        <w:t xml:space="preserve"> </w:t>
+      </w:r>
+      <w:proofErr w:type="spellStart"/>
+      <w:r>
+        <w:rPr>
+          <w:rStyle w:val="heading4"/>
+        </w:rPr>
+        <w:t>содржат</w:t>
+      </w:r>
+      <w:proofErr w:type="spellEnd"/>
+      <w:r>
+        <w:rPr>
+          <w:rStyle w:val="heading4"/>
+        </w:rPr>
+        <w:t xml:space="preserve"> </w:t>
+      </w:r>
+      <w:proofErr w:type="spellStart"/>
+      <w:r>
+        <w:rPr>
+          <w:rStyle w:val="heading4"/>
+        </w:rPr>
+        <w:t>пребараните</w:t>
+      </w:r>
+      <w:proofErr w:type="spellEnd"/>
+      <w:r>
+        <w:rPr>
+          <w:rStyle w:val="heading4"/>
+        </w:rPr>
+        <w:t xml:space="preserve"> </w:t>
+      </w:r>
+      <w:proofErr w:type="spellStart"/>
+      <w:r>
+        <w:rPr>
+          <w:rStyle w:val="heading4"/>
+        </w:rPr>
+        <w:t>видови</w:t>
+      </w:r>
+      <w:proofErr w:type="spellEnd"/>
+      <w:r>
+        <w:rPr>
+          <w:rStyle w:val="heading4"/>
+        </w:rPr>
+        <w:t>.</w:t>
+      </w:r>
+    </w:p>
+    <w:p>
+      <w:pPr>
+        <w:pStyle w:val="programcode"/>
+      </w:pPr>
+      <w:proofErr w:type="gramStart"/>
+      <w:r>
+        <w:t>select</w:t>
+      </w:r>
+      <w:proofErr w:type="gramEnd"/>
+      <w:r>
+        <w:t xml:space="preserve"> unique P.IDPROIZVOD, P.IME</w:t>
+      </w:r>
+    </w:p>
+    <w:p>
+      <w:pPr>
+        <w:pStyle w:val="programcode"/>
+      </w:pPr>
+      <w:proofErr w:type="gramStart"/>
+      <w:r>
+        <w:t>from</w:t>
+      </w:r>
+      <w:proofErr w:type="gramEnd"/>
+      <w:r>
+        <w:t xml:space="preserve"> PROIZVODI p left outer join UCESTVO_RECEPTI ur on P.IDPROIZVOD = UR.RECEPTI_PROIZVODI_IDPROIZVOD</w:t>
+      </w:r>
+    </w:p>
+    <w:p>
+      <w:pPr>
+        <w:pStyle w:val="programcode"/>
+      </w:pPr>
+      <w:proofErr w:type="gramStart"/>
+      <w:r>
+        <w:t>start</w:t>
+      </w:r>
+      <w:proofErr w:type="gramEnd"/>
+      <w:r>
+        <w:t xml:space="preserve"> with VIDOVI_IDVID in (select V.IDVID</w:t>
+      </w:r>
+    </w:p>
+    <w:p>
+      <w:pPr>
+        <w:pStyle w:val="programcode"/>
+      </w:pPr>
+      <w:r>
+        <w:t xml:space="preserve">  </w:t>
+      </w:r>
+      <w:proofErr w:type="gramStart"/>
+      <w:r>
+        <w:t>from</w:t>
+      </w:r>
+      <w:proofErr w:type="gramEnd"/>
+      <w:r>
+        <w:t xml:space="preserve"> </w:t>
+      </w:r>
+      <w:proofErr w:type="spellStart"/>
+      <w:r>
+        <w:t>vidovi</w:t>
+      </w:r>
+      <w:proofErr w:type="spellEnd"/>
+      <w:r>
+        <w:t xml:space="preserve"> v</w:t>
+      </w:r>
+    </w:p>
+    <w:p>
+      <w:pPr>
+        <w:pStyle w:val="programcode"/>
+      </w:pPr>
+      <w:r>
+        <w:t xml:space="preserve">  </w:t>
+      </w:r>
+      <w:proofErr w:type="gramStart"/>
+      <w:r>
+        <w:t>start</w:t>
+      </w:r>
+      <w:proofErr w:type="gramEnd"/>
+      <w:r>
+        <w:t xml:space="preserve"> with V.VIDOVI_IDVID is null AND </w:t>
+      </w:r>
+    </w:p>
+    <w:p>
+      <w:pPr>
+        <w:pStyle w:val="programcode"/>
+      </w:pPr>
+      <w:r>
+        <w:t xml:space="preserve">    (</w:t>
+      </w:r>
+      <w:proofErr w:type="gramStart"/>
+      <w:r>
+        <w:t>lower(</w:t>
+      </w:r>
+      <w:proofErr w:type="gramEnd"/>
+      <w:r>
+        <w:t>V.IME) like lower('%' || :search || '%') OR</w:t>
+      </w:r>
+    </w:p>
+    <w:p>
+      <w:pPr>
+        <w:pStyle w:val="programcode"/>
+      </w:pPr>
+      <w:r>
+        <w:t xml:space="preserve">    </w:t>
+      </w:r>
+      <w:proofErr w:type="gramStart"/>
+      <w:r>
+        <w:t>lower(</w:t>
+      </w:r>
+      <w:proofErr w:type="gramEnd"/>
+      <w:r>
+        <w:t>V.LATINSKO_IME) like lower('%' || :search || '%'))</w:t>
+      </w:r>
+    </w:p>
+    <w:p>
+      <w:pPr>
+        <w:pStyle w:val="programcode"/>
+      </w:pPr>
+      <w:r>
+        <w:t xml:space="preserve">  </w:t>
+      </w:r>
+      <w:proofErr w:type="gramStart"/>
+      <w:r>
+        <w:t>connect</w:t>
+      </w:r>
+      <w:proofErr w:type="gramEnd"/>
+      <w:r>
+        <w:t xml:space="preserve"> by prior V.IDVID = V.VIDOVI_IDVID)</w:t>
+      </w:r>
+    </w:p>
+    <w:p>
+      <w:pPr>
+        <w:pStyle w:val="programcode"/>
+      </w:pPr>
+      <w:proofErr w:type="gramStart"/>
+      <w:r>
+        <w:t>connect</w:t>
+      </w:r>
+      <w:proofErr w:type="gramEnd"/>
+      <w:r>
+        <w:t xml:space="preserve"> by PROIZVODI_IDPROIZVOD = prior IDPROIZVOD;</w:t>
       </w:r>
     </w:p>
     <w:p>
@@ -957,88 +1418,175 @@
       <w:pPr>
         <w:pStyle w:val="programcode"/>
       </w:pPr>
-      <w:r>
-        <w:t>select V.IME, V.LATINSKO_IME</w:t>
-      </w:r>
-    </w:p>
-    <w:p>
-      <w:pPr>
-        <w:pStyle w:val="programcode"/>
-      </w:pPr>
-      <w:r>
-        <w:t>from vidovi v</w:t>
-      </w:r>
-    </w:p>
-    <w:p>
-      <w:pPr>
-        <w:pStyle w:val="programcode"/>
-      </w:pPr>
-      <w:r>
-        <w:t>where V.IDVID in</w:t>
-      </w:r>
-    </w:p>
-    <w:p>
-      <w:pPr>
-        <w:pStyle w:val="programcode"/>
-      </w:pPr>
-      <w:r>
-        <w:t xml:space="preserve">  (select  P.VIDOVI_IDVID</w:t>
-      </w:r>
-    </w:p>
-    <w:p>
-      <w:pPr>
-        <w:pStyle w:val="programcode"/>
-      </w:pPr>
-      <w:r>
-        <w:t xml:space="preserve">    from PROIZVODI p left outer join UCESTVO_RECEPTI ur on P.IDPROIZVOD = UR.PROIZVODI_IDPROIZVOD</w:t>
-      </w:r>
-    </w:p>
-    <w:p>
-      <w:pPr>
-        <w:pStyle w:val="programcode"/>
-      </w:pPr>
-      <w:r>
-        <w:t xml:space="preserve">  connect by prior P.IDPROIZVOD =  UR.RECEPTI_PROIZVODI_IDPROIZVOD</w:t>
-      </w:r>
-    </w:p>
-    <w:p>
-      <w:pPr>
-        <w:pStyle w:val="programcode"/>
-      </w:pPr>
-      <w:r>
-        <w:t xml:space="preserve">  group by P.VIDOVI_IDVID</w:t>
-      </w:r>
-    </w:p>
-    <w:p>
-      <w:pPr>
-        <w:pStyle w:val="programcode"/>
-      </w:pPr>
-      <w:r>
-        <w:t xml:space="preserve">  having count(*) = (select  max(COUNT(*))</w:t>
-      </w:r>
-    </w:p>
-    <w:p>
-      <w:pPr>
-        <w:pStyle w:val="programcode"/>
-      </w:pPr>
-      <w:r>
-        <w:t xml:space="preserve">    from PROIZVODI p left outer join UCESTVO_RECEPTI ur on P.IDPROIZVOD = UR.PROIZVODI_IDPROIZVOD</w:t>
-      </w:r>
-    </w:p>
-    <w:p>
-      <w:pPr>
-        <w:pStyle w:val="programcode"/>
-      </w:pPr>
-      <w:r>
-        <w:t xml:space="preserve">  connect by prior P.IDPROIZVOD =  UR.RECEPTI_PROIZVODI_IDPROIZVOD</w:t>
-      </w:r>
-    </w:p>
-    <w:p>
-      <w:pPr>
-        <w:pStyle w:val="programcode"/>
-      </w:pPr>
-      <w:r>
-        <w:t xml:space="preserve">  group by P.VIDOVI_IDVID));</w:t>
+      <w:proofErr w:type="gramStart"/>
+      <w:r>
+        <w:t>select</w:t>
+      </w:r>
+      <w:proofErr w:type="gramEnd"/>
+      <w:r>
+        <w:t xml:space="preserve"> V.IME, V.LATINSKO_IME</w:t>
+      </w:r>
+    </w:p>
+    <w:p>
+      <w:pPr>
+        <w:pStyle w:val="programcode"/>
+      </w:pPr>
+      <w:proofErr w:type="gramStart"/>
+      <w:r>
+        <w:t>from</w:t>
+      </w:r>
+      <w:proofErr w:type="gramEnd"/>
+      <w:r>
+        <w:t xml:space="preserve"> </w:t>
+      </w:r>
+      <w:proofErr w:type="spellStart"/>
+      <w:r>
+        <w:t>vidovi</w:t>
+      </w:r>
+      <w:proofErr w:type="spellEnd"/>
+      <w:r>
+        <w:t xml:space="preserve"> v</w:t>
+      </w:r>
+    </w:p>
+    <w:p>
+      <w:pPr>
+        <w:pStyle w:val="programcode"/>
+      </w:pPr>
+      <w:proofErr w:type="gramStart"/>
+      <w:r>
+        <w:t>where</w:t>
+      </w:r>
+      <w:proofErr w:type="gramEnd"/>
+      <w:r>
+        <w:t xml:space="preserve"> V.IDVID in</w:t>
+      </w:r>
+    </w:p>
+    <w:p>
+      <w:pPr>
+        <w:pStyle w:val="programcode"/>
+      </w:pPr>
+      <w:r>
+        <w:t xml:space="preserve">  (</w:t>
+      </w:r>
+      <w:proofErr w:type="gramStart"/>
+      <w:r>
+        <w:t>select  P.VIDOVI</w:t>
+      </w:r>
+      <w:proofErr w:type="gramEnd"/>
+      <w:r>
+        <w:t>_IDVID</w:t>
+      </w:r>
+    </w:p>
+    <w:p>
+      <w:pPr>
+        <w:pStyle w:val="programcode"/>
+      </w:pPr>
+      <w:r>
+        <w:t xml:space="preserve">    </w:t>
+      </w:r>
+      <w:proofErr w:type="gramStart"/>
+      <w:r>
+        <w:t>from</w:t>
+      </w:r>
+      <w:proofErr w:type="gramEnd"/>
+      <w:r>
+        <w:t xml:space="preserve"> PROIZVODI p left outer join UCESTVO_RECEPTI ur on P.IDPROIZVOD = UR.PROIZVODI_IDPROIZVOD</w:t>
+      </w:r>
+    </w:p>
+    <w:p>
+      <w:pPr>
+        <w:pStyle w:val="programcode"/>
+      </w:pPr>
+      <w:r>
+        <w:t xml:space="preserve">  </w:t>
+      </w:r>
+      <w:proofErr w:type="gramStart"/>
+      <w:r>
+        <w:t>connect</w:t>
+      </w:r>
+      <w:proofErr w:type="gramEnd"/>
+      <w:r>
+        <w:t xml:space="preserve"> by prior P.IDPROIZVOD =  UR.RECEPTI_PROIZVODI_IDPROIZVOD</w:t>
+      </w:r>
+    </w:p>
+    <w:p>
+      <w:pPr>
+        <w:pStyle w:val="programcode"/>
+      </w:pPr>
+      <w:r>
+        <w:t xml:space="preserve">  </w:t>
+      </w:r>
+      <w:proofErr w:type="gramStart"/>
+      <w:r>
+        <w:t>group</w:t>
+      </w:r>
+      <w:proofErr w:type="gramEnd"/>
+      <w:r>
+        <w:t xml:space="preserve"> by P.VIDOVI_IDVID</w:t>
+      </w:r>
+    </w:p>
+    <w:p>
+      <w:pPr>
+        <w:pStyle w:val="programcode"/>
+      </w:pPr>
+      <w:r>
+        <w:t xml:space="preserve">  </w:t>
+      </w:r>
+      <w:proofErr w:type="gramStart"/>
+      <w:r>
+        <w:t>having</w:t>
+      </w:r>
+      <w:proofErr w:type="gramEnd"/>
+      <w:r>
+        <w:t xml:space="preserve"> count(*) = (select  max(COUNT(*))</w:t>
+      </w:r>
+    </w:p>
+    <w:p>
+      <w:pPr>
+        <w:pStyle w:val="programcode"/>
+      </w:pPr>
+      <w:r>
+        <w:t xml:space="preserve">    </w:t>
+      </w:r>
+      <w:proofErr w:type="gramStart"/>
+      <w:r>
+        <w:t>from</w:t>
+      </w:r>
+      <w:proofErr w:type="gramEnd"/>
+      <w:r>
+        <w:t xml:space="preserve"> PROIZVODI p left outer join UCESTVO_RECEPTI ur on P.IDPROIZVOD = UR.PROIZVODI_IDPROIZVOD</w:t>
+      </w:r>
+    </w:p>
+    <w:p>
+      <w:pPr>
+        <w:pStyle w:val="programcode"/>
+      </w:pPr>
+      <w:r>
+        <w:t xml:space="preserve">  </w:t>
+      </w:r>
+      <w:proofErr w:type="gramStart"/>
+      <w:r>
+        <w:t>connect</w:t>
+      </w:r>
+      <w:proofErr w:type="gramEnd"/>
+      <w:r>
+        <w:t xml:space="preserve"> by prior P.IDPROIZVOD =  UR.RECEPTI_PROIZVODI_IDPROIZVOD</w:t>
+      </w:r>
+    </w:p>
+    <w:p>
+      <w:pPr>
+        <w:pStyle w:val="programcode"/>
+      </w:pPr>
+      <w:r>
+        <w:t xml:space="preserve">  </w:t>
+      </w:r>
+      <w:proofErr w:type="gramStart"/>
+      <w:r>
+        <w:t>group</w:t>
+      </w:r>
+      <w:proofErr w:type="gramEnd"/>
+      <w:r>
+        <w:t xml:space="preserve"> by P.VIDOVI_IDVID));</w:t>
       </w:r>
     </w:p>
     <w:p>
@@ -1053,7 +1601,21 @@
           <w:lang w:val="mk-MK"/>
         </w:rPr>
         <w:lastRenderedPageBreak/>
-        <w:t>Понатаму овие прашалници ќе ги оптимизираме.</w:t>
+        <w:t xml:space="preserve">Понатаму овие прашалници ќе ги </w:t>
+      </w:r>
+      <w:proofErr w:type="spellStart"/>
+      <w:r>
+        <w:rPr>
+          <w:lang w:val="mk-MK"/>
+        </w:rPr>
+        <w:t>оптимизираме</w:t>
+      </w:r>
+      <w:proofErr w:type="spellEnd"/>
+      <w:r>
+        <w:rPr>
+          <w:lang w:val="mk-MK"/>
+        </w:rPr>
+        <w:t>.</w:t>
       </w:r>
     </w:p>
     <w:p>
@@ -1080,7 +1642,49 @@
         <w:rPr>
           <w:lang w:val="mk-MK"/>
         </w:rPr>
-        <w:t>За табелите Производи и Видови имаме два „тригери“ што се повикуваат пред внес на нов запис. Ако за внес немаме зададено вредност за клучот т.е. ако за клучот има НУЛ или број нула, земаме вредност од соодветните секвенци.</w:t>
+        <w:t>За табелите Производи и Видови имаме два „</w:t>
+      </w:r>
+      <w:proofErr w:type="spellStart"/>
+      <w:r>
+        <w:rPr>
+          <w:lang w:val="mk-MK"/>
+        </w:rPr>
+        <w:t>тригери</w:t>
+      </w:r>
+      <w:proofErr w:type="spellEnd"/>
+      <w:r>
+        <w:rPr>
+          <w:lang w:val="mk-MK"/>
+        </w:rPr>
+        <w:t xml:space="preserve">“ што се повикуваат пред </w:t>
+      </w:r>
+      <w:proofErr w:type="spellStart"/>
+      <w:r>
+        <w:rPr>
+          <w:lang w:val="mk-MK"/>
+        </w:rPr>
+        <w:t>внес</w:t>
+      </w:r>
+      <w:proofErr w:type="spellEnd"/>
+      <w:r>
+        <w:rPr>
+          <w:lang w:val="mk-MK"/>
+        </w:rPr>
+        <w:t xml:space="preserve"> на нов запис. Ако за </w:t>
+      </w:r>
+      <w:proofErr w:type="spellStart"/>
+      <w:r>
+        <w:rPr>
+          <w:lang w:val="mk-MK"/>
+        </w:rPr>
+        <w:t>внес</w:t>
+      </w:r>
+      <w:proofErr w:type="spellEnd"/>
+      <w:r>
+        <w:rPr>
+          <w:lang w:val="mk-MK"/>
+        </w:rPr>
+        <w:t xml:space="preserve"> немаме зададено вредност за клучот т.е. ако за клучот има НУЛ или број нула, земаме вредност од соодветните секвенци.</w:t>
       </w:r>
     </w:p>
     <w:p>
@@ -1122,12 +1726,98 @@
           <w:lang w:val="mk-MK"/>
         </w:rPr>
       </w:pPr>
-      <w:r>
-        <w:rPr>
-          <w:lang w:val="mk-MK"/>
-        </w:rPr>
-        <w:t>create or replace package pak_vidovi as</w:t>
-      </w:r>
+      <w:proofErr w:type="spellStart"/>
+      <w:r>
+        <w:rPr>
+          <w:lang w:val="mk-MK"/>
+        </w:rPr>
+        <w:t>create</w:t>
+      </w:r>
+      <w:proofErr w:type="spellEnd"/>
+      <w:r>
+        <w:rPr>
+          <w:lang w:val="mk-MK"/>
+        </w:rPr>
+        <w:t xml:space="preserve"> </w:t>
+      </w:r>
+      <w:proofErr w:type="spellStart"/>
+      <w:r>
+        <w:rPr>
+          <w:lang w:val="mk-MK"/>
+        </w:rPr>
+        <w:t>or</w:t>
+      </w:r>
+      <w:proofErr w:type="spellEnd"/>
+      <w:r>
+        <w:rPr>
+          <w:lang w:val="mk-MK"/>
+        </w:rPr>
+        <w:t xml:space="preserve"> </w:t>
+      </w:r>
+      <w:proofErr w:type="spellStart"/>
+      <w:r>
+        <w:rPr>
+          <w:lang w:val="mk-MK"/>
+        </w:rPr>
+        <w:t>replace</w:t>
+      </w:r>
+      <w:proofErr w:type="spellEnd"/>
+      <w:r>
+        <w:rPr>
+          <w:lang w:val="mk-MK"/>
+        </w:rPr>
+        <w:t xml:space="preserve"> </w:t>
+      </w:r>
+      <w:proofErr w:type="spellStart"/>
+      <w:r>
+        <w:rPr>
+          <w:lang w:val="mk-MK"/>
+        </w:rPr>
+        <w:t>package</w:t>
+      </w:r>
+      <w:proofErr w:type="spellEnd"/>
+      <w:r>
+        <w:rPr>
+          <w:lang w:val="mk-MK"/>
+        </w:rPr>
+        <w:t xml:space="preserve"> </w:t>
+      </w:r>
+      <w:proofErr w:type="spellStart"/>
+      <w:r>
+        <w:rPr>
+          <w:lang w:val="mk-MK"/>
+        </w:rPr>
+        <w:t>pak</w:t>
+      </w:r>
+      <w:proofErr w:type="spellEnd"/>
+      <w:r>
+        <w:rPr>
+          <w:lang w:val="mk-MK"/>
+        </w:rPr>
+        <w:t>_</w:t>
+      </w:r>
+      <w:proofErr w:type="spellStart"/>
+      <w:r>
+        <w:rPr>
+          <w:lang w:val="mk-MK"/>
+        </w:rPr>
+        <w:t>vidovi</w:t>
+      </w:r>
+      <w:proofErr w:type="spellEnd"/>
+      <w:r>
+        <w:rPr>
+          <w:lang w:val="mk-MK"/>
+        </w:rPr>
+        <w:t xml:space="preserve"> </w:t>
+      </w:r>
+      <w:proofErr w:type="spellStart"/>
+      <w:r>
+        <w:rPr>
+          <w:lang w:val="mk-MK"/>
+        </w:rPr>
+        <w:t>as</w:t>
+      </w:r>
+      <w:proofErr w:type="spellEnd"/>
     </w:p>
     <w:p>
       <w:pPr>
@@ -1162,11 +1852,159 @@
           <w:lang w:val="mk-MK"/>
         </w:rPr>
       </w:pPr>
-      <w:r>
-        <w:rPr>
-          <w:lang w:val="mk-MK"/>
-        </w:rPr>
-        <w:t>function find_vid_po_latinsko_ime(platinsko_ime varchar2) return vidovi%rowtype;</w:t>
+      <w:proofErr w:type="spellStart"/>
+      <w:r>
+        <w:rPr>
+          <w:lang w:val="mk-MK"/>
+        </w:rPr>
+        <w:t>function</w:t>
+      </w:r>
+      <w:proofErr w:type="spellEnd"/>
+      <w:r>
+        <w:rPr>
+          <w:lang w:val="mk-MK"/>
+        </w:rPr>
+        <w:t xml:space="preserve"> </w:t>
+      </w:r>
+      <w:proofErr w:type="spellStart"/>
+      <w:r>
+        <w:rPr>
+          <w:lang w:val="mk-MK"/>
+        </w:rPr>
+        <w:t>find</w:t>
+      </w:r>
+      <w:proofErr w:type="spellEnd"/>
+      <w:r>
+        <w:rPr>
+          <w:lang w:val="mk-MK"/>
+        </w:rPr>
+        <w:t>_</w:t>
+      </w:r>
+      <w:proofErr w:type="spellStart"/>
+      <w:r>
+        <w:rPr>
+          <w:lang w:val="mk-MK"/>
+        </w:rPr>
+        <w:t>vid</w:t>
+      </w:r>
+      <w:proofErr w:type="spellEnd"/>
+      <w:r>
+        <w:rPr>
+          <w:lang w:val="mk-MK"/>
+        </w:rPr>
+        <w:t>_</w:t>
+      </w:r>
+      <w:proofErr w:type="spellStart"/>
+      <w:r>
+        <w:rPr>
+          <w:lang w:val="mk-MK"/>
+        </w:rPr>
+        <w:t>po</w:t>
+      </w:r>
+      <w:proofErr w:type="spellEnd"/>
+      <w:r>
+        <w:rPr>
+          <w:lang w:val="mk-MK"/>
+        </w:rPr>
+        <w:t>_</w:t>
+      </w:r>
+      <w:proofErr w:type="spellStart"/>
+      <w:r>
+        <w:rPr>
+          <w:lang w:val="mk-MK"/>
+        </w:rPr>
+        <w:t>latinsko</w:t>
+      </w:r>
+      <w:proofErr w:type="spellEnd"/>
+      <w:r>
+        <w:rPr>
+          <w:lang w:val="mk-MK"/>
+        </w:rPr>
+        <w:t>_</w:t>
+      </w:r>
+      <w:proofErr w:type="spellStart"/>
+      <w:r>
+        <w:rPr>
+          <w:lang w:val="mk-MK"/>
+        </w:rPr>
+        <w:t>ime</w:t>
+      </w:r>
+      <w:proofErr w:type="spellEnd"/>
+      <w:r>
+        <w:rPr>
+          <w:lang w:val="mk-MK"/>
+        </w:rPr>
+        <w:t>(</w:t>
+      </w:r>
+      <w:proofErr w:type="spellStart"/>
+      <w:r>
+        <w:rPr>
+          <w:lang w:val="mk-MK"/>
+        </w:rPr>
+        <w:t>platinsko</w:t>
+      </w:r>
+      <w:proofErr w:type="spellEnd"/>
+      <w:r>
+        <w:rPr>
+          <w:lang w:val="mk-MK"/>
+        </w:rPr>
+        <w:t>_</w:t>
+      </w:r>
+      <w:proofErr w:type="spellStart"/>
+      <w:r>
+        <w:rPr>
+          <w:lang w:val="mk-MK"/>
+        </w:rPr>
+        <w:t>ime</w:t>
+      </w:r>
+      <w:proofErr w:type="spellEnd"/>
+      <w:r>
+        <w:rPr>
+          <w:lang w:val="mk-MK"/>
+        </w:rPr>
+        <w:t xml:space="preserve"> varchar2) </w:t>
+      </w:r>
+      <w:proofErr w:type="spellStart"/>
+      <w:r>
+        <w:rPr>
+          <w:lang w:val="mk-MK"/>
+        </w:rPr>
+        <w:t>return</w:t>
+      </w:r>
+      <w:proofErr w:type="spellEnd"/>
+      <w:r>
+        <w:rPr>
+          <w:lang w:val="mk-MK"/>
+        </w:rPr>
+        <w:t xml:space="preserve"> </w:t>
+      </w:r>
+      <w:proofErr w:type="spellStart"/>
+      <w:r>
+        <w:rPr>
+          <w:lang w:val="mk-MK"/>
+        </w:rPr>
+        <w:t>vidovi</w:t>
+      </w:r>
+      <w:proofErr w:type="spellEnd"/>
+      <w:r>
+        <w:rPr>
+          <w:lang w:val="mk-MK"/>
+        </w:rPr>
+        <w:t>%</w:t>
+      </w:r>
+      <w:proofErr w:type="spellStart"/>
+      <w:r>
+        <w:rPr>
+          <w:lang w:val="mk-MK"/>
+        </w:rPr>
+        <w:t>rowtype</w:t>
+      </w:r>
+      <w:proofErr w:type="spellEnd"/>
+      <w:r>
+        <w:rPr>
+          <w:lang w:val="mk-MK"/>
+        </w:rPr>
+        <w:t>;</w:t>
       </w:r>
     </w:p>
     <w:p>
@@ -1202,11 +2040,131 @@
           <w:lang w:val="mk-MK"/>
         </w:rPr>
       </w:pPr>
-      <w:r>
-        <w:rPr>
-          <w:lang w:val="mk-MK"/>
-        </w:rPr>
-        <w:t>function find_vid_po_ime(pime varchar2) return vidovi%rowtype;</w:t>
+      <w:proofErr w:type="spellStart"/>
+      <w:r>
+        <w:rPr>
+          <w:lang w:val="mk-MK"/>
+        </w:rPr>
+        <w:t>function</w:t>
+      </w:r>
+      <w:proofErr w:type="spellEnd"/>
+      <w:r>
+        <w:rPr>
+          <w:lang w:val="mk-MK"/>
+        </w:rPr>
+        <w:t xml:space="preserve"> </w:t>
+      </w:r>
+      <w:proofErr w:type="spellStart"/>
+      <w:r>
+        <w:rPr>
+          <w:lang w:val="mk-MK"/>
+        </w:rPr>
+        <w:t>find</w:t>
+      </w:r>
+      <w:proofErr w:type="spellEnd"/>
+      <w:r>
+        <w:rPr>
+          <w:lang w:val="mk-MK"/>
+        </w:rPr>
+        <w:t>_</w:t>
+      </w:r>
+      <w:proofErr w:type="spellStart"/>
+      <w:r>
+        <w:rPr>
+          <w:lang w:val="mk-MK"/>
+        </w:rPr>
+        <w:t>vid</w:t>
+      </w:r>
+      <w:proofErr w:type="spellEnd"/>
+      <w:r>
+        <w:rPr>
+          <w:lang w:val="mk-MK"/>
+        </w:rPr>
+        <w:t>_</w:t>
+      </w:r>
+      <w:proofErr w:type="spellStart"/>
+      <w:r>
+        <w:rPr>
+          <w:lang w:val="mk-MK"/>
+        </w:rPr>
+        <w:t>po</w:t>
+      </w:r>
+      <w:proofErr w:type="spellEnd"/>
+      <w:r>
+        <w:rPr>
+          <w:lang w:val="mk-MK"/>
+        </w:rPr>
+        <w:t>_</w:t>
+      </w:r>
+      <w:proofErr w:type="spellStart"/>
+      <w:r>
+        <w:rPr>
+          <w:lang w:val="mk-MK"/>
+        </w:rPr>
+        <w:t>ime</w:t>
+      </w:r>
+      <w:proofErr w:type="spellEnd"/>
+      <w:r>
+        <w:rPr>
+          <w:lang w:val="mk-MK"/>
+        </w:rPr>
+        <w:t>(</w:t>
+      </w:r>
+      <w:proofErr w:type="spellStart"/>
+      <w:r>
+        <w:rPr>
+          <w:lang w:val="mk-MK"/>
+        </w:rPr>
+        <w:t>pime</w:t>
+      </w:r>
+      <w:proofErr w:type="spellEnd"/>
+      <w:r>
+        <w:rPr>
+          <w:lang w:val="mk-MK"/>
+        </w:rPr>
+        <w:t xml:space="preserve"> varchar2) </w:t>
+      </w:r>
+      <w:proofErr w:type="spellStart"/>
+      <w:r>
+        <w:rPr>
+          <w:lang w:val="mk-MK"/>
+        </w:rPr>
+        <w:t>return</w:t>
+      </w:r>
+      <w:proofErr w:type="spellEnd"/>
+      <w:r>
+        <w:rPr>
+          <w:lang w:val="mk-MK"/>
+        </w:rPr>
+        <w:t xml:space="preserve"> </w:t>
+      </w:r>
+      <w:proofErr w:type="spellStart"/>
+      <w:r>
+        <w:rPr>
+          <w:lang w:val="mk-MK"/>
+        </w:rPr>
+        <w:t>vidovi</w:t>
+      </w:r>
+      <w:proofErr w:type="spellEnd"/>
+      <w:r>
+        <w:rPr>
+          <w:lang w:val="mk-MK"/>
+        </w:rPr>
+        <w:t>%</w:t>
+      </w:r>
+      <w:proofErr w:type="spellStart"/>
+      <w:r>
+        <w:rPr>
+          <w:lang w:val="mk-MK"/>
+        </w:rPr>
+        <w:t>rowtype</w:t>
+      </w:r>
+      <w:proofErr w:type="spellEnd"/>
+      <w:r>
+        <w:rPr>
+          <w:lang w:val="mk-MK"/>
+        </w:rPr>
+        <w:t>;</w:t>
       </w:r>
     </w:p>
     <w:p>
@@ -1231,32 +2189,24 @@
           <w:rFonts w:asciiTheme="minorHAnsi" w:hAnsiTheme="minorHAnsi"/>
           <w:lang w:val="mk-MK"/>
         </w:rPr>
-        <w:t>Внесува нов вид. Клучот се генерира во тригерот и не се задава како параметар. Функцијата прави валидација со регуларен израз така што гледа латинското име да се состои само од букви и да има барем два збора. Гледа и датумот да не е поголем од денешниот. Ако датумот е НУЛ, го става денешниот.</w:t>
-      </w:r>
-    </w:p>
-    <w:p>
-      <w:pPr>
-        <w:pStyle w:val="programcode"/>
+        <w:t xml:space="preserve">Внесува нов вид. Клучот се генерира во </w:t>
+      </w:r>
+      <w:proofErr w:type="spellStart"/>
+      <w:r>
         <w:rPr>
           <w:rFonts w:asciiTheme="minorHAnsi" w:hAnsiTheme="minorHAnsi"/>
           <w:lang w:val="mk-MK"/>
         </w:rPr>
-      </w:pPr>
-      <w:r>
-        <w:rPr>
-          <w:lang w:val="mk-MK"/>
-        </w:rPr>
-        <w:t>procedure insert_vid(platinsko_ime IN varchar2, pime IN varchar2, pnadvid IN number, pdatum IN date);</w:t>
-      </w:r>
-    </w:p>
-    <w:p>
-      <w:pPr>
-        <w:pStyle w:val="programcode"/>
+        <w:t>тригерот</w:t>
+      </w:r>
+      <w:proofErr w:type="spellEnd"/>
+      <w:r>
         <w:rPr>
           <w:rFonts w:asciiTheme="minorHAnsi" w:hAnsiTheme="minorHAnsi"/>
           <w:lang w:val="mk-MK"/>
         </w:rPr>
-      </w:pPr>
+        <w:t xml:space="preserve"> и не се задава како параметар. Функцијата прави валидација со регуларен израз така што гледа латинското име да се состои само од букви и да има барем два збора. Гледа и датумот да не е поголем од денешниот. Ако датумот е НУЛ, го става денешниот.</w:t>
+      </w:r>
     </w:p>
     <w:p>
       <w:pPr>
@@ -1266,13 +2216,155 @@
           <w:lang w:val="mk-MK"/>
         </w:rPr>
       </w:pPr>
-      <w:r>
+      <w:proofErr w:type="spellStart"/>
+      <w:r>
+        <w:rPr>
+          <w:lang w:val="mk-MK"/>
+        </w:rPr>
+        <w:t>procedure</w:t>
+      </w:r>
+      <w:proofErr w:type="spellEnd"/>
+      <w:r>
+        <w:rPr>
+          <w:lang w:val="mk-MK"/>
+        </w:rPr>
+        <w:t xml:space="preserve"> </w:t>
+      </w:r>
+      <w:proofErr w:type="spellStart"/>
+      <w:r>
+        <w:rPr>
+          <w:lang w:val="mk-MK"/>
+        </w:rPr>
+        <w:t>insert</w:t>
+      </w:r>
+      <w:proofErr w:type="spellEnd"/>
+      <w:r>
+        <w:rPr>
+          <w:lang w:val="mk-MK"/>
+        </w:rPr>
+        <w:t>_</w:t>
+      </w:r>
+      <w:proofErr w:type="spellStart"/>
+      <w:r>
+        <w:rPr>
+          <w:lang w:val="mk-MK"/>
+        </w:rPr>
+        <w:t>vid</w:t>
+      </w:r>
+      <w:proofErr w:type="spellEnd"/>
+      <w:r>
+        <w:rPr>
+          <w:lang w:val="mk-MK"/>
+        </w:rPr>
+        <w:t>(</w:t>
+      </w:r>
+      <w:proofErr w:type="spellStart"/>
+      <w:r>
+        <w:rPr>
+          <w:lang w:val="mk-MK"/>
+        </w:rPr>
+        <w:t>platinsko</w:t>
+      </w:r>
+      <w:proofErr w:type="spellEnd"/>
+      <w:r>
+        <w:rPr>
+          <w:lang w:val="mk-MK"/>
+        </w:rPr>
+        <w:t>_</w:t>
+      </w:r>
+      <w:proofErr w:type="spellStart"/>
+      <w:r>
+        <w:rPr>
+          <w:lang w:val="mk-MK"/>
+        </w:rPr>
+        <w:t>ime</w:t>
+      </w:r>
+      <w:proofErr w:type="spellEnd"/>
+      <w:r>
+        <w:rPr>
+          <w:lang w:val="mk-MK"/>
+        </w:rPr>
+        <w:t xml:space="preserve"> IN varchar2, </w:t>
+      </w:r>
+      <w:proofErr w:type="spellStart"/>
+      <w:r>
+        <w:rPr>
+          <w:lang w:val="mk-MK"/>
+        </w:rPr>
+        <w:t>pime</w:t>
+      </w:r>
+      <w:proofErr w:type="spellEnd"/>
+      <w:r>
+        <w:rPr>
+          <w:lang w:val="mk-MK"/>
+        </w:rPr>
+        <w:t xml:space="preserve"> IN varchar2, </w:t>
+      </w:r>
+      <w:proofErr w:type="spellStart"/>
+      <w:r>
+        <w:rPr>
+          <w:lang w:val="mk-MK"/>
+        </w:rPr>
+        <w:t>pnadvid</w:t>
+      </w:r>
+      <w:proofErr w:type="spellEnd"/>
+      <w:r>
+        <w:rPr>
+          <w:lang w:val="mk-MK"/>
+        </w:rPr>
+        <w:t xml:space="preserve"> IN </w:t>
+      </w:r>
+      <w:proofErr w:type="spellStart"/>
+      <w:r>
+        <w:rPr>
+          <w:lang w:val="mk-MK"/>
+        </w:rPr>
+        <w:t>number</w:t>
+      </w:r>
+      <w:proofErr w:type="spellEnd"/>
+      <w:r>
+        <w:rPr>
+          <w:lang w:val="mk-MK"/>
+        </w:rPr>
+        <w:t xml:space="preserve">, </w:t>
+      </w:r>
+      <w:proofErr w:type="spellStart"/>
+      <w:r>
+        <w:rPr>
+          <w:lang w:val="mk-MK"/>
+        </w:rPr>
+        <w:t>pdatum</w:t>
+      </w:r>
+      <w:proofErr w:type="spellEnd"/>
+      <w:r>
+        <w:rPr>
+          <w:lang w:val="mk-MK"/>
+        </w:rPr>
+        <w:t xml:space="preserve"> IN </w:t>
+      </w:r>
+      <w:proofErr w:type="spellStart"/>
+      <w:r>
+        <w:rPr>
+          <w:lang w:val="mk-MK"/>
+        </w:rPr>
+        <w:t>date</w:t>
+      </w:r>
+      <w:proofErr w:type="spellEnd"/>
+      <w:r>
+        <w:rPr>
+          <w:lang w:val="mk-MK"/>
+        </w:rPr>
+        <w:t>);</w:t>
+      </w:r>
+    </w:p>
+    <w:p>
+      <w:pPr>
+        <w:pStyle w:val="programcode"/>
         <w:rPr>
           <w:rFonts w:asciiTheme="minorHAnsi" w:hAnsiTheme="minorHAnsi"/>
           <w:lang w:val="mk-MK"/>
         </w:rPr>
-        <w:t>Слична логика како погорната само што за надвид го задаваме латинското име. Неговиот клуч се наоѓа со погорната функција.</w:t>
-      </w:r>
+      </w:pPr>
     </w:p>
     <w:p>
       <w:pPr>
@@ -1284,48 +2376,26 @@
       </w:pPr>
       <w:r>
         <w:rPr>
-          <w:lang w:val="mk-MK"/>
-        </w:rPr>
-        <w:t>procedure insert_vid(platinsko_ime IN varchar2, pime IN varchar2, pnadvid_latinsko_ime IN varchar2, pdatum IN date);</w:t>
-      </w:r>
-    </w:p>
-    <w:p>
-      <w:pPr>
-        <w:pStyle w:val="programcode"/>
-        <w:rPr>
           <w:rFonts w:asciiTheme="minorHAnsi" w:hAnsiTheme="minorHAnsi"/>
           <w:lang w:val="mk-MK"/>
         </w:rPr>
-      </w:pPr>
-    </w:p>
-    <w:p>
-      <w:pPr>
-        <w:pStyle w:val="programcode"/>
+        <w:t xml:space="preserve">Слична логика како погорната само што за </w:t>
+      </w:r>
+      <w:proofErr w:type="spellStart"/>
+      <w:r>
         <w:rPr>
           <w:rFonts w:asciiTheme="minorHAnsi" w:hAnsiTheme="minorHAnsi"/>
           <w:lang w:val="mk-MK"/>
         </w:rPr>
-      </w:pPr>
+        <w:t>надвид</w:t>
+      </w:r>
+      <w:proofErr w:type="spellEnd"/>
       <w:r>
         <w:rPr>
           <w:rFonts w:asciiTheme="minorHAnsi" w:hAnsiTheme="minorHAnsi"/>
           <w:lang w:val="mk-MK"/>
         </w:rPr>
-        <w:t>Ажурираме вид. Ги ажурираме атрибутите за кои даваме вредности што не се НУЛ, додека за тие што има нул, вредностите остануваат непроменети.</w:t>
-      </w:r>
-    </w:p>
-    <w:p>
-      <w:pPr>
-        <w:pStyle w:val="programcode"/>
-        <w:rPr>
-          <w:lang w:val="mk-MK"/>
-        </w:rPr>
-      </w:pPr>
-      <w:r>
-        <w:rPr>
-          <w:lang w:val="mk-MK"/>
-        </w:rPr>
-        <w:t>procedure update_vid(pid in number, platinsko_ime IN varchar2, pime IN varchar2, pnadvid IN number, pdatum IN date);</w:t>
+        <w:t xml:space="preserve"> го задаваме латинското име. Неговиот клуч се наоѓа со погорната функција.</w:t>
       </w:r>
     </w:p>
     <w:p>
@@ -1336,6 +2406,160 @@
           <w:lang w:val="mk-MK"/>
         </w:rPr>
       </w:pPr>
+      <w:proofErr w:type="spellStart"/>
+      <w:r>
+        <w:rPr>
+          <w:lang w:val="mk-MK"/>
+        </w:rPr>
+        <w:t>procedure</w:t>
+      </w:r>
+      <w:proofErr w:type="spellEnd"/>
+      <w:r>
+        <w:rPr>
+          <w:lang w:val="mk-MK"/>
+        </w:rPr>
+        <w:t xml:space="preserve"> </w:t>
+      </w:r>
+      <w:proofErr w:type="spellStart"/>
+      <w:r>
+        <w:rPr>
+          <w:lang w:val="mk-MK"/>
+        </w:rPr>
+        <w:t>insert</w:t>
+      </w:r>
+      <w:proofErr w:type="spellEnd"/>
+      <w:r>
+        <w:rPr>
+          <w:lang w:val="mk-MK"/>
+        </w:rPr>
+        <w:t>_</w:t>
+      </w:r>
+      <w:proofErr w:type="spellStart"/>
+      <w:r>
+        <w:rPr>
+          <w:lang w:val="mk-MK"/>
+        </w:rPr>
+        <w:t>vid</w:t>
+      </w:r>
+      <w:proofErr w:type="spellEnd"/>
+      <w:r>
+        <w:rPr>
+          <w:lang w:val="mk-MK"/>
+        </w:rPr>
+        <w:t>(</w:t>
+      </w:r>
+      <w:proofErr w:type="spellStart"/>
+      <w:r>
+        <w:rPr>
+          <w:lang w:val="mk-MK"/>
+        </w:rPr>
+        <w:t>platinsko</w:t>
+      </w:r>
+      <w:proofErr w:type="spellEnd"/>
+      <w:r>
+        <w:rPr>
+          <w:lang w:val="mk-MK"/>
+        </w:rPr>
+        <w:t>_</w:t>
+      </w:r>
+      <w:proofErr w:type="spellStart"/>
+      <w:r>
+        <w:rPr>
+          <w:lang w:val="mk-MK"/>
+        </w:rPr>
+        <w:t>ime</w:t>
+      </w:r>
+      <w:proofErr w:type="spellEnd"/>
+      <w:r>
+        <w:rPr>
+          <w:lang w:val="mk-MK"/>
+        </w:rPr>
+        <w:t xml:space="preserve"> IN varchar2, </w:t>
+      </w:r>
+      <w:proofErr w:type="spellStart"/>
+      <w:r>
+        <w:rPr>
+          <w:lang w:val="mk-MK"/>
+        </w:rPr>
+        <w:t>pime</w:t>
+      </w:r>
+      <w:proofErr w:type="spellEnd"/>
+      <w:r>
+        <w:rPr>
+          <w:lang w:val="mk-MK"/>
+        </w:rPr>
+        <w:t xml:space="preserve"> IN varchar2, </w:t>
+      </w:r>
+      <w:proofErr w:type="spellStart"/>
+      <w:r>
+        <w:rPr>
+          <w:lang w:val="mk-MK"/>
+        </w:rPr>
+        <w:t>pnadvid</w:t>
+      </w:r>
+      <w:proofErr w:type="spellEnd"/>
+      <w:r>
+        <w:rPr>
+          <w:lang w:val="mk-MK"/>
+        </w:rPr>
+        <w:t>_</w:t>
+      </w:r>
+      <w:proofErr w:type="spellStart"/>
+      <w:r>
+        <w:rPr>
+          <w:lang w:val="mk-MK"/>
+        </w:rPr>
+        <w:t>latinsko</w:t>
+      </w:r>
+      <w:proofErr w:type="spellEnd"/>
+      <w:r>
+        <w:rPr>
+          <w:lang w:val="mk-MK"/>
+        </w:rPr>
+        <w:t>_</w:t>
+      </w:r>
+      <w:proofErr w:type="spellStart"/>
+      <w:r>
+        <w:rPr>
+          <w:lang w:val="mk-MK"/>
+        </w:rPr>
+        <w:t>ime</w:t>
+      </w:r>
+      <w:proofErr w:type="spellEnd"/>
+      <w:r>
+        <w:rPr>
+          <w:lang w:val="mk-MK"/>
+        </w:rPr>
+        <w:t xml:space="preserve"> IN varchar2, </w:t>
+      </w:r>
+      <w:proofErr w:type="spellStart"/>
+      <w:r>
+        <w:rPr>
+          <w:lang w:val="mk-MK"/>
+        </w:rPr>
+        <w:t>pdatum</w:t>
+      </w:r>
+      <w:proofErr w:type="spellEnd"/>
+      <w:r>
+        <w:rPr>
+          <w:lang w:val="mk-MK"/>
+        </w:rPr>
+        <w:t xml:space="preserve"> IN </w:t>
+      </w:r>
+      <w:proofErr w:type="spellStart"/>
+      <w:r>
+        <w:rPr>
+          <w:lang w:val="mk-MK"/>
+        </w:rPr>
+        <w:t>date</w:t>
+      </w:r>
+      <w:proofErr w:type="spellEnd"/>
+      <w:r>
+        <w:rPr>
+          <w:lang w:val="mk-MK"/>
+        </w:rPr>
+        <w:t>);</w:t>
+      </w:r>
     </w:p>
     <w:p>
       <w:pPr>
@@ -1345,50 +2569,413 @@
           <w:lang w:val="mk-MK"/>
         </w:rPr>
       </w:pPr>
-      <w:r>
+    </w:p>
+    <w:p>
+      <w:pPr>
+        <w:pStyle w:val="programcode"/>
         <w:rPr>
           <w:rFonts w:asciiTheme="minorHAnsi" w:hAnsiTheme="minorHAnsi"/>
           <w:lang w:val="mk-MK"/>
         </w:rPr>
-        <w:t>Бришиме еден ред по ИД.</w:t>
-      </w:r>
-    </w:p>
-    <w:p>
-      <w:pPr>
-        <w:pStyle w:val="programcode"/>
+      </w:pPr>
+      <w:r>
         <w:rPr>
           <w:rFonts w:asciiTheme="minorHAnsi" w:hAnsiTheme="minorHAnsi"/>
           <w:lang w:val="mk-MK"/>
         </w:rPr>
-      </w:pPr>
-      <w:r>
-        <w:rPr>
-          <w:lang w:val="mk-MK"/>
-        </w:rPr>
-        <w:t>procedure delete_vid(pid in number);</w:t>
-      </w:r>
-    </w:p>
-    <w:p>
-      <w:pPr>
-        <w:pStyle w:val="programcode"/>
+        <w:t xml:space="preserve">Ажурираме вид. Ги ажурираме атрибутите за кои даваме вредности што не се НУЛ, додека за тие што има </w:t>
+      </w:r>
+      <w:proofErr w:type="spellStart"/>
+      <w:r>
         <w:rPr>
           <w:rFonts w:asciiTheme="minorHAnsi" w:hAnsiTheme="minorHAnsi"/>
           <w:lang w:val="mk-MK"/>
         </w:rPr>
-      </w:pPr>
-    </w:p>
-    <w:p>
-      <w:pPr>
-        <w:pStyle w:val="programcode"/>
-        <w:rPr>
-          <w:lang w:val="mk-MK"/>
-        </w:rPr>
-      </w:pPr>
-      <w:r>
-        <w:rPr>
-          <w:lang w:val="mk-MK"/>
-        </w:rPr>
-        <w:t>end pak_vidovi;</w:t>
+        <w:t>нул</w:t>
+      </w:r>
+      <w:proofErr w:type="spellEnd"/>
+      <w:r>
+        <w:rPr>
+          <w:rFonts w:asciiTheme="minorHAnsi" w:hAnsiTheme="minorHAnsi"/>
+          <w:lang w:val="mk-MK"/>
+        </w:rPr>
+        <w:t>, вредностите остануваат непроменети.</w:t>
+      </w:r>
+    </w:p>
+    <w:p>
+      <w:pPr>
+        <w:pStyle w:val="programcode"/>
+        <w:rPr>
+          <w:lang w:val="mk-MK"/>
+        </w:rPr>
+      </w:pPr>
+      <w:proofErr w:type="spellStart"/>
+      <w:r>
+        <w:rPr>
+          <w:lang w:val="mk-MK"/>
+        </w:rPr>
+        <w:t>procedure</w:t>
+      </w:r>
+      <w:proofErr w:type="spellEnd"/>
+      <w:r>
+        <w:rPr>
+          <w:lang w:val="mk-MK"/>
+        </w:rPr>
+        <w:t xml:space="preserve"> </w:t>
+      </w:r>
+      <w:proofErr w:type="spellStart"/>
+      <w:r>
+        <w:rPr>
+          <w:lang w:val="mk-MK"/>
+        </w:rPr>
+        <w:t>update</w:t>
+      </w:r>
+      <w:proofErr w:type="spellEnd"/>
+      <w:r>
+        <w:rPr>
+          <w:lang w:val="mk-MK"/>
+        </w:rPr>
+        <w:t>_</w:t>
+      </w:r>
+      <w:proofErr w:type="spellStart"/>
+      <w:r>
+        <w:rPr>
+          <w:lang w:val="mk-MK"/>
+        </w:rPr>
+        <w:t>vid</w:t>
+      </w:r>
+      <w:proofErr w:type="spellEnd"/>
+      <w:r>
+        <w:rPr>
+          <w:lang w:val="mk-MK"/>
+        </w:rPr>
+        <w:t>(</w:t>
+      </w:r>
+      <w:proofErr w:type="spellStart"/>
+      <w:r>
+        <w:rPr>
+          <w:lang w:val="mk-MK"/>
+        </w:rPr>
+        <w:t>pid</w:t>
+      </w:r>
+      <w:proofErr w:type="spellEnd"/>
+      <w:r>
+        <w:rPr>
+          <w:lang w:val="mk-MK"/>
+        </w:rPr>
+        <w:t xml:space="preserve"> </w:t>
+      </w:r>
+      <w:proofErr w:type="spellStart"/>
+      <w:r>
+        <w:rPr>
+          <w:lang w:val="mk-MK"/>
+        </w:rPr>
+        <w:t>in</w:t>
+      </w:r>
+      <w:proofErr w:type="spellEnd"/>
+      <w:r>
+        <w:rPr>
+          <w:lang w:val="mk-MK"/>
+        </w:rPr>
+        <w:t xml:space="preserve"> </w:t>
+      </w:r>
+      <w:proofErr w:type="spellStart"/>
+      <w:r>
+        <w:rPr>
+          <w:lang w:val="mk-MK"/>
+        </w:rPr>
+        <w:t>number</w:t>
+      </w:r>
+      <w:proofErr w:type="spellEnd"/>
+      <w:r>
+        <w:rPr>
+          <w:lang w:val="mk-MK"/>
+        </w:rPr>
+        <w:t xml:space="preserve">, </w:t>
+      </w:r>
+      <w:proofErr w:type="spellStart"/>
+      <w:r>
+        <w:rPr>
+          <w:lang w:val="mk-MK"/>
+        </w:rPr>
+        <w:t>platinsko</w:t>
+      </w:r>
+      <w:proofErr w:type="spellEnd"/>
+      <w:r>
+        <w:rPr>
+          <w:lang w:val="mk-MK"/>
+        </w:rPr>
+        <w:t>_</w:t>
+      </w:r>
+      <w:proofErr w:type="spellStart"/>
+      <w:r>
+        <w:rPr>
+          <w:lang w:val="mk-MK"/>
+        </w:rPr>
+        <w:t>ime</w:t>
+      </w:r>
+      <w:proofErr w:type="spellEnd"/>
+      <w:r>
+        <w:rPr>
+          <w:lang w:val="mk-MK"/>
+        </w:rPr>
+        <w:t xml:space="preserve"> IN varchar2, </w:t>
+      </w:r>
+      <w:proofErr w:type="spellStart"/>
+      <w:r>
+        <w:rPr>
+          <w:lang w:val="mk-MK"/>
+        </w:rPr>
+        <w:t>pime</w:t>
+      </w:r>
+      <w:proofErr w:type="spellEnd"/>
+      <w:r>
+        <w:rPr>
+          <w:lang w:val="mk-MK"/>
+        </w:rPr>
+        <w:t xml:space="preserve"> IN varchar2, </w:t>
+      </w:r>
+      <w:proofErr w:type="spellStart"/>
+      <w:r>
+        <w:rPr>
+          <w:lang w:val="mk-MK"/>
+        </w:rPr>
+        <w:t>pnadvid</w:t>
+      </w:r>
+      <w:proofErr w:type="spellEnd"/>
+      <w:r>
+        <w:rPr>
+          <w:lang w:val="mk-MK"/>
+        </w:rPr>
+        <w:t xml:space="preserve"> IN </w:t>
+      </w:r>
+      <w:proofErr w:type="spellStart"/>
+      <w:r>
+        <w:rPr>
+          <w:lang w:val="mk-MK"/>
+        </w:rPr>
+        <w:t>number</w:t>
+      </w:r>
+      <w:proofErr w:type="spellEnd"/>
+      <w:r>
+        <w:rPr>
+          <w:lang w:val="mk-MK"/>
+        </w:rPr>
+        <w:t xml:space="preserve">, </w:t>
+      </w:r>
+      <w:proofErr w:type="spellStart"/>
+      <w:r>
+        <w:rPr>
+          <w:lang w:val="mk-MK"/>
+        </w:rPr>
+        <w:t>pdatum</w:t>
+      </w:r>
+      <w:proofErr w:type="spellEnd"/>
+      <w:r>
+        <w:rPr>
+          <w:lang w:val="mk-MK"/>
+        </w:rPr>
+        <w:t xml:space="preserve"> IN </w:t>
+      </w:r>
+      <w:proofErr w:type="spellStart"/>
+      <w:r>
+        <w:rPr>
+          <w:lang w:val="mk-MK"/>
+        </w:rPr>
+        <w:t>date</w:t>
+      </w:r>
+      <w:proofErr w:type="spellEnd"/>
+      <w:r>
+        <w:rPr>
+          <w:lang w:val="mk-MK"/>
+        </w:rPr>
+        <w:t>);</w:t>
+      </w:r>
+    </w:p>
+    <w:p>
+      <w:pPr>
+        <w:pStyle w:val="programcode"/>
+        <w:rPr>
+          <w:rFonts w:asciiTheme="minorHAnsi" w:hAnsiTheme="minorHAnsi"/>
+          <w:lang w:val="mk-MK"/>
+        </w:rPr>
+      </w:pPr>
+    </w:p>
+    <w:p>
+      <w:pPr>
+        <w:pStyle w:val="programcode"/>
+        <w:rPr>
+          <w:rFonts w:asciiTheme="minorHAnsi" w:hAnsiTheme="minorHAnsi"/>
+          <w:lang w:val="mk-MK"/>
+        </w:rPr>
+      </w:pPr>
+      <w:proofErr w:type="spellStart"/>
+      <w:r>
+        <w:rPr>
+          <w:rFonts w:asciiTheme="minorHAnsi" w:hAnsiTheme="minorHAnsi"/>
+          <w:lang w:val="mk-MK"/>
+        </w:rPr>
+        <w:t>Бришиме</w:t>
+      </w:r>
+      <w:proofErr w:type="spellEnd"/>
+      <w:r>
+        <w:rPr>
+          <w:rFonts w:asciiTheme="minorHAnsi" w:hAnsiTheme="minorHAnsi"/>
+          <w:lang w:val="mk-MK"/>
+        </w:rPr>
+        <w:t xml:space="preserve"> еден ред по ИД.</w:t>
+      </w:r>
+    </w:p>
+    <w:p>
+      <w:pPr>
+        <w:pStyle w:val="programcode"/>
+        <w:rPr>
+          <w:rFonts w:asciiTheme="minorHAnsi" w:hAnsiTheme="minorHAnsi"/>
+          <w:lang w:val="mk-MK"/>
+        </w:rPr>
+      </w:pPr>
+      <w:proofErr w:type="spellStart"/>
+      <w:r>
+        <w:rPr>
+          <w:lang w:val="mk-MK"/>
+        </w:rPr>
+        <w:t>procedure</w:t>
+      </w:r>
+      <w:proofErr w:type="spellEnd"/>
+      <w:r>
+        <w:rPr>
+          <w:lang w:val="mk-MK"/>
+        </w:rPr>
+        <w:t xml:space="preserve"> </w:t>
+      </w:r>
+      <w:proofErr w:type="spellStart"/>
+      <w:r>
+        <w:rPr>
+          <w:lang w:val="mk-MK"/>
+        </w:rPr>
+        <w:t>delete</w:t>
+      </w:r>
+      <w:proofErr w:type="spellEnd"/>
+      <w:r>
+        <w:rPr>
+          <w:lang w:val="mk-MK"/>
+        </w:rPr>
+        <w:t>_</w:t>
+      </w:r>
+      <w:proofErr w:type="spellStart"/>
+      <w:r>
+        <w:rPr>
+          <w:lang w:val="mk-MK"/>
+        </w:rPr>
+        <w:t>vid</w:t>
+      </w:r>
+      <w:proofErr w:type="spellEnd"/>
+      <w:r>
+        <w:rPr>
+          <w:lang w:val="mk-MK"/>
+        </w:rPr>
+        <w:t>(</w:t>
+      </w:r>
+      <w:proofErr w:type="spellStart"/>
+      <w:r>
+        <w:rPr>
+          <w:lang w:val="mk-MK"/>
+        </w:rPr>
+        <w:t>pid</w:t>
+      </w:r>
+      <w:proofErr w:type="spellEnd"/>
+      <w:r>
+        <w:rPr>
+          <w:lang w:val="mk-MK"/>
+        </w:rPr>
+        <w:t xml:space="preserve"> </w:t>
+      </w:r>
+      <w:proofErr w:type="spellStart"/>
+      <w:r>
+        <w:rPr>
+          <w:lang w:val="mk-MK"/>
+        </w:rPr>
+        <w:t>in</w:t>
+      </w:r>
+      <w:proofErr w:type="spellEnd"/>
+      <w:r>
+        <w:rPr>
+          <w:lang w:val="mk-MK"/>
+        </w:rPr>
+        <w:t xml:space="preserve"> </w:t>
+      </w:r>
+      <w:proofErr w:type="spellStart"/>
+      <w:r>
+        <w:rPr>
+          <w:lang w:val="mk-MK"/>
+        </w:rPr>
+        <w:t>number</w:t>
+      </w:r>
+      <w:proofErr w:type="spellEnd"/>
+      <w:r>
+        <w:rPr>
+          <w:lang w:val="mk-MK"/>
+        </w:rPr>
+        <w:t>);</w:t>
+      </w:r>
+    </w:p>
+    <w:p>
+      <w:pPr>
+        <w:pStyle w:val="programcode"/>
+        <w:rPr>
+          <w:rFonts w:asciiTheme="minorHAnsi" w:hAnsiTheme="minorHAnsi"/>
+          <w:lang w:val="mk-MK"/>
+        </w:rPr>
+      </w:pPr>
+    </w:p>
+    <w:p>
+      <w:pPr>
+        <w:pStyle w:val="programcode"/>
+        <w:rPr>
+          <w:lang w:val="mk-MK"/>
+        </w:rPr>
+      </w:pPr>
+      <w:proofErr w:type="spellStart"/>
+      <w:r>
+        <w:rPr>
+          <w:lang w:val="mk-MK"/>
+        </w:rPr>
+        <w:t>end</w:t>
+      </w:r>
+      <w:proofErr w:type="spellEnd"/>
+      <w:r>
+        <w:rPr>
+          <w:lang w:val="mk-MK"/>
+        </w:rPr>
+        <w:t xml:space="preserve"> </w:t>
+      </w:r>
+      <w:proofErr w:type="spellStart"/>
+      <w:r>
+        <w:rPr>
+          <w:lang w:val="mk-MK"/>
+        </w:rPr>
+        <w:t>pak</w:t>
+      </w:r>
+      <w:proofErr w:type="spellEnd"/>
+      <w:r>
+        <w:rPr>
+          <w:lang w:val="mk-MK"/>
+        </w:rPr>
+        <w:t>_</w:t>
+      </w:r>
+      <w:proofErr w:type="spellStart"/>
+      <w:r>
+        <w:rPr>
+          <w:lang w:val="mk-MK"/>
+        </w:rPr>
+        <w:t>vidovi</w:t>
+      </w:r>
+      <w:proofErr w:type="spellEnd"/>
+      <w:r>
+        <w:rPr>
+          <w:lang w:val="mk-MK"/>
+        </w:rPr>
+        <w:t>;</w:t>
       </w:r>
     </w:p>
     <w:p>
@@ -1447,65 +3034,29 @@
         <w:rPr>
           <w:noProof/>
         </w:rPr>
-        <w:t>procedure insert_proizvod(p_ime varchar2, p</w:t>
-      </w:r>
-      <w:r>
-        <w:rPr>
-          <w:noProof/>
-        </w:rPr>
-        <w:t xml:space="preserve">_opis varchar2, p_idVid number, </w:t>
-      </w:r>
-      <w:r>
-        <w:rPr>
-          <w:noProof/>
-        </w:rPr>
-        <w:t>p_idTip number, p_idNacinObrabotka number, p_datumDodavanje date);</w:t>
-      </w:r>
-    </w:p>
-    <w:p>
-      <w:pPr>
-        <w:pStyle w:val="programcode"/>
-        <w:rPr>
-          <w:noProof/>
-        </w:rPr>
-      </w:pPr>
-    </w:p>
-    <w:p>
-      <w:pPr>
-        <w:pStyle w:val="programcode"/>
-        <w:rPr>
-          <w:noProof/>
-        </w:rPr>
-      </w:pPr>
-      <w:r>
-        <w:rPr>
-          <w:noProof/>
-        </w:rPr>
-        <w:t>procedure update_proizvod(p_id number, p</w:t>
-      </w:r>
-      <w:r>
-        <w:rPr>
-          <w:noProof/>
-        </w:rPr>
-        <w:t xml:space="preserve">_ime varchar2, p_opis varchar2, </w:t>
-      </w:r>
-      <w:r>
-        <w:rPr>
-          <w:noProof/>
-        </w:rPr>
-        <w:t>p_idVid number, p_idTip num</w:t>
-      </w:r>
-      <w:r>
-        <w:rPr>
-          <w:noProof/>
-        </w:rPr>
-        <w:t xml:space="preserve">ber, p_idNacinObrabotka number, </w:t>
-      </w:r>
-      <w:r>
-        <w:rPr>
-          <w:noProof/>
-        </w:rPr>
-        <w:t>p_datumDodavanje date);</w:t>
+        <w:t>procedure insert_proizvod(p_ime varchar2, p_opis varchar2, p_idVid number, p_idTip number, p_idNacinObrabotka number, p_datumDodavanje date);</w:t>
+      </w:r>
+    </w:p>
+    <w:p>
+      <w:pPr>
+        <w:pStyle w:val="programcode"/>
+        <w:rPr>
+          <w:noProof/>
+        </w:rPr>
+      </w:pPr>
+    </w:p>
+    <w:p>
+      <w:pPr>
+        <w:pStyle w:val="programcode"/>
+        <w:rPr>
+          <w:noProof/>
+        </w:rPr>
+      </w:pPr>
+      <w:r>
+        <w:rPr>
+          <w:noProof/>
+        </w:rPr>
+        <w:t>procedure update_proizvod(p_id number, p_ime varchar2, p_opis varchar2, p_idVid number, p_idTip number, p_idNacinObrabotka number, p_datumDodavanje date);</w:t>
       </w:r>
     </w:p>
     <w:p>
@@ -1582,19 +3133,7 @@
         <w:rPr>
           <w:noProof/>
         </w:rPr>
-        <w:t>function najdiBrojNaProi</w:t>
-      </w:r>
-      <w:r>
-        <w:rPr>
-          <w:noProof/>
-        </w:rPr>
-        <w:t xml:space="preserve">zvodiSodrzatVid(p_vidId number) </w:t>
-      </w:r>
-      <w:r>
-        <w:rPr>
-          <w:noProof/>
-        </w:rPr>
-        <w:t>return number;</w:t>
+        <w:t>function najdiBrojNaProizvodiSodrzatVid(p_vidId number) return number;</w:t>
       </w:r>
     </w:p>
     <w:p>
@@ -1666,7 +3205,21 @@
         <w:rPr>
           <w:lang w:val="mk-MK"/>
         </w:rPr>
-        <w:t xml:space="preserve"> за да се зачува некој логички редослед на внес на записи и некои статистички дистрибуции.</w:t>
+        <w:t xml:space="preserve"> за да се зачува некој логички редослед на </w:t>
+      </w:r>
+      <w:proofErr w:type="spellStart"/>
+      <w:r>
+        <w:rPr>
+          <w:lang w:val="mk-MK"/>
+        </w:rPr>
+        <w:t>внес</w:t>
+      </w:r>
+      <w:proofErr w:type="spellEnd"/>
+      <w:r>
+        <w:rPr>
+          <w:lang w:val="mk-MK"/>
+        </w:rPr>
+        <w:t xml:space="preserve"> на записи и некои статистички дистрибуции.</w:t>
       </w:r>
     </w:p>
     <w:p>
@@ -2369,15 +3922,43 @@
         <w:rPr>
           <w:lang w:val="mk-MK"/>
         </w:rPr>
-        <w:t>Ќе ги оптимизираме првите 2 прашалника.</w:t>
-      </w:r>
-    </w:p>
-    <w:p>
-      <w:r>
-        <w:rPr>
-          <w:lang w:val="mk-MK"/>
-        </w:rPr>
-        <w:t>За прашалник прој 1 од погоре го добиваме следниов план.</w:t>
+        <w:t xml:space="preserve">Ќе ги </w:t>
+      </w:r>
+      <w:proofErr w:type="spellStart"/>
+      <w:r>
+        <w:rPr>
+          <w:lang w:val="mk-MK"/>
+        </w:rPr>
+        <w:t>оптимизираме</w:t>
+      </w:r>
+      <w:proofErr w:type="spellEnd"/>
+      <w:r>
+        <w:rPr>
+          <w:lang w:val="mk-MK"/>
+        </w:rPr>
+        <w:t xml:space="preserve"> првите 2 прашалника.</w:t>
+      </w:r>
+    </w:p>
+    <w:p>
+      <w:r>
+        <w:rPr>
+          <w:lang w:val="mk-MK"/>
+        </w:rPr>
+        <w:t xml:space="preserve">За прашалник </w:t>
+      </w:r>
+      <w:proofErr w:type="spellStart"/>
+      <w:r>
+        <w:rPr>
+          <w:lang w:val="mk-MK"/>
+        </w:rPr>
+        <w:t>прој</w:t>
+      </w:r>
+      <w:proofErr w:type="spellEnd"/>
+      <w:r>
+        <w:rPr>
+          <w:lang w:val="mk-MK"/>
+        </w:rPr>
+        <w:t xml:space="preserve"> 1 од погоре го добиваме следниов план.</w:t>
       </w:r>
     </w:p>
     <w:p>
@@ -2673,38 +4254,60 @@
         <w:pStyle w:val="programcode"/>
       </w:pPr>
       <w:r>
-        <w:t>-- 1.1 o</w:t>
-      </w:r>
-      <w:r>
-        <w:t>t</w:t>
-      </w:r>
-      <w:r>
-        <w:t>stranet connect by</w:t>
-      </w:r>
-    </w:p>
-    <w:p>
-      <w:pPr>
-        <w:pStyle w:val="programcode"/>
-      </w:pPr>
-      <w:r>
-        <w:t>select *</w:t>
-      </w:r>
-    </w:p>
-    <w:p>
-      <w:pPr>
-        <w:pStyle w:val="programcode"/>
-      </w:pPr>
-      <w:r>
-        <w:t>from vidovi v</w:t>
-      </w:r>
-    </w:p>
-    <w:p>
-      <w:pPr>
-        <w:pStyle w:val="programcode"/>
-      </w:pPr>
+        <w:t xml:space="preserve">-- 1.1 </w:t>
+      </w:r>
+      <w:proofErr w:type="spellStart"/>
+      <w:r>
+        <w:t>otstranet</w:t>
+      </w:r>
+      <w:proofErr w:type="spellEnd"/>
+      <w:r>
+        <w:t xml:space="preserve"> connect by</w:t>
+      </w:r>
+    </w:p>
+    <w:p>
+      <w:pPr>
+        <w:pStyle w:val="programcode"/>
+      </w:pPr>
+      <w:proofErr w:type="gramStart"/>
+      <w:r>
+        <w:t>select</w:t>
+      </w:r>
+      <w:proofErr w:type="gramEnd"/>
+      <w:r>
+        <w:t xml:space="preserve"> *</w:t>
+      </w:r>
+    </w:p>
+    <w:p>
+      <w:pPr>
+        <w:pStyle w:val="programcode"/>
+      </w:pPr>
+      <w:proofErr w:type="gramStart"/>
+      <w:r>
+        <w:t>from</w:t>
+      </w:r>
+      <w:proofErr w:type="gramEnd"/>
+      <w:r>
+        <w:t xml:space="preserve"> </w:t>
+      </w:r>
+      <w:proofErr w:type="spellStart"/>
+      <w:r>
+        <w:t>vidovi</w:t>
+      </w:r>
+      <w:proofErr w:type="spellEnd"/>
+      <w:r>
+        <w:t xml:space="preserve"> v</w:t>
+      </w:r>
+    </w:p>
+    <w:p>
+      <w:pPr>
+        <w:pStyle w:val="programcode"/>
+      </w:pPr>
+      <w:proofErr w:type="gramStart"/>
       <w:r>
         <w:t>where</w:t>
       </w:r>
+      <w:proofErr w:type="gramEnd"/>
     </w:p>
     <w:p>
       <w:pPr>
@@ -2719,56 +4322,115 @@
         <w:pStyle w:val="programcode"/>
       </w:pPr>
       <w:r>
-        <w:t xml:space="preserve">  (lower(V.IME) like lower('%' || :search || '%') OR</w:t>
-      </w:r>
-    </w:p>
-    <w:p>
-      <w:pPr>
-        <w:pStyle w:val="programcode"/>
-      </w:pPr>
-      <w:r>
-        <w:t xml:space="preserve">  lower(V.LATINSKO_IME) like lower('%' || :search || '%'))</w:t>
-      </w:r>
-    </w:p>
-    <w:p>
-      <w:pPr>
-        <w:pStyle w:val="programcode"/>
-      </w:pPr>
+        <w:t xml:space="preserve">  (</w:t>
+      </w:r>
+      <w:proofErr w:type="gramStart"/>
+      <w:r>
+        <w:t>lower(</w:t>
+      </w:r>
+      <w:proofErr w:type="gramEnd"/>
+      <w:r>
+        <w:t>V.IME) like lower('%' || :search || '%') OR</w:t>
+      </w:r>
+    </w:p>
+    <w:p>
+      <w:pPr>
+        <w:pStyle w:val="programcode"/>
+      </w:pPr>
+      <w:r>
+        <w:t xml:space="preserve">  </w:t>
+      </w:r>
+      <w:proofErr w:type="gramStart"/>
+      <w:r>
+        <w:t>lower(</w:t>
+      </w:r>
+      <w:proofErr w:type="gramEnd"/>
+      <w:r>
+        <w:t>V.LATINSKO_IME) like lower('%' || :search || '%'))</w:t>
+      </w:r>
+    </w:p>
+    <w:p>
+      <w:pPr>
+        <w:pStyle w:val="programcode"/>
+      </w:pPr>
+      <w:proofErr w:type="gramStart"/>
       <w:r>
         <w:t>union</w:t>
       </w:r>
-    </w:p>
-    <w:p>
-      <w:pPr>
-        <w:pStyle w:val="programcode"/>
-      </w:pPr>
-      <w:r>
-        <w:t>select *</w:t>
-      </w:r>
-    </w:p>
-    <w:p>
-      <w:pPr>
-        <w:pStyle w:val="programcode"/>
-      </w:pPr>
-      <w:r>
-        <w:t>from vidovi v</w:t>
-      </w:r>
-    </w:p>
-    <w:p>
-      <w:pPr>
-        <w:pStyle w:val="programcode"/>
-      </w:pPr>
+      <w:proofErr w:type="gramEnd"/>
+    </w:p>
+    <w:p>
+      <w:pPr>
+        <w:pStyle w:val="programcode"/>
+      </w:pPr>
+      <w:proofErr w:type="gramStart"/>
+      <w:r>
+        <w:t>select</w:t>
+      </w:r>
+      <w:proofErr w:type="gramEnd"/>
+      <w:r>
+        <w:t xml:space="preserve"> *</w:t>
+      </w:r>
+    </w:p>
+    <w:p>
+      <w:pPr>
+        <w:pStyle w:val="programcode"/>
+      </w:pPr>
+      <w:proofErr w:type="gramStart"/>
+      <w:r>
+        <w:t>from</w:t>
+      </w:r>
+      <w:proofErr w:type="gramEnd"/>
+      <w:r>
+        <w:t xml:space="preserve"> </w:t>
+      </w:r>
+      <w:proofErr w:type="spellStart"/>
+      <w:r>
+        <w:t>vidovi</w:t>
+      </w:r>
+      <w:proofErr w:type="spellEnd"/>
+      <w:r>
+        <w:t xml:space="preserve"> v</w:t>
+      </w:r>
+    </w:p>
+    <w:p>
+      <w:pPr>
+        <w:pStyle w:val="programcode"/>
+      </w:pPr>
+      <w:proofErr w:type="gramStart"/>
       <w:r>
         <w:t>where</w:t>
       </w:r>
-    </w:p>
-    <w:p>
-      <w:pPr>
-        <w:pStyle w:val="programcode"/>
-      </w:pPr>
-      <w:r>
-        <w:t xml:space="preserve">  --operatorot in e vsusnot spojuvanje</w:t>
-      </w:r>
+      <w:proofErr w:type="gramEnd"/>
+    </w:p>
+    <w:p>
+      <w:pPr>
+        <w:pStyle w:val="programcode"/>
+      </w:pPr>
+      <w:r>
+        <w:t xml:space="preserve">  --</w:t>
+      </w:r>
+      <w:proofErr w:type="spellStart"/>
+      <w:r>
+        <w:t>operatorot</w:t>
+      </w:r>
+      <w:proofErr w:type="spellEnd"/>
+      <w:r>
+        <w:t xml:space="preserve"> in e </w:t>
+      </w:r>
+      <w:proofErr w:type="spellStart"/>
+      <w:r>
+        <w:t>vsusnot</w:t>
+      </w:r>
+      <w:proofErr w:type="spellEnd"/>
+      <w:r>
+        <w:t xml:space="preserve"> </w:t>
+      </w:r>
+      <w:proofErr w:type="spellStart"/>
+      <w:r>
+        <w:t>spojuvanje</w:t>
+      </w:r>
+      <w:proofErr w:type="spellEnd"/>
     </w:p>
     <w:p>
       <w:pPr>
@@ -2783,24 +4445,58 @@
         <w:pStyle w:val="programcode"/>
       </w:pPr>
       <w:r>
-        <w:t xml:space="preserve">    select v.idvid</w:t>
-      </w:r>
-    </w:p>
-    <w:p>
-      <w:pPr>
-        <w:pStyle w:val="programcode"/>
-      </w:pPr>
-      <w:r>
-        <w:t xml:space="preserve">    from vidovi v</w:t>
-      </w:r>
-    </w:p>
-    <w:p>
-      <w:pPr>
-        <w:pStyle w:val="programcode"/>
-      </w:pPr>
-      <w:r>
-        <w:t xml:space="preserve">    where</w:t>
-      </w:r>
+        <w:t xml:space="preserve">    </w:t>
+      </w:r>
+      <w:proofErr w:type="gramStart"/>
+      <w:r>
+        <w:t>select</w:t>
+      </w:r>
+      <w:proofErr w:type="gramEnd"/>
+      <w:r>
+        <w:t xml:space="preserve"> </w:t>
+      </w:r>
+      <w:proofErr w:type="spellStart"/>
+      <w:r>
+        <w:t>v.idvid</w:t>
+      </w:r>
+      <w:proofErr w:type="spellEnd"/>
+    </w:p>
+    <w:p>
+      <w:pPr>
+        <w:pStyle w:val="programcode"/>
+      </w:pPr>
+      <w:r>
+        <w:t xml:space="preserve">    </w:t>
+      </w:r>
+      <w:proofErr w:type="gramStart"/>
+      <w:r>
+        <w:t>from</w:t>
+      </w:r>
+      <w:proofErr w:type="gramEnd"/>
+      <w:r>
+        <w:t xml:space="preserve"> </w:t>
+      </w:r>
+      <w:proofErr w:type="spellStart"/>
+      <w:r>
+        <w:t>vidovi</w:t>
+      </w:r>
+      <w:proofErr w:type="spellEnd"/>
+      <w:r>
+        <w:t xml:space="preserve"> v</w:t>
+      </w:r>
+    </w:p>
+    <w:p>
+      <w:pPr>
+        <w:pStyle w:val="programcode"/>
+      </w:pPr>
+      <w:r>
+        <w:t xml:space="preserve">    </w:t>
+      </w:r>
+      <w:proofErr w:type="gramStart"/>
+      <w:r>
+        <w:t>where</w:t>
+      </w:r>
+      <w:proofErr w:type="gramEnd"/>
     </w:p>
     <w:p>
       <w:pPr>
@@ -2816,15 +4512,31 @@
         <w:pStyle w:val="programcode"/>
       </w:pPr>
       <w:r>
-        <w:t xml:space="preserve">      (lower(V.IME) like lower('%' || :search || '%') OR</w:t>
-      </w:r>
-    </w:p>
-    <w:p>
-      <w:pPr>
-        <w:pStyle w:val="programcode"/>
-      </w:pPr>
-      <w:r>
-        <w:t xml:space="preserve">      lower(V.LATINSKO_IME) like lower('%' || :search || '%')));</w:t>
+        <w:t xml:space="preserve">      (</w:t>
+      </w:r>
+      <w:proofErr w:type="gramStart"/>
+      <w:r>
+        <w:t>lower(</w:t>
+      </w:r>
+      <w:proofErr w:type="gramEnd"/>
+      <w:r>
+        <w:t>V.IME) like lower('%' || :search || '%') OR</w:t>
+      </w:r>
+    </w:p>
+    <w:p>
+      <w:pPr>
+        <w:pStyle w:val="programcode"/>
+      </w:pPr>
+      <w:r>
+        <w:t xml:space="preserve">      </w:t>
+      </w:r>
+      <w:proofErr w:type="gramStart"/>
+      <w:r>
+        <w:t>lower(</w:t>
+      </w:r>
+      <w:proofErr w:type="gramEnd"/>
+      <w:r>
+        <w:t>V.LATINSKO_IME) like lower('%' || :search || '%')));</w:t>
       </w:r>
     </w:p>
     <w:p>
@@ -2832,6 +4544,10 @@
         <w:pStyle w:val="image"/>
       </w:pPr>
       <w:r>
+        <w:rPr>
+          <w:noProof/>
+          <w:lang w:val="mk-MK" w:eastAsia="mk-MK"/>
+        </w:rPr>
         <w:drawing>
           <wp:inline distT="0" distB="0" distL="0" distR="0" wp14:anchorId="2DD47B28">
             <wp:extent cx="4395470" cy="2499360"/>
@@ -2941,25 +4657,7 @@
         <w:rPr>
           <w:lang w:val="mk-MK"/>
         </w:rPr>
-        <w:t>С</w:t>
-      </w:r>
-      <w:r>
-        <w:rPr>
-          <w:lang w:val="mk-MK"/>
-        </w:rPr>
-        <w:t xml:space="preserve">епак и со новиов </w:t>
-      </w:r>
-      <w:r>
-        <w:rPr>
-          <w:lang w:val="mk-MK"/>
-        </w:rPr>
-        <w:t>прашалник</w:t>
-      </w:r>
-      <w:r>
-        <w:rPr>
-          <w:lang w:val="mk-MK"/>
-        </w:rPr>
-        <w:t xml:space="preserve"> не добиваме никаква предност. </w:t>
+        <w:t xml:space="preserve">Сепак и со новиов прашалник не добиваме никаква предност. </w:t>
       </w:r>
       <w:r>
         <w:rPr>
@@ -3015,8 +4713,13 @@
         </w:rPr>
         <w:t xml:space="preserve"> </w:t>
       </w:r>
-      <w:r>
-        <w:t xml:space="preserve">vidovi_idvid </w:t>
+      <w:proofErr w:type="spellStart"/>
+      <w:r>
+        <w:t>vidovi_idvid</w:t>
+      </w:r>
+      <w:proofErr w:type="spellEnd"/>
+      <w:r>
+        <w:t xml:space="preserve"> </w:t>
       </w:r>
       <w:r>
         <w:rPr>
@@ -3072,9 +4775,11 @@
         </w:rPr>
         <w:t xml:space="preserve">лавната оптимизација треба да се направи </w:t>
       </w:r>
+      <w:proofErr w:type="spellStart"/>
       <w:r>
         <w:t>всушност</w:t>
       </w:r>
+      <w:proofErr w:type="spellEnd"/>
       <w:r>
         <w:rPr>
           <w:lang w:val="mk-MK"/>
@@ -3090,27 +4795,47 @@
         </w:rPr>
         <w:t xml:space="preserve">а тоа не </w:t>
       </w:r>
+      <w:proofErr w:type="spellStart"/>
       <w:r>
         <w:t>можеме</w:t>
       </w:r>
+      <w:proofErr w:type="spellEnd"/>
       <w:r>
         <w:rPr>
           <w:lang w:val="mk-MK"/>
         </w:rPr>
         <w:t xml:space="preserve"> да ставиме </w:t>
       </w:r>
+      <w:proofErr w:type="spellStart"/>
       <w:r>
         <w:t>обичен</w:t>
       </w:r>
-      <w:r>
-        <w:rPr>
-          <w:lang w:val="mk-MK"/>
-        </w:rPr>
-        <w:t xml:space="preserve"> инде</w:t>
-      </w:r>
-      <w:r>
-        <w:t>кс туку</w:t>
-      </w:r>
+      <w:proofErr w:type="spellEnd"/>
+      <w:r>
+        <w:rPr>
+          <w:lang w:val="mk-MK"/>
+        </w:rPr>
+        <w:t xml:space="preserve"> </w:t>
+      </w:r>
+      <w:proofErr w:type="spellStart"/>
+      <w:r>
+        <w:rPr>
+          <w:lang w:val="mk-MK"/>
+        </w:rPr>
+        <w:t>инде</w:t>
+      </w:r>
+      <w:r>
+        <w:t>кс</w:t>
+      </w:r>
+      <w:proofErr w:type="spellEnd"/>
+      <w:r>
+        <w:t xml:space="preserve"> </w:t>
+      </w:r>
+      <w:proofErr w:type="spellStart"/>
+      <w:r>
+        <w:t>туку</w:t>
+      </w:r>
+      <w:proofErr w:type="spellEnd"/>
       <w:r>
         <w:t xml:space="preserve"> </w:t>
       </w:r>
@@ -3141,7 +4866,7 @@
       <w:r>
         <w:t xml:space="preserve"> </w:t>
       </w:r>
-      <w:hyperlink r:id="rId14" w:history="1">
+      <w:hyperlink r:id="rId14" w:anchor="g1020588" w:history="1">
         <w:r>
           <w:rPr>
             <w:rStyle w:val="a8"/>
@@ -3161,7 +4886,63 @@
         <w:rPr>
           <w:lang w:val="mk-MK"/>
         </w:rPr>
-        <w:t xml:space="preserve">Во Оракл освен стандардните индекси со Б+ дрво и битмап индекси може да се креираат т.н. доменски индески преку синтаксата </w:t>
+        <w:t xml:space="preserve">Во </w:t>
+      </w:r>
+      <w:proofErr w:type="spellStart"/>
+      <w:r>
+        <w:rPr>
+          <w:lang w:val="mk-MK"/>
+        </w:rPr>
+        <w:t>Оракл</w:t>
+      </w:r>
+      <w:proofErr w:type="spellEnd"/>
+      <w:r>
+        <w:rPr>
+          <w:lang w:val="mk-MK"/>
+        </w:rPr>
+        <w:t xml:space="preserve"> освен стандардните индекси со Б+ дрво и </w:t>
+      </w:r>
+      <w:proofErr w:type="spellStart"/>
+      <w:r>
+        <w:rPr>
+          <w:lang w:val="mk-MK"/>
+        </w:rPr>
+        <w:t>битмап</w:t>
+      </w:r>
+      <w:proofErr w:type="spellEnd"/>
+      <w:r>
+        <w:rPr>
+          <w:lang w:val="mk-MK"/>
+        </w:rPr>
+        <w:t xml:space="preserve"> индекси може да се креираат т.н. </w:t>
+      </w:r>
+      <w:proofErr w:type="spellStart"/>
+      <w:r>
+        <w:rPr>
+          <w:lang w:val="mk-MK"/>
+        </w:rPr>
+        <w:t>доменски</w:t>
+      </w:r>
+      <w:proofErr w:type="spellEnd"/>
+      <w:r>
+        <w:rPr>
+          <w:lang w:val="mk-MK"/>
+        </w:rPr>
+        <w:t xml:space="preserve"> </w:t>
+      </w:r>
+      <w:proofErr w:type="spellStart"/>
+      <w:r>
+        <w:rPr>
+          <w:lang w:val="mk-MK"/>
+        </w:rPr>
+        <w:t>индески</w:t>
+      </w:r>
+      <w:proofErr w:type="spellEnd"/>
+      <w:r>
+        <w:rPr>
+          <w:lang w:val="mk-MK"/>
+        </w:rPr>
+        <w:t xml:space="preserve"> преку синтаксата </w:t>
       </w:r>
       <w:r>
         <w:t>Create index on … INDEXTYPE</w:t>
@@ -3179,16 +4960,114 @@
         <w:rPr>
           <w:lang w:val="mk-MK"/>
         </w:rPr>
-        <w:t xml:space="preserve"> Оракл дозволува врз табела програмер да креира разни дополнителни индексни структруи (пример КД-дрво, Квад-дрво, Р+ дрво за географски податоци). Треба само да се приспособи индексот кон интерфејс од Оракл за да може тие да комуницираат и што е приспособен со погорната синтака креираме индекси применливи во специфичен домен. Тука</w:t>
-      </w:r>
-      <w:r>
         <w:t xml:space="preserve"> </w:t>
       </w:r>
-      <w:r>
-        <w:rPr>
-          <w:lang w:val="mk-MK"/>
-        </w:rPr>
-        <w:t xml:space="preserve">ќе го искорситиме </w:t>
+      <w:proofErr w:type="spellStart"/>
+      <w:r>
+        <w:rPr>
+          <w:lang w:val="mk-MK"/>
+        </w:rPr>
+        <w:t>Оракл</w:t>
+      </w:r>
+      <w:proofErr w:type="spellEnd"/>
+      <w:r>
+        <w:rPr>
+          <w:lang w:val="mk-MK"/>
+        </w:rPr>
+        <w:t xml:space="preserve"> дозволува врз табела програмер да креира разни дополнителни индексни </w:t>
+      </w:r>
+      <w:proofErr w:type="spellStart"/>
+      <w:r>
+        <w:rPr>
+          <w:lang w:val="mk-MK"/>
+        </w:rPr>
+        <w:t>структруи</w:t>
+      </w:r>
+      <w:proofErr w:type="spellEnd"/>
+      <w:r>
+        <w:rPr>
+          <w:lang w:val="mk-MK"/>
+        </w:rPr>
+        <w:t xml:space="preserve"> (пример </w:t>
+      </w:r>
+      <w:proofErr w:type="spellStart"/>
+      <w:r>
+        <w:rPr>
+          <w:lang w:val="mk-MK"/>
+        </w:rPr>
+        <w:t>КД-дрво</w:t>
+      </w:r>
+      <w:proofErr w:type="spellEnd"/>
+      <w:r>
+        <w:rPr>
+          <w:lang w:val="mk-MK"/>
+        </w:rPr>
+        <w:t xml:space="preserve">, </w:t>
+      </w:r>
+      <w:proofErr w:type="spellStart"/>
+      <w:r>
+        <w:rPr>
+          <w:lang w:val="mk-MK"/>
+        </w:rPr>
+        <w:t>Квад-дрво</w:t>
+      </w:r>
+      <w:proofErr w:type="spellEnd"/>
+      <w:r>
+        <w:rPr>
+          <w:lang w:val="mk-MK"/>
+        </w:rPr>
+        <w:t xml:space="preserve">, Р+ дрво за географски податоци). Треба само да се приспособи индексот кон интерфејс од </w:t>
+      </w:r>
+      <w:proofErr w:type="spellStart"/>
+      <w:r>
+        <w:rPr>
+          <w:lang w:val="mk-MK"/>
+        </w:rPr>
+        <w:t>Оракл</w:t>
+      </w:r>
+      <w:proofErr w:type="spellEnd"/>
+      <w:r>
+        <w:rPr>
+          <w:lang w:val="mk-MK"/>
+        </w:rPr>
+        <w:t xml:space="preserve"> за да може тие да комуницираат и што е приспособен со погорната </w:t>
+      </w:r>
+      <w:proofErr w:type="spellStart"/>
+      <w:r>
+        <w:rPr>
+          <w:lang w:val="mk-MK"/>
+        </w:rPr>
+        <w:t>синтака</w:t>
+      </w:r>
+      <w:proofErr w:type="spellEnd"/>
+      <w:r>
+        <w:rPr>
+          <w:lang w:val="mk-MK"/>
+        </w:rPr>
+        <w:t xml:space="preserve"> креираме индекси применливи во специфичен домен. Тука</w:t>
+      </w:r>
+      <w:r>
+        <w:t xml:space="preserve"> </w:t>
+      </w:r>
+      <w:r>
+        <w:rPr>
+          <w:lang w:val="mk-MK"/>
+        </w:rPr>
+        <w:t xml:space="preserve">ќе го </w:t>
+      </w:r>
+      <w:proofErr w:type="spellStart"/>
+      <w:r>
+        <w:rPr>
+          <w:lang w:val="mk-MK"/>
+        </w:rPr>
+        <w:t>искорситиме</w:t>
+      </w:r>
+      <w:proofErr w:type="spellEnd"/>
+      <w:r>
+        <w:rPr>
+          <w:lang w:val="mk-MK"/>
+        </w:rPr>
+        <w:t xml:space="preserve"> </w:t>
       </w:r>
       <w:r>
         <w:t>CTXCAT</w:t>
@@ -3541,19 +5420,7 @@
         <w:rPr>
           <w:lang w:val="mk-MK"/>
         </w:rPr>
-        <w:t xml:space="preserve">егативна страна на </w:t>
-      </w:r>
-      <w:r>
-        <w:rPr>
-          <w:lang w:val="mk-MK"/>
-        </w:rPr>
-        <w:t xml:space="preserve">CATSEARCH </w:t>
-      </w:r>
-      <w:r>
-        <w:rPr>
-          <w:lang w:val="mk-MK"/>
-        </w:rPr>
-        <w:t>е сто преба</w:t>
+        <w:t>егативна страна на CATSEARCH е сто преба</w:t>
       </w:r>
       <w:r>
         <w:rPr>
@@ -3565,13 +5432,7 @@
         <w:rPr>
           <w:lang w:val="mk-MK"/>
         </w:rPr>
-        <w:t xml:space="preserve">дел од </w:t>
-      </w:r>
-      <w:r>
-        <w:rPr>
-          <w:lang w:val="mk-MK"/>
-        </w:rPr>
-        <w:t>почетокот</w:t>
+        <w:t>дел од почетокот</w:t>
       </w:r>
       <w:r>
         <w:rPr>
@@ -3595,19 +5456,7 @@
         <w:rPr>
           <w:lang w:val="mk-MK"/>
         </w:rPr>
-        <w:t xml:space="preserve">ме </w:t>
-      </w:r>
-      <w:r>
-        <w:rPr>
-          <w:lang w:val="mk-MK"/>
-        </w:rPr>
-        <w:t>ѕвездичка</w:t>
-      </w:r>
-      <w:r>
-        <w:rPr>
-          <w:lang w:val="mk-MK"/>
-        </w:rPr>
-        <w:t xml:space="preserve"> в</w:t>
+        <w:t>ме ѕвездичка в</w:t>
       </w:r>
       <w:r>
         <w:rPr>
@@ -3616,7 +5465,15 @@
         <w:t xml:space="preserve">о стрингот десно, пример </w:t>
       </w:r>
       <w:r>
-        <w:t>‘felix*’</w:t>
+        <w:t>‘</w:t>
+      </w:r>
+      <w:proofErr w:type="spellStart"/>
+      <w:r>
+        <w:t>felix</w:t>
+      </w:r>
+      <w:proofErr w:type="spellEnd"/>
+      <w:r>
+        <w:t>*’</w:t>
       </w:r>
       <w:r>
         <w:rPr>
@@ -3753,6 +5610,10 @@
         <w:pStyle w:val="image"/>
       </w:pPr>
       <w:r>
+        <w:rPr>
+          <w:noProof/>
+          <w:lang w:val="mk-MK" w:eastAsia="mk-MK"/>
+        </w:rPr>
         <w:lastRenderedPageBreak/>
         <w:drawing>
           <wp:inline distT="0" distB="0" distL="0" distR="0" wp14:anchorId="39F90024" wp14:editId="20874045">
@@ -3856,11 +5717,47 @@
       </w:r>
     </w:p>
     <w:p>
-      <w:r>
-        <w:rPr>
-          <w:lang w:val="mk-MK"/>
-        </w:rPr>
-        <w:t>Забележиваме како доменскиот индекс се претвора во битмап-индекс и потоа зашто користиме индекс на две колони со услов или, таа операција елегантно се претвора во битово или на двата индекси.</w:t>
+      <w:proofErr w:type="spellStart"/>
+      <w:r>
+        <w:rPr>
+          <w:lang w:val="mk-MK"/>
+        </w:rPr>
+        <w:t>Забележиваме</w:t>
+      </w:r>
+      <w:proofErr w:type="spellEnd"/>
+      <w:r>
+        <w:rPr>
+          <w:lang w:val="mk-MK"/>
+        </w:rPr>
+        <w:t xml:space="preserve"> како </w:t>
+      </w:r>
+      <w:proofErr w:type="spellStart"/>
+      <w:r>
+        <w:rPr>
+          <w:lang w:val="mk-MK"/>
+        </w:rPr>
+        <w:t>доменскиот</w:t>
+      </w:r>
+      <w:proofErr w:type="spellEnd"/>
+      <w:r>
+        <w:rPr>
+          <w:lang w:val="mk-MK"/>
+        </w:rPr>
+        <w:t xml:space="preserve"> индекс се претвора во </w:t>
+      </w:r>
+      <w:proofErr w:type="spellStart"/>
+      <w:r>
+        <w:rPr>
+          <w:lang w:val="mk-MK"/>
+        </w:rPr>
+        <w:t>битмап-индекс</w:t>
+      </w:r>
+      <w:proofErr w:type="spellEnd"/>
+      <w:r>
+        <w:rPr>
+          <w:lang w:val="mk-MK"/>
+        </w:rPr>
+        <w:t xml:space="preserve"> и потоа зашто користиме индекс на две колони со услов или, таа операција елегантно се претвора во битово или на двата индекси.</w:t>
       </w:r>
     </w:p>
     <w:p>
@@ -3883,12 +5780,1238 @@
           <w:lang w:val="mk-MK"/>
         </w:rPr>
       </w:pPr>
+      <w:r>
+        <w:rPr>
+          <w:lang w:val="mk-MK"/>
+        </w:rPr>
+        <w:t>Вториот прашалник прикажан погоре иако е точен, кога го пуштаме на голем граф трае долго и не завршува. Ако го видиме планот го добиваме ова.</w:t>
+      </w:r>
+    </w:p>
+    <w:p>
+      <w:pPr>
+        <w:pStyle w:val="image"/>
+        <w:rPr>
+          <w:lang w:val="mk-MK"/>
+        </w:rPr>
+      </w:pPr>
+      <w:r>
+        <w:rPr>
+          <w:noProof/>
+          <w:lang w:val="mk-MK" w:eastAsia="mk-MK"/>
+        </w:rPr>
+        <w:lastRenderedPageBreak/>
+        <w:drawing>
+          <wp:inline distT="0" distB="0" distL="0" distR="0">
+            <wp:extent cx="4391025" cy="3533775"/>
+            <wp:effectExtent l="0" t="0" r="9525" b="9525"/>
+            <wp:docPr id="5" name="Слика 5"/>
+            <wp:cNvGraphicFramePr>
+              <a:graphicFrameLocks xmlns:a="http://schemas.openxmlformats.org/drawingml/2006/main" noChangeAspect="1"/>
+            </wp:cNvGraphicFramePr>
+            <a:graphic xmlns:a="http://schemas.openxmlformats.org/drawingml/2006/main">
+              <a:graphicData uri="http://schemas.openxmlformats.org/drawingml/2006/picture">
+                <pic:pic xmlns:pic="http://schemas.openxmlformats.org/drawingml/2006/picture">
+                  <pic:nvPicPr>
+                    <pic:cNvPr id="0" name="Picture 1"/>
+                    <pic:cNvPicPr>
+                      <a:picLocks noChangeAspect="1" noChangeArrowheads="1"/>
+                    </pic:cNvPicPr>
+                  </pic:nvPicPr>
+                  <pic:blipFill>
+                    <a:blip r:embed="rId16">
+                      <a:extLst>
+                        <a:ext uri="{28A0092B-C50C-407E-A947-70E740481C1C}">
+                          <a14:useLocalDpi xmlns:a14="http://schemas.microsoft.com/office/drawing/2010/main" val="0"/>
+                        </a:ext>
+                      </a:extLst>
+                    </a:blip>
+                    <a:srcRect/>
+                    <a:stretch>
+                      <a:fillRect/>
+                    </a:stretch>
+                  </pic:blipFill>
+                  <pic:spPr bwMode="auto">
+                    <a:xfrm>
+                      <a:off x="0" y="0"/>
+                      <a:ext cx="4391025" cy="3533775"/>
+                    </a:xfrm>
+                    <a:prstGeom prst="rect">
+                      <a:avLst/>
+                    </a:prstGeom>
+                    <a:noFill/>
+                    <a:ln>
+                      <a:noFill/>
+                    </a:ln>
+                  </pic:spPr>
+                </pic:pic>
+              </a:graphicData>
+            </a:graphic>
+          </wp:inline>
+        </w:drawing>
+      </w:r>
+    </w:p>
+    <w:p>
+      <w:pPr>
+        <w:pStyle w:val="figurecaption"/>
+        <w:rPr>
+          <w:lang w:val="mk-MK"/>
+        </w:rPr>
+      </w:pPr>
+      <w:r>
+        <w:rPr>
+          <w:b/>
+        </w:rPr>
+        <w:t xml:space="preserve">Fig. </w:t>
+      </w:r>
+      <w:r>
+        <w:rPr>
+          <w:b/>
+        </w:rPr>
+        <w:fldChar w:fldCharType="begin"/>
+      </w:r>
+      <w:r>
+        <w:rPr>
+          <w:b/>
+        </w:rPr>
+        <w:instrText xml:space="preserve"> SEQ "Figure" \* MERGEFORMAT </w:instrText>
+      </w:r>
+      <w:r>
+        <w:rPr>
+          <w:b/>
+        </w:rPr>
+        <w:fldChar w:fldCharType="separate"/>
+      </w:r>
+      <w:r>
+        <w:rPr>
+          <w:b/>
+          <w:noProof/>
+        </w:rPr>
+        <w:t>6</w:t>
+      </w:r>
+      <w:r>
+        <w:rPr>
+          <w:b/>
+        </w:rPr>
+        <w:fldChar w:fldCharType="end"/>
+      </w:r>
+      <w:r>
+        <w:rPr>
+          <w:b/>
+        </w:rPr>
+        <w:t>.</w:t>
+      </w:r>
+      <w:r>
+        <w:t xml:space="preserve"> </w:t>
+      </w:r>
+      <w:r>
+        <w:rPr>
+          <w:lang w:val="mk-MK"/>
+        </w:rPr>
+        <w:t>План на прашалник 2</w:t>
+      </w:r>
+    </w:p>
+    <w:p>
+      <w:pPr>
+        <w:rPr>
+          <w:lang w:val="mk-MK"/>
+        </w:rPr>
+      </w:pPr>
+      <w:r>
+        <w:rPr>
+          <w:lang w:val="mk-MK"/>
+        </w:rPr>
+        <w:t xml:space="preserve">Забележуваме дека иако во </w:t>
+      </w:r>
+      <w:r>
+        <w:t>CONNECY BY</w:t>
+      </w:r>
+      <w:r>
+        <w:rPr>
+          <w:lang w:val="mk-MK"/>
+        </w:rPr>
+        <w:t xml:space="preserve"> имаме ставено услов за почетни јазли, </w:t>
+      </w:r>
+      <w:proofErr w:type="spellStart"/>
+      <w:r>
+        <w:rPr>
+          <w:lang w:val="mk-MK"/>
+        </w:rPr>
+        <w:t>изршувачот</w:t>
+      </w:r>
+      <w:proofErr w:type="spellEnd"/>
+      <w:r>
+        <w:rPr>
+          <w:lang w:val="mk-MK"/>
+        </w:rPr>
+        <w:t xml:space="preserve"> на прашалници тоа го преуредува и прави </w:t>
+      </w:r>
+      <w:r>
+        <w:t xml:space="preserve">CONNECY BY </w:t>
+      </w:r>
+      <w:r>
+        <w:rPr>
+          <w:lang w:val="mk-MK"/>
+        </w:rPr>
+        <w:t xml:space="preserve">без </w:t>
+      </w:r>
+      <w:r>
+        <w:t>Start with (</w:t>
+      </w:r>
+      <w:proofErr w:type="spellStart"/>
+      <w:r>
+        <w:rPr>
+          <w:lang w:val="mk-MK"/>
+        </w:rPr>
+        <w:t>филтира</w:t>
+      </w:r>
+      <w:proofErr w:type="spellEnd"/>
+      <w:r>
+        <w:rPr>
+          <w:lang w:val="mk-MK"/>
+        </w:rPr>
+        <w:t xml:space="preserve"> некаде подоцна</w:t>
+      </w:r>
+      <w:r>
+        <w:t>)</w:t>
+      </w:r>
+      <w:r>
+        <w:rPr>
+          <w:lang w:val="mk-MK"/>
+        </w:rPr>
+        <w:t xml:space="preserve">. </w:t>
+      </w:r>
+      <w:r>
+        <w:t>CONNECT BY</w:t>
+      </w:r>
+      <w:r>
+        <w:rPr>
+          <w:lang w:val="mk-MK"/>
+        </w:rPr>
+        <w:t xml:space="preserve"> е всушност изминување со ДФС низ граф и без почеток значи дека ние ќе пуштиме ДФС почнувајќи од секој јазол што е премногу. Ако го препишеме прашалникот така што спојувањето од операторот ИН го направиме горе со </w:t>
+      </w:r>
+      <w:r>
+        <w:t>LEFT OUTER JOIN</w:t>
+      </w:r>
+      <w:r>
+        <w:rPr>
+          <w:lang w:val="mk-MK"/>
+        </w:rPr>
+        <w:t xml:space="preserve"> го добиваме следниов прашалник.</w:t>
+      </w:r>
+    </w:p>
+    <w:p>
+      <w:pPr>
+        <w:pStyle w:val="programcode"/>
+      </w:pPr>
+      <w:proofErr w:type="gramStart"/>
+      <w:r>
+        <w:t>select</w:t>
+      </w:r>
+      <w:proofErr w:type="gramEnd"/>
+      <w:r>
+        <w:t xml:space="preserve"> unique P.IDPROIZVOD, P.IME, P.VIDOVI_IDVID</w:t>
+      </w:r>
+    </w:p>
+    <w:p>
+      <w:pPr>
+        <w:pStyle w:val="programcode"/>
+      </w:pPr>
+      <w:r>
+        <w:t xml:space="preserve">  </w:t>
+      </w:r>
+      <w:proofErr w:type="gramStart"/>
+      <w:r>
+        <w:t>from</w:t>
+      </w:r>
+      <w:proofErr w:type="gramEnd"/>
+      <w:r>
+        <w:t xml:space="preserve"> PROIZVODI p left outer join UCESTVO_RECEPTI ur on P.IDPROIZVOD = UR.RECEPTI_PROIZVODI_IDPROIZVOD</w:t>
+      </w:r>
+    </w:p>
+    <w:p>
+      <w:pPr>
+        <w:pStyle w:val="programcode"/>
+      </w:pPr>
+      <w:r>
+        <w:t xml:space="preserve">  </w:t>
+      </w:r>
+      <w:proofErr w:type="gramStart"/>
+      <w:r>
+        <w:t>left</w:t>
+      </w:r>
+      <w:proofErr w:type="gramEnd"/>
+      <w:r>
+        <w:t xml:space="preserve"> outer join (</w:t>
+      </w:r>
+    </w:p>
+    <w:p>
+      <w:pPr>
+        <w:pStyle w:val="programcode"/>
+      </w:pPr>
+      <w:r>
+        <w:t xml:space="preserve">    </w:t>
+      </w:r>
+      <w:proofErr w:type="gramStart"/>
+      <w:r>
+        <w:t>select</w:t>
+      </w:r>
+      <w:proofErr w:type="gramEnd"/>
+      <w:r>
+        <w:t xml:space="preserve"> V.IDVID</w:t>
+      </w:r>
+    </w:p>
+    <w:p>
+      <w:pPr>
+        <w:pStyle w:val="programcode"/>
+      </w:pPr>
+      <w:r>
+        <w:t xml:space="preserve">    </w:t>
+      </w:r>
+      <w:proofErr w:type="gramStart"/>
+      <w:r>
+        <w:t>from</w:t>
+      </w:r>
+      <w:proofErr w:type="gramEnd"/>
+      <w:r>
+        <w:t xml:space="preserve"> </w:t>
+      </w:r>
+      <w:proofErr w:type="spellStart"/>
+      <w:r>
+        <w:t>vidovi</w:t>
+      </w:r>
+      <w:proofErr w:type="spellEnd"/>
+      <w:r>
+        <w:t xml:space="preserve"> v</w:t>
+      </w:r>
+    </w:p>
+    <w:p>
+      <w:pPr>
+        <w:pStyle w:val="programcode"/>
+      </w:pPr>
+      <w:r>
+        <w:t xml:space="preserve">    </w:t>
+      </w:r>
+      <w:proofErr w:type="gramStart"/>
+      <w:r>
+        <w:t>start</w:t>
+      </w:r>
+      <w:proofErr w:type="gramEnd"/>
+      <w:r>
+        <w:t xml:space="preserve"> with V.VIDOVI_IDVID is null AND </w:t>
+      </w:r>
+    </w:p>
+    <w:p>
+      <w:pPr>
+        <w:pStyle w:val="programcode"/>
+      </w:pPr>
+      <w:r>
+        <w:t xml:space="preserve">      (</w:t>
+      </w:r>
+      <w:proofErr w:type="gramStart"/>
+      <w:r>
+        <w:t>lower(</w:t>
+      </w:r>
+      <w:proofErr w:type="gramEnd"/>
+      <w:r>
+        <w:t>V.IME) like lower('%' || :search || '%') OR</w:t>
+      </w:r>
+    </w:p>
+    <w:p>
+      <w:pPr>
+        <w:pStyle w:val="programcode"/>
+      </w:pPr>
+      <w:r>
+        <w:t xml:space="preserve">      </w:t>
+      </w:r>
+      <w:proofErr w:type="gramStart"/>
+      <w:r>
+        <w:t>lower(</w:t>
+      </w:r>
+      <w:proofErr w:type="gramEnd"/>
+      <w:r>
+        <w:t>V.LATINSKO_IME) like lower('%' || :search || '%'))</w:t>
+      </w:r>
+    </w:p>
+    <w:p>
+      <w:pPr>
+        <w:pStyle w:val="programcode"/>
+      </w:pPr>
+      <w:r>
+        <w:t xml:space="preserve">    </w:t>
+      </w:r>
+      <w:proofErr w:type="gramStart"/>
+      <w:r>
+        <w:t>connect</w:t>
+      </w:r>
+      <w:proofErr w:type="gramEnd"/>
+      <w:r>
+        <w:t xml:space="preserve"> by prior V.IDVID = V.VIDOVI_IDVID</w:t>
+      </w:r>
+    </w:p>
+    <w:p>
+      <w:pPr>
+        <w:pStyle w:val="programcode"/>
+      </w:pPr>
+      <w:r>
+        <w:t xml:space="preserve">  ) </w:t>
+      </w:r>
+      <w:proofErr w:type="spellStart"/>
+      <w:r>
+        <w:t>vv</w:t>
+      </w:r>
+      <w:proofErr w:type="spellEnd"/>
+      <w:r>
+        <w:t xml:space="preserve"> on P.VIDOVI_IDVID = VV.IDVID</w:t>
+      </w:r>
+    </w:p>
+    <w:p>
+      <w:pPr>
+        <w:pStyle w:val="programcode"/>
+      </w:pPr>
+      <w:proofErr w:type="gramStart"/>
+      <w:r>
+        <w:lastRenderedPageBreak/>
+        <w:t>start</w:t>
+      </w:r>
+      <w:proofErr w:type="gramEnd"/>
+      <w:r>
+        <w:t xml:space="preserve"> with VV.IDVID is not null</w:t>
+      </w:r>
+    </w:p>
+    <w:p>
+      <w:pPr>
+        <w:pStyle w:val="programcode"/>
+      </w:pPr>
+      <w:proofErr w:type="gramStart"/>
+      <w:r>
+        <w:t>connect</w:t>
+      </w:r>
+      <w:proofErr w:type="gramEnd"/>
+      <w:r>
+        <w:t xml:space="preserve"> by PROIZVODI_IDPROIZVOD = prior IDPROIZVOD;</w:t>
+      </w:r>
+    </w:p>
+    <w:p>
+      <w:pPr>
+        <w:pStyle w:val="p1a"/>
+        <w:rPr>
+          <w:lang w:val="mk-MK"/>
+        </w:rPr>
+      </w:pPr>
+      <w:r>
+        <w:rPr>
+          <w:lang w:val="mk-MK"/>
+        </w:rPr>
+        <w:t xml:space="preserve">Прашалникот се извршува за околу 15-тина секунди. Може и дополнително да се </w:t>
+      </w:r>
+      <w:proofErr w:type="spellStart"/>
+      <w:r>
+        <w:rPr>
+          <w:lang w:val="mk-MK"/>
+        </w:rPr>
+        <w:t>оптимизира</w:t>
+      </w:r>
+      <w:proofErr w:type="spellEnd"/>
+      <w:r>
+        <w:rPr>
+          <w:lang w:val="mk-MK"/>
+        </w:rPr>
+        <w:t xml:space="preserve"> но ова засега е доволно. Ова е неговиот план.</w:t>
+      </w:r>
+    </w:p>
+    <w:p>
+      <w:pPr>
+        <w:pStyle w:val="image"/>
+      </w:pPr>
+      <w:r>
+        <w:rPr>
+          <w:noProof/>
+          <w:lang w:val="mk-MK" w:eastAsia="mk-MK"/>
+        </w:rPr>
+        <w:drawing>
+          <wp:inline distT="0" distB="0" distL="0" distR="0">
+            <wp:extent cx="4391025" cy="3638550"/>
+            <wp:effectExtent l="0" t="0" r="9525" b="0"/>
+            <wp:docPr id="6" name="Слика 6"/>
+            <wp:cNvGraphicFramePr>
+              <a:graphicFrameLocks xmlns:a="http://schemas.openxmlformats.org/drawingml/2006/main" noChangeAspect="1"/>
+            </wp:cNvGraphicFramePr>
+            <a:graphic xmlns:a="http://schemas.openxmlformats.org/drawingml/2006/main">
+              <a:graphicData uri="http://schemas.openxmlformats.org/drawingml/2006/picture">
+                <pic:pic xmlns:pic="http://schemas.openxmlformats.org/drawingml/2006/picture">
+                  <pic:nvPicPr>
+                    <pic:cNvPr id="0" name="Picture 2"/>
+                    <pic:cNvPicPr>
+                      <a:picLocks noChangeAspect="1" noChangeArrowheads="1"/>
+                    </pic:cNvPicPr>
+                  </pic:nvPicPr>
+                  <pic:blipFill>
+                    <a:blip r:embed="rId17">
+                      <a:extLst>
+                        <a:ext uri="{28A0092B-C50C-407E-A947-70E740481C1C}">
+                          <a14:useLocalDpi xmlns:a14="http://schemas.microsoft.com/office/drawing/2010/main" val="0"/>
+                        </a:ext>
+                      </a:extLst>
+                    </a:blip>
+                    <a:srcRect/>
+                    <a:stretch>
+                      <a:fillRect/>
+                    </a:stretch>
+                  </pic:blipFill>
+                  <pic:spPr bwMode="auto">
+                    <a:xfrm>
+                      <a:off x="0" y="0"/>
+                      <a:ext cx="4391025" cy="3638550"/>
+                    </a:xfrm>
+                    <a:prstGeom prst="rect">
+                      <a:avLst/>
+                    </a:prstGeom>
+                    <a:noFill/>
+                    <a:ln>
+                      <a:noFill/>
+                    </a:ln>
+                  </pic:spPr>
+                </pic:pic>
+              </a:graphicData>
+            </a:graphic>
+          </wp:inline>
+        </w:drawing>
+      </w:r>
+    </w:p>
+    <w:p>
+      <w:pPr>
+        <w:pStyle w:val="figurecaption"/>
+        <w:rPr>
+          <w:lang w:val="mk-MK"/>
+        </w:rPr>
+      </w:pPr>
+      <w:r>
+        <w:rPr>
+          <w:b/>
+        </w:rPr>
+        <w:t xml:space="preserve">Fig. </w:t>
+      </w:r>
+      <w:r>
+        <w:rPr>
+          <w:b/>
+        </w:rPr>
+        <w:fldChar w:fldCharType="begin"/>
+      </w:r>
+      <w:r>
+        <w:rPr>
+          <w:b/>
+        </w:rPr>
+        <w:instrText xml:space="preserve"> SEQ "Figure" \* MERGEFORMAT </w:instrText>
+      </w:r>
+      <w:r>
+        <w:rPr>
+          <w:b/>
+        </w:rPr>
+        <w:fldChar w:fldCharType="separate"/>
+      </w:r>
+      <w:r>
+        <w:rPr>
+          <w:b/>
+          <w:noProof/>
+        </w:rPr>
+        <w:t>7</w:t>
+      </w:r>
+      <w:r>
+        <w:rPr>
+          <w:b/>
+        </w:rPr>
+        <w:fldChar w:fldCharType="end"/>
+      </w:r>
+      <w:r>
+        <w:rPr>
+          <w:b/>
+        </w:rPr>
+        <w:t>.</w:t>
+      </w:r>
+      <w:r>
+        <w:t xml:space="preserve"> </w:t>
+      </w:r>
+      <w:proofErr w:type="spellStart"/>
+      <w:r>
+        <w:rPr>
+          <w:lang w:val="mk-MK"/>
+        </w:rPr>
+        <w:t>Плн</w:t>
+      </w:r>
+      <w:proofErr w:type="spellEnd"/>
+      <w:r>
+        <w:rPr>
+          <w:lang w:val="mk-MK"/>
+        </w:rPr>
+        <w:t xml:space="preserve"> на </w:t>
+      </w:r>
+      <w:proofErr w:type="spellStart"/>
+      <w:r>
+        <w:rPr>
+          <w:lang w:val="mk-MK"/>
+        </w:rPr>
+        <w:t>оптимизиран</w:t>
+      </w:r>
+      <w:proofErr w:type="spellEnd"/>
+      <w:r>
+        <w:rPr>
+          <w:lang w:val="mk-MK"/>
+        </w:rPr>
+        <w:t xml:space="preserve"> прашалник 2.</w:t>
+      </w:r>
+    </w:p>
+    <w:p>
+      <w:pPr>
+        <w:pStyle w:val="heading1"/>
+        <w:rPr>
+          <w:lang w:val="mk-MK"/>
+        </w:rPr>
+      </w:pPr>
+      <w:r>
+        <w:rPr>
+          <w:lang w:val="mk-MK"/>
+        </w:rPr>
+        <w:t>Апликација</w:t>
+      </w:r>
+    </w:p>
+    <w:p>
+      <w:pPr>
+        <w:rPr>
+          <w:lang w:val="mk-MK"/>
+        </w:rPr>
+      </w:pPr>
+      <w:r>
+        <w:rPr>
+          <w:lang w:val="mk-MK"/>
+        </w:rPr>
+        <w:t xml:space="preserve">Апликацијата е изработена во Јава со рамката Свинг. За поврзување со базата се </w:t>
+      </w:r>
+      <w:proofErr w:type="spellStart"/>
+      <w:r>
+        <w:rPr>
+          <w:lang w:val="mk-MK"/>
+        </w:rPr>
+        <w:t>корсита</w:t>
+      </w:r>
+      <w:proofErr w:type="spellEnd"/>
+      <w:r>
+        <w:rPr>
+          <w:lang w:val="mk-MK"/>
+        </w:rPr>
+        <w:t xml:space="preserve"> стандардното АПИ ЈДБЦ кое пак внатрешно го користи </w:t>
+      </w:r>
+      <w:proofErr w:type="spellStart"/>
+      <w:r>
+        <w:t>Oacle</w:t>
+      </w:r>
+      <w:proofErr w:type="spellEnd"/>
+      <w:r>
+        <w:t xml:space="preserve"> thin driver.</w:t>
+      </w:r>
+      <w:r>
+        <w:rPr>
+          <w:lang w:val="mk-MK"/>
+        </w:rPr>
+        <w:t xml:space="preserve"> Направена </w:t>
+      </w:r>
+      <w:proofErr w:type="spellStart"/>
+      <w:r>
+        <w:rPr>
+          <w:lang w:val="mk-MK"/>
+        </w:rPr>
+        <w:t>класта</w:t>
+      </w:r>
+      <w:proofErr w:type="spellEnd"/>
+      <w:r>
+        <w:rPr>
+          <w:lang w:val="mk-MK"/>
+        </w:rPr>
+        <w:t xml:space="preserve"> </w:t>
+      </w:r>
+      <w:r>
+        <w:t>Vid</w:t>
+      </w:r>
+      <w:r>
+        <w:rPr>
+          <w:lang w:val="mk-MK"/>
+        </w:rPr>
+        <w:t xml:space="preserve"> што претставува еден </w:t>
+      </w:r>
+      <w:proofErr w:type="spellStart"/>
+      <w:r>
+        <w:rPr>
+          <w:lang w:val="mk-MK"/>
+        </w:rPr>
+        <w:t>ентетиет</w:t>
+      </w:r>
+      <w:proofErr w:type="spellEnd"/>
+      <w:r>
+        <w:rPr>
+          <w:lang w:val="mk-MK"/>
+        </w:rPr>
+        <w:t xml:space="preserve"> вид и </w:t>
+      </w:r>
+      <w:proofErr w:type="spellStart"/>
+      <w:r>
+        <w:rPr>
+          <w:lang w:val="mk-MK"/>
+        </w:rPr>
+        <w:t>класта</w:t>
+      </w:r>
+      <w:proofErr w:type="spellEnd"/>
+      <w:r>
+        <w:rPr>
+          <w:lang w:val="mk-MK"/>
+        </w:rPr>
+        <w:t xml:space="preserve"> </w:t>
+      </w:r>
+      <w:proofErr w:type="spellStart"/>
+      <w:r>
+        <w:t>VidDao</w:t>
+      </w:r>
+      <w:proofErr w:type="spellEnd"/>
+      <w:r>
+        <w:rPr>
+          <w:lang w:val="mk-MK"/>
+        </w:rPr>
+        <w:t xml:space="preserve"> што го следи шаблонот „</w:t>
+      </w:r>
+      <w:r>
+        <w:t>Data access object</w:t>
+      </w:r>
+      <w:r>
+        <w:rPr>
+          <w:lang w:val="mk-MK"/>
+        </w:rPr>
+        <w:t xml:space="preserve">“ во кој се наоѓаат прашалниците со </w:t>
+      </w:r>
+      <w:r>
+        <w:t>SQL</w:t>
+      </w:r>
+      <w:r>
+        <w:rPr>
+          <w:lang w:val="mk-MK"/>
+        </w:rPr>
+        <w:t xml:space="preserve"> поврзани со видови (читање, </w:t>
+      </w:r>
+      <w:proofErr w:type="spellStart"/>
+      <w:r>
+        <w:rPr>
+          <w:lang w:val="mk-MK"/>
+        </w:rPr>
+        <w:t>внес</w:t>
+      </w:r>
+      <w:proofErr w:type="spellEnd"/>
+      <w:r>
+        <w:rPr>
+          <w:lang w:val="mk-MK"/>
+        </w:rPr>
+        <w:t xml:space="preserve">, </w:t>
+      </w:r>
+      <w:proofErr w:type="spellStart"/>
+      <w:r>
+        <w:rPr>
+          <w:lang w:val="mk-MK"/>
+        </w:rPr>
+        <w:t>ажурурање</w:t>
+      </w:r>
+      <w:proofErr w:type="spellEnd"/>
+      <w:r>
+        <w:rPr>
+          <w:lang w:val="mk-MK"/>
+        </w:rPr>
+        <w:t xml:space="preserve"> и бришење). Надвор од оваа класа нема </w:t>
+      </w:r>
+      <w:r>
+        <w:t>SQL</w:t>
+      </w:r>
+      <w:r>
+        <w:rPr>
+          <w:lang w:val="mk-MK"/>
+        </w:rPr>
+        <w:t xml:space="preserve">, односно таа е апстракција над </w:t>
+      </w:r>
+      <w:proofErr w:type="spellStart"/>
+      <w:r>
+        <w:rPr>
+          <w:lang w:val="mk-MK"/>
+        </w:rPr>
+        <w:t>релацискиот</w:t>
+      </w:r>
+      <w:proofErr w:type="spellEnd"/>
+      <w:r>
+        <w:rPr>
+          <w:lang w:val="mk-MK"/>
+        </w:rPr>
+        <w:t xml:space="preserve"> модел, премин од </w:t>
+      </w:r>
+      <w:proofErr w:type="spellStart"/>
+      <w:r>
+        <w:rPr>
+          <w:lang w:val="mk-MK"/>
+        </w:rPr>
+        <w:t>релациски</w:t>
+      </w:r>
+      <w:proofErr w:type="spellEnd"/>
+      <w:r>
+        <w:rPr>
+          <w:lang w:val="mk-MK"/>
+        </w:rPr>
+        <w:t xml:space="preserve"> во </w:t>
+      </w:r>
+      <w:proofErr w:type="spellStart"/>
+      <w:r>
+        <w:rPr>
+          <w:lang w:val="mk-MK"/>
+        </w:rPr>
+        <w:t>објектен</w:t>
+      </w:r>
+      <w:proofErr w:type="spellEnd"/>
+      <w:r>
+        <w:rPr>
+          <w:lang w:val="mk-MK"/>
+        </w:rPr>
+        <w:t xml:space="preserve"> модел. Потоа кај формите имаме две централни класи, </w:t>
+      </w:r>
+      <w:proofErr w:type="spellStart"/>
+      <w:r>
+        <w:t>JTable</w:t>
+      </w:r>
+      <w:proofErr w:type="spellEnd"/>
+      <w:r>
+        <w:t xml:space="preserve"> </w:t>
+      </w:r>
+      <w:r>
+        <w:rPr>
+          <w:lang w:val="mk-MK"/>
+        </w:rPr>
+        <w:t xml:space="preserve">и </w:t>
+      </w:r>
+      <w:proofErr w:type="spellStart"/>
+      <w:r>
+        <w:t>TableModel</w:t>
+      </w:r>
+      <w:proofErr w:type="spellEnd"/>
+      <w:r>
+        <w:t>.</w:t>
+      </w:r>
+      <w:r>
+        <w:rPr>
+          <w:lang w:val="mk-MK"/>
+        </w:rPr>
+        <w:t xml:space="preserve"> Идејата е да се следи шаблонот </w:t>
+      </w:r>
+      <w:r>
+        <w:t>MVC (</w:t>
+      </w:r>
+      <w:r>
+        <w:rPr>
+          <w:lang w:val="mk-MK"/>
+        </w:rPr>
+        <w:t>самата библиотека Свинг е градена со таа идеја</w:t>
+      </w:r>
+      <w:r>
+        <w:t>)</w:t>
+      </w:r>
+      <w:r>
+        <w:rPr>
+          <w:lang w:val="mk-MK"/>
+        </w:rPr>
+        <w:t xml:space="preserve"> па тука </w:t>
+      </w:r>
+      <w:proofErr w:type="spellStart"/>
+      <w:r>
+        <w:t>TableModel</w:t>
+      </w:r>
+      <w:proofErr w:type="spellEnd"/>
+      <w:r>
+        <w:rPr>
+          <w:lang w:val="mk-MK"/>
+        </w:rPr>
+        <w:t xml:space="preserve"> е единствената класа што комуницира со </w:t>
+      </w:r>
+      <w:proofErr w:type="spellStart"/>
+      <w:r>
+        <w:t>VidDao</w:t>
+      </w:r>
+      <w:proofErr w:type="spellEnd"/>
+      <w:r>
+        <w:rPr>
+          <w:lang w:val="mk-MK"/>
+        </w:rPr>
+        <w:t xml:space="preserve">, а пак формата комуницира со </w:t>
+      </w:r>
+      <w:proofErr w:type="spellStart"/>
+      <w:r>
+        <w:t>TableModel</w:t>
+      </w:r>
+      <w:proofErr w:type="spellEnd"/>
+      <w:r>
+        <w:t xml:space="preserve"> </w:t>
+      </w:r>
+      <w:proofErr w:type="spellStart"/>
+      <w:r>
+        <w:t>за</w:t>
+      </w:r>
+      <w:proofErr w:type="spellEnd"/>
+      <w:r>
+        <w:t xml:space="preserve"> </w:t>
+      </w:r>
+      <w:proofErr w:type="spellStart"/>
+      <w:r>
+        <w:t>било</w:t>
+      </w:r>
+      <w:proofErr w:type="spellEnd"/>
+      <w:r>
+        <w:t xml:space="preserve"> </w:t>
+      </w:r>
+      <w:proofErr w:type="spellStart"/>
+      <w:r>
+        <w:t>какви</w:t>
+      </w:r>
+      <w:proofErr w:type="spellEnd"/>
+      <w:r>
+        <w:t xml:space="preserve"> </w:t>
+      </w:r>
+      <w:r>
+        <w:rPr>
+          <w:lang w:val="mk-MK"/>
+        </w:rPr>
+        <w:lastRenderedPageBreak/>
+        <w:t xml:space="preserve">барања, пример вчитај следна страница, внеси запис, избриши запис. </w:t>
+      </w:r>
+      <w:proofErr w:type="spellStart"/>
+      <w:r>
+        <w:t>TableModel</w:t>
+      </w:r>
+      <w:proofErr w:type="spellEnd"/>
+      <w:r>
+        <w:rPr>
+          <w:lang w:val="mk-MK"/>
+        </w:rPr>
+        <w:t xml:space="preserve"> го известува погледот (</w:t>
+      </w:r>
+      <w:proofErr w:type="spellStart"/>
+      <w:r>
+        <w:t>JTable</w:t>
+      </w:r>
+      <w:proofErr w:type="spellEnd"/>
+      <w:r>
+        <w:rPr>
+          <w:lang w:val="mk-MK"/>
+        </w:rPr>
+        <w:t xml:space="preserve">) за било какви промени, и објектот </w:t>
+      </w:r>
+      <w:proofErr w:type="spellStart"/>
+      <w:r>
+        <w:t>JTable</w:t>
+      </w:r>
+      <w:proofErr w:type="spellEnd"/>
+      <w:r>
+        <w:rPr>
+          <w:lang w:val="mk-MK"/>
+        </w:rPr>
+        <w:t xml:space="preserve"> ги прикажува на екран. Следуваат две слики од апликацијата.</w:t>
+      </w:r>
+    </w:p>
+    <w:p>
+      <w:pPr>
+        <w:pStyle w:val="image"/>
+      </w:pPr>
+      <w:r>
+        <w:rPr>
+          <w:noProof/>
+          <w:lang w:val="mk-MK" w:eastAsia="mk-MK"/>
+        </w:rPr>
+        <w:drawing>
+          <wp:inline distT="0" distB="0" distL="0" distR="0" wp14:anchorId="7029CF8E" wp14:editId="1403E84D">
+            <wp:extent cx="4392930" cy="3920490"/>
+            <wp:effectExtent l="0" t="0" r="7620" b="3810"/>
+            <wp:docPr id="8" name="Слика 8"/>
+            <wp:cNvGraphicFramePr>
+              <a:graphicFrameLocks xmlns:a="http://schemas.openxmlformats.org/drawingml/2006/main" noChangeAspect="1"/>
+            </wp:cNvGraphicFramePr>
+            <a:graphic xmlns:a="http://schemas.openxmlformats.org/drawingml/2006/main">
+              <a:graphicData uri="http://schemas.openxmlformats.org/drawingml/2006/picture">
+                <pic:pic xmlns:pic="http://schemas.openxmlformats.org/drawingml/2006/picture">
+                  <pic:nvPicPr>
+                    <pic:cNvPr id="1" name=""/>
+                    <pic:cNvPicPr/>
+                  </pic:nvPicPr>
+                  <pic:blipFill>
+                    <a:blip r:embed="rId18"/>
+                    <a:stretch>
+                      <a:fillRect/>
+                    </a:stretch>
+                  </pic:blipFill>
+                  <pic:spPr>
+                    <a:xfrm>
+                      <a:off x="0" y="0"/>
+                      <a:ext cx="4392930" cy="3920490"/>
+                    </a:xfrm>
+                    <a:prstGeom prst="rect">
+                      <a:avLst/>
+                    </a:prstGeom>
+                  </pic:spPr>
+                </pic:pic>
+              </a:graphicData>
+            </a:graphic>
+          </wp:inline>
+        </w:drawing>
+      </w:r>
+    </w:p>
+    <w:p>
+      <w:pPr>
+        <w:pStyle w:val="figurecaption"/>
+      </w:pPr>
+      <w:r>
+        <w:rPr>
+          <w:b/>
+        </w:rPr>
+        <w:t xml:space="preserve">Fig. </w:t>
+      </w:r>
+      <w:r>
+        <w:rPr>
+          <w:b/>
+        </w:rPr>
+        <w:fldChar w:fldCharType="begin"/>
+      </w:r>
+      <w:r>
+        <w:rPr>
+          <w:b/>
+        </w:rPr>
+        <w:instrText xml:space="preserve"> SEQ "Figure" \* MERGEFORMAT </w:instrText>
+      </w:r>
+      <w:r>
+        <w:rPr>
+          <w:b/>
+        </w:rPr>
+        <w:fldChar w:fldCharType="separate"/>
+      </w:r>
+      <w:r>
+        <w:rPr>
+          <w:b/>
+          <w:noProof/>
+        </w:rPr>
+        <w:t>8</w:t>
+      </w:r>
+      <w:r>
+        <w:rPr>
+          <w:b/>
+        </w:rPr>
+        <w:fldChar w:fldCharType="end"/>
+      </w:r>
+      <w:r>
+        <w:rPr>
+          <w:b/>
+        </w:rPr>
+        <w:t>.</w:t>
+      </w:r>
+      <w:r>
+        <w:t xml:space="preserve"> </w:t>
+      </w:r>
+    </w:p>
+    <w:p>
+      <w:pPr>
+        <w:pStyle w:val="image"/>
+      </w:pPr>
+      <w:r>
+        <w:rPr>
+          <w:noProof/>
+          <w:lang w:val="mk-MK" w:eastAsia="mk-MK"/>
+        </w:rPr>
+        <w:lastRenderedPageBreak/>
+        <w:drawing>
+          <wp:inline distT="0" distB="0" distL="0" distR="0" wp14:anchorId="74E7BB44" wp14:editId="2C47CE26">
+            <wp:extent cx="4392930" cy="3920490"/>
+            <wp:effectExtent l="0" t="0" r="7620" b="3810"/>
+            <wp:docPr id="9" name="Слика 9"/>
+            <wp:cNvGraphicFramePr>
+              <a:graphicFrameLocks xmlns:a="http://schemas.openxmlformats.org/drawingml/2006/main" noChangeAspect="1"/>
+            </wp:cNvGraphicFramePr>
+            <a:graphic xmlns:a="http://schemas.openxmlformats.org/drawingml/2006/main">
+              <a:graphicData uri="http://schemas.openxmlformats.org/drawingml/2006/picture">
+                <pic:pic xmlns:pic="http://schemas.openxmlformats.org/drawingml/2006/picture">
+                  <pic:nvPicPr>
+                    <pic:cNvPr id="1" name=""/>
+                    <pic:cNvPicPr/>
+                  </pic:nvPicPr>
+                  <pic:blipFill>
+                    <a:blip r:embed="rId19"/>
+                    <a:stretch>
+                      <a:fillRect/>
+                    </a:stretch>
+                  </pic:blipFill>
+                  <pic:spPr>
+                    <a:xfrm>
+                      <a:off x="0" y="0"/>
+                      <a:ext cx="4392930" cy="3920490"/>
+                    </a:xfrm>
+                    <a:prstGeom prst="rect">
+                      <a:avLst/>
+                    </a:prstGeom>
+                  </pic:spPr>
+                </pic:pic>
+              </a:graphicData>
+            </a:graphic>
+          </wp:inline>
+        </w:drawing>
+      </w:r>
+    </w:p>
+    <w:p>
+      <w:pPr>
+        <w:pStyle w:val="figurecaption"/>
+      </w:pPr>
+      <w:r>
+        <w:rPr>
+          <w:b/>
+        </w:rPr>
+        <w:t xml:space="preserve">Fig. </w:t>
+      </w:r>
+      <w:r>
+        <w:rPr>
+          <w:b/>
+        </w:rPr>
+        <w:fldChar w:fldCharType="begin"/>
+      </w:r>
+      <w:r>
+        <w:rPr>
+          <w:b/>
+        </w:rPr>
+        <w:instrText xml:space="preserve"> SEQ "Figure" \* MERGEFORMAT </w:instrText>
+      </w:r>
+      <w:r>
+        <w:rPr>
+          <w:b/>
+        </w:rPr>
+        <w:fldChar w:fldCharType="separate"/>
+      </w:r>
+      <w:r>
+        <w:rPr>
+          <w:b/>
+          <w:noProof/>
+        </w:rPr>
+        <w:t>9</w:t>
+      </w:r>
+      <w:r>
+        <w:rPr>
+          <w:b/>
+        </w:rPr>
+        <w:fldChar w:fldCharType="end"/>
+      </w:r>
+      <w:r>
+        <w:rPr>
+          <w:b/>
+        </w:rPr>
+        <w:t>.</w:t>
+      </w:r>
+      <w:r>
+        <w:t xml:space="preserve"> </w:t>
+      </w:r>
+    </w:p>
+    <w:p>
+      <w:pPr>
+        <w:pStyle w:val="image"/>
+      </w:pPr>
+      <w:r>
+        <w:rPr>
+          <w:noProof/>
+          <w:lang w:val="mk-MK" w:eastAsia="mk-MK"/>
+        </w:rPr>
+        <w:lastRenderedPageBreak/>
+        <w:drawing>
+          <wp:inline distT="0" distB="0" distL="0" distR="0" wp14:anchorId="7E660542" wp14:editId="7CFD7397">
+            <wp:extent cx="4392930" cy="3920490"/>
+            <wp:effectExtent l="0" t="0" r="7620" b="3810"/>
+            <wp:docPr id="10" name="Слика 10"/>
+            <wp:cNvGraphicFramePr>
+              <a:graphicFrameLocks xmlns:a="http://schemas.openxmlformats.org/drawingml/2006/main" noChangeAspect="1"/>
+            </wp:cNvGraphicFramePr>
+            <a:graphic xmlns:a="http://schemas.openxmlformats.org/drawingml/2006/main">
+              <a:graphicData uri="http://schemas.openxmlformats.org/drawingml/2006/picture">
+                <pic:pic xmlns:pic="http://schemas.openxmlformats.org/drawingml/2006/picture">
+                  <pic:nvPicPr>
+                    <pic:cNvPr id="1" name=""/>
+                    <pic:cNvPicPr/>
+                  </pic:nvPicPr>
+                  <pic:blipFill>
+                    <a:blip r:embed="rId20"/>
+                    <a:stretch>
+                      <a:fillRect/>
+                    </a:stretch>
+                  </pic:blipFill>
+                  <pic:spPr>
+                    <a:xfrm>
+                      <a:off x="0" y="0"/>
+                      <a:ext cx="4392930" cy="3920490"/>
+                    </a:xfrm>
+                    <a:prstGeom prst="rect">
+                      <a:avLst/>
+                    </a:prstGeom>
+                  </pic:spPr>
+                </pic:pic>
+              </a:graphicData>
+            </a:graphic>
+          </wp:inline>
+        </w:drawing>
+      </w:r>
+    </w:p>
+    <w:p>
+      <w:pPr>
+        <w:pStyle w:val="figurecaption"/>
+      </w:pPr>
+      <w:r>
+        <w:rPr>
+          <w:b/>
+        </w:rPr>
+        <w:t xml:space="preserve">Fig. </w:t>
+      </w:r>
+      <w:r>
+        <w:rPr>
+          <w:b/>
+        </w:rPr>
+        <w:fldChar w:fldCharType="begin"/>
+      </w:r>
+      <w:r>
+        <w:rPr>
+          <w:b/>
+        </w:rPr>
+        <w:instrText xml:space="preserve"> SEQ "Figure" \* MERGEFORMAT </w:instrText>
+      </w:r>
+      <w:r>
+        <w:rPr>
+          <w:b/>
+        </w:rPr>
+        <w:fldChar w:fldCharType="separate"/>
+      </w:r>
+      <w:r>
+        <w:rPr>
+          <w:b/>
+          <w:noProof/>
+        </w:rPr>
+        <w:t>10</w:t>
+      </w:r>
+      <w:r>
+        <w:rPr>
+          <w:b/>
+        </w:rPr>
+        <w:fldChar w:fldCharType="end"/>
+      </w:r>
+      <w:r>
+        <w:rPr>
+          <w:b/>
+        </w:rPr>
+        <w:t>.</w:t>
+      </w:r>
+      <w:r>
+        <w:t xml:space="preserve"> </w:t>
+      </w:r>
       <w:bookmarkStart w:id="0" w:name="_GoBack"/>
       <w:bookmarkEnd w:id="0"/>
     </w:p>
     <w:sectPr>
-      <w:headerReference w:type="default" r:id="rId16"/>
-      <w:footerReference w:type="first" r:id="rId17"/>
+      <w:headerReference w:type="default" r:id="rId21"/>
+      <w:footerReference w:type="first" r:id="rId22"/>
       <w:pgSz w:w="11906" w:h="16838" w:code="9"/>
       <w:pgMar w:top="2948" w:right="2494" w:bottom="2948" w:left="2494" w:header="2381" w:footer="2324" w:gutter="0"/>
       <w:cols w:space="708"/>
@@ -6805,7 +9928,7 @@
 </file>
 
 <file path=customXml/itemProps1.xml><?xml version="1.0" encoding="utf-8"?>
-<ds:datastoreItem xmlns:ds="http://schemas.openxmlformats.org/officeDocument/2006/customXml" ds:itemID="{9BAC68A3-57C6-4B2C-91B7-85E87CA40350}">
+<ds:datastoreItem xmlns:ds="http://schemas.openxmlformats.org/officeDocument/2006/customXml" ds:itemID="{5C61351B-CCB5-4B14-8521-39F3454789D3}">
   <ds:schemaRefs>
     <ds:schemaRef ds:uri="http://schemas.openxmlformats.org/officeDocument/2006/bibliography"/>
   </ds:schemaRefs>

</xml_diff>